<commit_message>
Introduction to Version Control & Git Basics
</commit_message>
<xml_diff>
--- a/Learn_DevOps_With_NaveenSilvester.docx
+++ b/Learn_DevOps_With_NaveenSilvester.docx
@@ -36,15 +36,7 @@
     </w:p>
     <w:p>
       <w:r>
-        <w:t xml:space="preserve">DevOps </w:t>
-      </w:r>
-      <w:proofErr w:type="gramStart"/>
-      <w:r>
-        <w:t>is  set</w:t>
-      </w:r>
-      <w:proofErr w:type="gramEnd"/>
-      <w:r>
-        <w:t xml:space="preserve"> of practices that combines software development (Dev) and IT operations (Ops) to shorten the system development life cycle while delivering features, </w:t>
+        <w:t xml:space="preserve">DevOps is  set of practices that combines software development (Dev) and IT operations (Ops) to shorten the system development life cycle while delivering features, </w:t>
       </w:r>
       <w:r>
         <w:t>fixes,</w:t>
@@ -564,15 +556,7 @@
         <w:t>CI/CD Servers:</w:t>
       </w:r>
       <w:r>
-        <w:t xml:space="preserve"> Jenkins, </w:t>
-      </w:r>
-      <w:proofErr w:type="spellStart"/>
-      <w:r>
-        <w:t>CicleCI</w:t>
-      </w:r>
-      <w:proofErr w:type="spellEnd"/>
-      <w:r>
-        <w:t>, Travis CI, GitHub Actions</w:t>
+        <w:t xml:space="preserve"> Jenkins, CicleCI, Travis CI, GitHub Actions</w:t>
       </w:r>
     </w:p>
     <w:p>
@@ -1462,15 +1446,7 @@
           </w:tcPr>
           <w:p>
             <w:r>
-              <w:t>Infrastructure as Code (</w:t>
-            </w:r>
-            <w:proofErr w:type="spellStart"/>
-            <w:r>
-              <w:t>IaC</w:t>
-            </w:r>
-            <w:proofErr w:type="spellEnd"/>
-            <w:r>
-              <w:t>) (Terraform, Ansible)</w:t>
+              <w:t>Infrastructure as Code (IaC) (Terraform, Ansible)</w:t>
             </w:r>
           </w:p>
         </w:tc>
@@ -1720,6 +1696,2425 @@
         </w:rPr>
         <w:lastRenderedPageBreak/>
         <w:t>Version Control with Git &amp; GitHub</w:t>
+      </w:r>
+    </w:p>
+    <w:p>
+      <w:pPr>
+        <w:rPr>
+          <w:b/>
+          <w:bCs/>
+        </w:rPr>
+      </w:pPr>
+      <w:r>
+        <w:rPr>
+          <w:b/>
+          <w:bCs/>
+        </w:rPr>
+        <w:t>Introduction to Version Control</w:t>
+      </w:r>
+    </w:p>
+    <w:p>
+      <w:r>
+        <w:t>Version control is a system that records changes to files or sets of files over time, allowing multiple users to collaborate, track history, and revert to previous versions when needed. It is an essential tool in software development, content creation, and any project involving iterative changes. Version control systems (VCS) address the challenges of managing evolving files by providing structure, accountability, and collaboration capabilities.</w:t>
+      </w:r>
+    </w:p>
+    <w:p>
+      <w:pPr>
+        <w:rPr>
+          <w:b/>
+          <w:bCs/>
+        </w:rPr>
+      </w:pPr>
+      <w:r>
+        <w:rPr>
+          <w:b/>
+          <w:bCs/>
+        </w:rPr>
+        <w:t>Why Use Version Control?</w:t>
+      </w:r>
+    </w:p>
+    <w:p>
+      <w:pPr>
+        <w:numPr>
+          <w:ilvl w:val="0"/>
+          <w:numId w:val="7"/>
+        </w:numPr>
+      </w:pPr>
+      <w:r>
+        <w:rPr>
+          <w:b/>
+          <w:bCs/>
+        </w:rPr>
+        <w:t>Track Changes</w:t>
+      </w:r>
+      <w:r>
+        <w:t>: Every modification to a file is recorded with details about who made the change, when, and why, enabling a clear history of the project.</w:t>
+      </w:r>
+    </w:p>
+    <w:p>
+      <w:pPr>
+        <w:numPr>
+          <w:ilvl w:val="0"/>
+          <w:numId w:val="7"/>
+        </w:numPr>
+      </w:pPr>
+      <w:r>
+        <w:rPr>
+          <w:b/>
+          <w:bCs/>
+        </w:rPr>
+        <w:t>Collaboration</w:t>
+      </w:r>
+      <w:r>
+        <w:t>: Multiple team members can work on the same project simultaneously without overwriting each other’s work.</w:t>
+      </w:r>
+    </w:p>
+    <w:p>
+      <w:pPr>
+        <w:numPr>
+          <w:ilvl w:val="0"/>
+          <w:numId w:val="7"/>
+        </w:numPr>
+      </w:pPr>
+      <w:r>
+        <w:rPr>
+          <w:b/>
+          <w:bCs/>
+        </w:rPr>
+        <w:t>Revert Mistakes</w:t>
+      </w:r>
+      <w:r>
+        <w:t>: If a change introduces errors, you can revert to a previous version, ensuring mistakes are not permanent.</w:t>
+      </w:r>
+    </w:p>
+    <w:p>
+      <w:pPr>
+        <w:numPr>
+          <w:ilvl w:val="0"/>
+          <w:numId w:val="7"/>
+        </w:numPr>
+      </w:pPr>
+      <w:r>
+        <w:rPr>
+          <w:b/>
+          <w:bCs/>
+        </w:rPr>
+        <w:t>Branching and Experimentation</w:t>
+      </w:r>
+      <w:r>
+        <w:t>: Developers can create separate branches to test new features or ideas without affecting the main project.</w:t>
+      </w:r>
+    </w:p>
+    <w:p>
+      <w:pPr>
+        <w:numPr>
+          <w:ilvl w:val="0"/>
+          <w:numId w:val="7"/>
+        </w:numPr>
+      </w:pPr>
+      <w:r>
+        <w:rPr>
+          <w:b/>
+          <w:bCs/>
+        </w:rPr>
+        <w:t>Backup and Recovery</w:t>
+      </w:r>
+      <w:r>
+        <w:t>: Version control acts as a backup, storing all versions of files in a repository, reducing the risk of data loss.</w:t>
+      </w:r>
+    </w:p>
+    <w:p>
+      <w:pPr>
+        <w:numPr>
+          <w:ilvl w:val="0"/>
+          <w:numId w:val="7"/>
+        </w:numPr>
+      </w:pPr>
+      <w:r>
+        <w:rPr>
+          <w:b/>
+          <w:bCs/>
+        </w:rPr>
+        <w:t>Auditability</w:t>
+      </w:r>
+      <w:r>
+        <w:t>: Changes are documented, making it easier to review code, debug issues, or comply with regulatory requirements.</w:t>
+      </w:r>
+    </w:p>
+    <w:p>
+      <w:pPr>
+        <w:rPr>
+          <w:b/>
+          <w:bCs/>
+        </w:rPr>
+      </w:pPr>
+      <w:r>
+        <w:rPr>
+          <w:b/>
+          <w:bCs/>
+        </w:rPr>
+        <w:t>Types of Version Control Systems</w:t>
+      </w:r>
+    </w:p>
+    <w:p>
+      <w:pPr>
+        <w:numPr>
+          <w:ilvl w:val="0"/>
+          <w:numId w:val="8"/>
+        </w:numPr>
+      </w:pPr>
+      <w:r>
+        <w:rPr>
+          <w:b/>
+          <w:bCs/>
+        </w:rPr>
+        <w:t>Local Version Control</w:t>
+      </w:r>
+      <w:r>
+        <w:t>: Simple systems that track changes on a single machine (e.g., copying files into dated folders or using tools like RCS).</w:t>
+      </w:r>
+    </w:p>
+    <w:p>
+      <w:pPr>
+        <w:numPr>
+          <w:ilvl w:val="0"/>
+          <w:numId w:val="8"/>
+        </w:numPr>
+      </w:pPr>
+      <w:r>
+        <w:rPr>
+          <w:b/>
+          <w:bCs/>
+        </w:rPr>
+        <w:t>Centralized Version Control</w:t>
+      </w:r>
+      <w:r>
+        <w:t>: A single server stores the repository, and users check out files to make changes (e.g., SVN, CVS). However, it has a single point of failure.</w:t>
+      </w:r>
+    </w:p>
+    <w:p>
+      <w:pPr>
+        <w:numPr>
+          <w:ilvl w:val="0"/>
+          <w:numId w:val="8"/>
+        </w:numPr>
+      </w:pPr>
+      <w:r>
+        <w:rPr>
+          <w:b/>
+          <w:bCs/>
+        </w:rPr>
+        <w:t>Distributed Version Control</w:t>
+      </w:r>
+      <w:r>
+        <w:t>: Every user has a complete copy of the repository, including its history, enabling offline work and greater resilience (e.g., Git, Mercurial).</w:t>
+      </w:r>
+    </w:p>
+    <w:p>
+      <w:r>
+        <w:t>Version control is critical for modern workflows, especially in software development, where teams need to manage complex codebases efficiently.</w:t>
+      </w:r>
+    </w:p>
+    <w:p>
+      <w:r>
+        <w:pict w14:anchorId="66ED7B69">
+          <v:rect id="_x0000_i1055" style="width:0;height:1.5pt" o:hralign="center" o:hrstd="t" o:hr="t" fillcolor="#a0a0a0" stroked="f"/>
+        </w:pict>
+      </w:r>
+    </w:p>
+    <w:p>
+      <w:pPr>
+        <w:rPr>
+          <w:b/>
+          <w:bCs/>
+        </w:rPr>
+      </w:pPr>
+      <w:r>
+        <w:rPr>
+          <w:b/>
+          <w:bCs/>
+        </w:rPr>
+        <w:lastRenderedPageBreak/>
+        <w:t>What is Git &amp; Why Use It?</w:t>
+      </w:r>
+    </w:p>
+    <w:p>
+      <w:r>
+        <w:rPr>
+          <w:b/>
+          <w:bCs/>
+        </w:rPr>
+        <w:t>Git</w:t>
+      </w:r>
+      <w:r>
+        <w:t xml:space="preserve"> is a distributed version control system designed to handle everything from small to large projects with speed and efficiency. Created by Linus Torvalds in 2005 for Linux kernel development, Git has become the de facto standard for version control due to its flexibility and performance.</w:t>
+      </w:r>
+    </w:p>
+    <w:p>
+      <w:pPr>
+        <w:rPr>
+          <w:b/>
+          <w:bCs/>
+        </w:rPr>
+      </w:pPr>
+      <w:r>
+        <w:rPr>
+          <w:b/>
+          <w:bCs/>
+        </w:rPr>
+        <w:t>Key Features of Git</w:t>
+      </w:r>
+    </w:p>
+    <w:p>
+      <w:pPr>
+        <w:numPr>
+          <w:ilvl w:val="0"/>
+          <w:numId w:val="9"/>
+        </w:numPr>
+      </w:pPr>
+      <w:r>
+        <w:rPr>
+          <w:b/>
+          <w:bCs/>
+        </w:rPr>
+        <w:t>Distributed Architecture</w:t>
+      </w:r>
+      <w:r>
+        <w:t>: Every user has a full copy of the repository, including its history, allowing offline work and reducing dependency on a central server.</w:t>
+      </w:r>
+    </w:p>
+    <w:p>
+      <w:pPr>
+        <w:numPr>
+          <w:ilvl w:val="0"/>
+          <w:numId w:val="9"/>
+        </w:numPr>
+      </w:pPr>
+      <w:r>
+        <w:rPr>
+          <w:b/>
+          <w:bCs/>
+        </w:rPr>
+        <w:t>Speed</w:t>
+      </w:r>
+      <w:r>
+        <w:t>: Git is optimized for fast operations, such as committing changes, branching, and merging, even in large repositories.</w:t>
+      </w:r>
+    </w:p>
+    <w:p>
+      <w:pPr>
+        <w:numPr>
+          <w:ilvl w:val="0"/>
+          <w:numId w:val="9"/>
+        </w:numPr>
+      </w:pPr>
+      <w:r>
+        <w:rPr>
+          <w:b/>
+          <w:bCs/>
+        </w:rPr>
+        <w:t>Branching and Merging</w:t>
+      </w:r>
+      <w:r>
+        <w:t>: Git’s lightweight branching model allows users to create, merge, and manage multiple branches easily, facilitating parallel development.</w:t>
+      </w:r>
+    </w:p>
+    <w:p>
+      <w:pPr>
+        <w:numPr>
+          <w:ilvl w:val="0"/>
+          <w:numId w:val="9"/>
+        </w:numPr>
+      </w:pPr>
+      <w:r>
+        <w:rPr>
+          <w:b/>
+          <w:bCs/>
+        </w:rPr>
+        <w:t>Data Integrity</w:t>
+      </w:r>
+      <w:r>
+        <w:t>: Git uses SHA-1 hashes to ensure the integrity of commits, making it nearly impossible to lose or corrupt data.</w:t>
+      </w:r>
+    </w:p>
+    <w:p>
+      <w:pPr>
+        <w:numPr>
+          <w:ilvl w:val="0"/>
+          <w:numId w:val="9"/>
+        </w:numPr>
+      </w:pPr>
+      <w:r>
+        <w:rPr>
+          <w:b/>
+          <w:bCs/>
+        </w:rPr>
+        <w:t>Flexibility</w:t>
+      </w:r>
+      <w:r>
+        <w:t>: Git supports various workflows (e.g., Gitflow, GitHub Flow) and integrates with platforms like GitHub, GitLab, and Bitbucket.</w:t>
+      </w:r>
+    </w:p>
+    <w:p>
+      <w:pPr>
+        <w:numPr>
+          <w:ilvl w:val="0"/>
+          <w:numId w:val="9"/>
+        </w:numPr>
+      </w:pPr>
+      <w:r>
+        <w:rPr>
+          <w:b/>
+          <w:bCs/>
+        </w:rPr>
+        <w:t>Open Source</w:t>
+      </w:r>
+      <w:r>
+        <w:t>: Git is free, open-source, and maintained by a large community, ensuring continuous improvement and support.</w:t>
+      </w:r>
+    </w:p>
+    <w:p>
+      <w:pPr>
+        <w:rPr>
+          <w:b/>
+          <w:bCs/>
+        </w:rPr>
+      </w:pPr>
+      <w:r>
+        <w:rPr>
+          <w:b/>
+          <w:bCs/>
+        </w:rPr>
+        <w:t>Why Use Git?</w:t>
+      </w:r>
+    </w:p>
+    <w:p>
+      <w:pPr>
+        <w:numPr>
+          <w:ilvl w:val="0"/>
+          <w:numId w:val="10"/>
+        </w:numPr>
+      </w:pPr>
+      <w:r>
+        <w:rPr>
+          <w:b/>
+          <w:bCs/>
+        </w:rPr>
+        <w:t>Collaboration</w:t>
+      </w:r>
+      <w:r>
+        <w:t>: Git enables seamless collaboration by allowing multiple developers to work on the same project without conflicts, using features like branches and merges.</w:t>
+      </w:r>
+    </w:p>
+    <w:p>
+      <w:pPr>
+        <w:numPr>
+          <w:ilvl w:val="0"/>
+          <w:numId w:val="10"/>
+        </w:numPr>
+      </w:pPr>
+      <w:r>
+        <w:rPr>
+          <w:b/>
+          <w:bCs/>
+        </w:rPr>
+        <w:t>Scalability</w:t>
+      </w:r>
+      <w:r>
+        <w:t>: It handles projects of any size, from personal scripts to massive open-source repositories like the Linux kernel.</w:t>
+      </w:r>
+    </w:p>
+    <w:p>
+      <w:pPr>
+        <w:numPr>
+          <w:ilvl w:val="0"/>
+          <w:numId w:val="10"/>
+        </w:numPr>
+      </w:pPr>
+      <w:r>
+        <w:rPr>
+          <w:b/>
+          <w:bCs/>
+        </w:rPr>
+        <w:t>Community and Ecosystem</w:t>
+      </w:r>
+      <w:r>
+        <w:t>: Git’s widespread adoption means extensive documentation, tutorials, and integrations with tools like GitHub, CI/CD systems, and IDEs.</w:t>
+      </w:r>
+    </w:p>
+    <w:p>
+      <w:pPr>
+        <w:numPr>
+          <w:ilvl w:val="0"/>
+          <w:numId w:val="10"/>
+        </w:numPr>
+      </w:pPr>
+      <w:r>
+        <w:rPr>
+          <w:b/>
+          <w:bCs/>
+        </w:rPr>
+        <w:t>Error Recovery</w:t>
+      </w:r>
+      <w:r>
+        <w:t>: Commands like reset, revert, and reflog allow users to undo mistakes or recover lost work.</w:t>
+      </w:r>
+    </w:p>
+    <w:p>
+      <w:pPr>
+        <w:numPr>
+          <w:ilvl w:val="0"/>
+          <w:numId w:val="10"/>
+        </w:numPr>
+      </w:pPr>
+      <w:r>
+        <w:rPr>
+          <w:b/>
+          <w:bCs/>
+        </w:rPr>
+        <w:t>Open-Source Contributions</w:t>
+      </w:r>
+      <w:r>
+        <w:t>: Git is the backbone of platforms like GitHub, making it essential for contributing to open-source projects.</w:t>
+      </w:r>
+    </w:p>
+    <w:p>
+      <w:r>
+        <w:t>Git’s combination of power, speed, and flexibility makes it indispensable for developers, data scientists, and anyone managing iterative projects.</w:t>
+      </w:r>
+    </w:p>
+    <w:p>
+      <w:r>
+        <w:lastRenderedPageBreak/>
+        <w:pict w14:anchorId="3FA46B33">
+          <v:rect id="_x0000_i1056" style="width:0;height:1.5pt" o:hralign="center" o:hrstd="t" o:hr="t" fillcolor="#a0a0a0" stroked="f"/>
+        </w:pict>
+      </w:r>
+    </w:p>
+    <w:p>
+      <w:pPr>
+        <w:rPr>
+          <w:b/>
+          <w:bCs/>
+        </w:rPr>
+      </w:pPr>
+      <w:r>
+        <w:rPr>
+          <w:b/>
+          <w:bCs/>
+        </w:rPr>
+        <w:t>Difference Between Git and GitHub</w:t>
+      </w:r>
+    </w:p>
+    <w:p>
+      <w:r>
+        <w:t>While Git and GitHub are closely related, they serve distinct purposes:</w:t>
+      </w:r>
+    </w:p>
+    <w:p>
+      <w:pPr>
+        <w:rPr>
+          <w:b/>
+          <w:bCs/>
+        </w:rPr>
+      </w:pPr>
+      <w:r>
+        <w:rPr>
+          <w:b/>
+          <w:bCs/>
+        </w:rPr>
+        <w:t>Git</w:t>
+      </w:r>
+    </w:p>
+    <w:p>
+      <w:pPr>
+        <w:numPr>
+          <w:ilvl w:val="0"/>
+          <w:numId w:val="11"/>
+        </w:numPr>
+      </w:pPr>
+      <w:r>
+        <w:rPr>
+          <w:b/>
+          <w:bCs/>
+        </w:rPr>
+        <w:t>Definition</w:t>
+      </w:r>
+      <w:r>
+        <w:t>: Git is a distributed version control system, a command-line tool that runs locally on your computer to track changes in files and manage repositories.</w:t>
+      </w:r>
+    </w:p>
+    <w:p>
+      <w:pPr>
+        <w:numPr>
+          <w:ilvl w:val="0"/>
+          <w:numId w:val="11"/>
+        </w:numPr>
+      </w:pPr>
+      <w:r>
+        <w:rPr>
+          <w:b/>
+          <w:bCs/>
+        </w:rPr>
+        <w:t>Functionality</w:t>
+      </w:r>
+      <w:r>
+        <w:t>: It handles versioning, branching, merging, and committing without requiring an internet connection.</w:t>
+      </w:r>
+    </w:p>
+    <w:p>
+      <w:pPr>
+        <w:numPr>
+          <w:ilvl w:val="0"/>
+          <w:numId w:val="11"/>
+        </w:numPr>
+      </w:pPr>
+      <w:r>
+        <w:rPr>
+          <w:b/>
+          <w:bCs/>
+        </w:rPr>
+        <w:t>Storage</w:t>
+      </w:r>
+      <w:r>
+        <w:t>: Repositories are stored locally, and you can push them to remote servers if needed.</w:t>
+      </w:r>
+    </w:p>
+    <w:p>
+      <w:pPr>
+        <w:numPr>
+          <w:ilvl w:val="0"/>
+          <w:numId w:val="11"/>
+        </w:numPr>
+      </w:pPr>
+      <w:r>
+        <w:rPr>
+          <w:b/>
+          <w:bCs/>
+        </w:rPr>
+        <w:t>Usage</w:t>
+      </w:r>
+      <w:r>
+        <w:t>: Git is platform-agnostic and can be used with any hosting service or none at all.</w:t>
+      </w:r>
+    </w:p>
+    <w:p>
+      <w:pPr>
+        <w:numPr>
+          <w:ilvl w:val="0"/>
+          <w:numId w:val="11"/>
+        </w:numPr>
+      </w:pPr>
+      <w:r>
+        <w:rPr>
+          <w:b/>
+          <w:bCs/>
+        </w:rPr>
+        <w:t>Example Commands</w:t>
+      </w:r>
+      <w:r>
+        <w:t>: git init, git commit, git branch, git merge.</w:t>
+      </w:r>
+    </w:p>
+    <w:p>
+      <w:pPr>
+        <w:rPr>
+          <w:b/>
+          <w:bCs/>
+        </w:rPr>
+      </w:pPr>
+      <w:r>
+        <w:rPr>
+          <w:b/>
+          <w:bCs/>
+        </w:rPr>
+        <w:t>GitHub</w:t>
+      </w:r>
+    </w:p>
+    <w:p>
+      <w:pPr>
+        <w:numPr>
+          <w:ilvl w:val="0"/>
+          <w:numId w:val="12"/>
+        </w:numPr>
+      </w:pPr>
+      <w:r>
+        <w:rPr>
+          <w:b/>
+          <w:bCs/>
+        </w:rPr>
+        <w:t>Definition</w:t>
+      </w:r>
+      <w:r>
+        <w:t>: GitHub is a web-based platform for hosting Git repositories, collaborating on projects, and adding features like pull requests, issues, and CI/CD.</w:t>
+      </w:r>
+    </w:p>
+    <w:p>
+      <w:pPr>
+        <w:numPr>
+          <w:ilvl w:val="0"/>
+          <w:numId w:val="12"/>
+        </w:numPr>
+      </w:pPr>
+      <w:r>
+        <w:rPr>
+          <w:b/>
+          <w:bCs/>
+        </w:rPr>
+        <w:t>Functionality</w:t>
+      </w:r>
+      <w:r>
+        <w:t>: It provides a user-friendly interface for managing Git repositories, enabling collaboration through features like pull requests, code reviews, and project boards.</w:t>
+      </w:r>
+    </w:p>
+    <w:p>
+      <w:pPr>
+        <w:numPr>
+          <w:ilvl w:val="0"/>
+          <w:numId w:val="12"/>
+        </w:numPr>
+      </w:pPr>
+      <w:r>
+        <w:rPr>
+          <w:b/>
+          <w:bCs/>
+        </w:rPr>
+        <w:t>Storage</w:t>
+      </w:r>
+      <w:r>
+        <w:t>: Repositories are stored in the cloud, accessible via Git commands or GitHub’s web interface.</w:t>
+      </w:r>
+    </w:p>
+    <w:p>
+      <w:pPr>
+        <w:numPr>
+          <w:ilvl w:val="0"/>
+          <w:numId w:val="12"/>
+        </w:numPr>
+      </w:pPr>
+      <w:r>
+        <w:rPr>
+          <w:b/>
+          <w:bCs/>
+        </w:rPr>
+        <w:t>Usage</w:t>
+      </w:r>
+      <w:r>
+        <w:t>: GitHub is a specific service that relies on Git but adds social and collaborative tools, such as forking, starring, and GitHub Actions.</w:t>
+      </w:r>
+    </w:p>
+    <w:p>
+      <w:pPr>
+        <w:numPr>
+          <w:ilvl w:val="0"/>
+          <w:numId w:val="12"/>
+        </w:numPr>
+      </w:pPr>
+      <w:r>
+        <w:rPr>
+          <w:b/>
+          <w:bCs/>
+        </w:rPr>
+        <w:t>Example Features</w:t>
+      </w:r>
+      <w:r>
+        <w:t>: Creating pull requests, managing issues, setting up GitHub Pages, automating workflows with GitHub Actions.</w:t>
+      </w:r>
+    </w:p>
+    <w:p>
+      <w:pPr>
+        <w:rPr>
+          <w:b/>
+          <w:bCs/>
+        </w:rPr>
+      </w:pPr>
+      <w:r>
+        <w:rPr>
+          <w:b/>
+          <w:bCs/>
+        </w:rPr>
+        <w:t>Key Differences</w:t>
+      </w:r>
+    </w:p>
+    <w:tbl>
+      <w:tblPr>
+        <w:tblW w:w="0" w:type="auto"/>
+        <w:tblCellSpacing w:w="15" w:type="dxa"/>
+        <w:tblCellMar>
+          <w:top w:w="15" w:type="dxa"/>
+          <w:left w:w="15" w:type="dxa"/>
+          <w:bottom w:w="15" w:type="dxa"/>
+          <w:right w:w="15" w:type="dxa"/>
+        </w:tblCellMar>
+        <w:tblLook w:val="04A0" w:firstRow="1" w:lastRow="0" w:firstColumn="1" w:lastColumn="0" w:noHBand="0" w:noVBand="1"/>
+      </w:tblPr>
+      <w:tblGrid>
+        <w:gridCol w:w="1454"/>
+        <w:gridCol w:w="2206"/>
+        <w:gridCol w:w="3091"/>
+      </w:tblGrid>
+      <w:tr>
+        <w:trPr>
+          <w:tblCellSpacing w:w="15" w:type="dxa"/>
+        </w:trPr>
+        <w:tc>
+          <w:tcPr>
+            <w:tcW w:w="0" w:type="auto"/>
+            <w:vAlign w:val="center"/>
+            <w:hideMark/>
+          </w:tcPr>
+          <w:p>
+            <w:pPr>
+              <w:rPr>
+                <w:b/>
+                <w:bCs/>
+              </w:rPr>
+            </w:pPr>
+            <w:r>
+              <w:rPr>
+                <w:b/>
+                <w:bCs/>
+              </w:rPr>
+              <w:t>Aspect</w:t>
+            </w:r>
+          </w:p>
+        </w:tc>
+        <w:tc>
+          <w:tcPr>
+            <w:tcW w:w="0" w:type="auto"/>
+            <w:vAlign w:val="center"/>
+            <w:hideMark/>
+          </w:tcPr>
+          <w:p>
+            <w:pPr>
+              <w:rPr>
+                <w:b/>
+                <w:bCs/>
+              </w:rPr>
+            </w:pPr>
+            <w:r>
+              <w:rPr>
+                <w:b/>
+                <w:bCs/>
+              </w:rPr>
+              <w:t>Git</w:t>
+            </w:r>
+          </w:p>
+        </w:tc>
+        <w:tc>
+          <w:tcPr>
+            <w:tcW w:w="0" w:type="auto"/>
+            <w:vAlign w:val="center"/>
+            <w:hideMark/>
+          </w:tcPr>
+          <w:p>
+            <w:pPr>
+              <w:rPr>
+                <w:b/>
+                <w:bCs/>
+              </w:rPr>
+            </w:pPr>
+            <w:r>
+              <w:rPr>
+                <w:b/>
+                <w:bCs/>
+              </w:rPr>
+              <w:t>GitHub</w:t>
+            </w:r>
+          </w:p>
+        </w:tc>
+      </w:tr>
+      <w:tr>
+        <w:trPr>
+          <w:tblCellSpacing w:w="15" w:type="dxa"/>
+        </w:trPr>
+        <w:tc>
+          <w:tcPr>
+            <w:tcW w:w="0" w:type="auto"/>
+            <w:vAlign w:val="center"/>
+            <w:hideMark/>
+          </w:tcPr>
+          <w:p>
+            <w:r>
+              <w:rPr>
+                <w:b/>
+                <w:bCs/>
+              </w:rPr>
+              <w:t>Nature</w:t>
+            </w:r>
+          </w:p>
+        </w:tc>
+        <w:tc>
+          <w:tcPr>
+            <w:tcW w:w="0" w:type="auto"/>
+            <w:vAlign w:val="center"/>
+            <w:hideMark/>
+          </w:tcPr>
+          <w:p>
+            <w:r>
+              <w:t>Command-line tool</w:t>
+            </w:r>
+          </w:p>
+        </w:tc>
+        <w:tc>
+          <w:tcPr>
+            <w:tcW w:w="0" w:type="auto"/>
+            <w:vAlign w:val="center"/>
+            <w:hideMark/>
+          </w:tcPr>
+          <w:p>
+            <w:r>
+              <w:t>Web-based platform</w:t>
+            </w:r>
+          </w:p>
+        </w:tc>
+      </w:tr>
+      <w:tr>
+        <w:trPr>
+          <w:tblCellSpacing w:w="15" w:type="dxa"/>
+        </w:trPr>
+        <w:tc>
+          <w:tcPr>
+            <w:tcW w:w="0" w:type="auto"/>
+            <w:vAlign w:val="center"/>
+            <w:hideMark/>
+          </w:tcPr>
+          <w:p>
+            <w:r>
+              <w:rPr>
+                <w:b/>
+                <w:bCs/>
+              </w:rPr>
+              <w:t>Purpose</w:t>
+            </w:r>
+          </w:p>
+        </w:tc>
+        <w:tc>
+          <w:tcPr>
+            <w:tcW w:w="0" w:type="auto"/>
+            <w:vAlign w:val="center"/>
+            <w:hideMark/>
+          </w:tcPr>
+          <w:p>
+            <w:r>
+              <w:t>Version control</w:t>
+            </w:r>
+          </w:p>
+        </w:tc>
+        <w:tc>
+          <w:tcPr>
+            <w:tcW w:w="0" w:type="auto"/>
+            <w:vAlign w:val="center"/>
+            <w:hideMark/>
+          </w:tcPr>
+          <w:p>
+            <w:r>
+              <w:t>Hosting and collaboration</w:t>
+            </w:r>
+          </w:p>
+        </w:tc>
+      </w:tr>
+      <w:tr>
+        <w:trPr>
+          <w:tblCellSpacing w:w="15" w:type="dxa"/>
+        </w:trPr>
+        <w:tc>
+          <w:tcPr>
+            <w:tcW w:w="0" w:type="auto"/>
+            <w:vAlign w:val="center"/>
+            <w:hideMark/>
+          </w:tcPr>
+          <w:p>
+            <w:r>
+              <w:rPr>
+                <w:b/>
+                <w:bCs/>
+              </w:rPr>
+              <w:lastRenderedPageBreak/>
+              <w:t>Dependency</w:t>
+            </w:r>
+          </w:p>
+        </w:tc>
+        <w:tc>
+          <w:tcPr>
+            <w:tcW w:w="0" w:type="auto"/>
+            <w:vAlign w:val="center"/>
+            <w:hideMark/>
+          </w:tcPr>
+          <w:p>
+            <w:r>
+              <w:t>Standalone</w:t>
+            </w:r>
+          </w:p>
+        </w:tc>
+        <w:tc>
+          <w:tcPr>
+            <w:tcW w:w="0" w:type="auto"/>
+            <w:vAlign w:val="center"/>
+            <w:hideMark/>
+          </w:tcPr>
+          <w:p>
+            <w:r>
+              <w:t>Requires Git</w:t>
+            </w:r>
+          </w:p>
+        </w:tc>
+      </w:tr>
+      <w:tr>
+        <w:trPr>
+          <w:tblCellSpacing w:w="15" w:type="dxa"/>
+        </w:trPr>
+        <w:tc>
+          <w:tcPr>
+            <w:tcW w:w="0" w:type="auto"/>
+            <w:vAlign w:val="center"/>
+            <w:hideMark/>
+          </w:tcPr>
+          <w:p>
+            <w:r>
+              <w:rPr>
+                <w:b/>
+                <w:bCs/>
+              </w:rPr>
+              <w:t>Access</w:t>
+            </w:r>
+          </w:p>
+        </w:tc>
+        <w:tc>
+          <w:tcPr>
+            <w:tcW w:w="0" w:type="auto"/>
+            <w:vAlign w:val="center"/>
+            <w:hideMark/>
+          </w:tcPr>
+          <w:p>
+            <w:r>
+              <w:t>Local (offline)</w:t>
+            </w:r>
+          </w:p>
+        </w:tc>
+        <w:tc>
+          <w:tcPr>
+            <w:tcW w:w="0" w:type="auto"/>
+            <w:vAlign w:val="center"/>
+            <w:hideMark/>
+          </w:tcPr>
+          <w:p>
+            <w:r>
+              <w:t>Cloud-based (online)</w:t>
+            </w:r>
+          </w:p>
+        </w:tc>
+      </w:tr>
+      <w:tr>
+        <w:trPr>
+          <w:tblCellSpacing w:w="15" w:type="dxa"/>
+        </w:trPr>
+        <w:tc>
+          <w:tcPr>
+            <w:tcW w:w="0" w:type="auto"/>
+            <w:vAlign w:val="center"/>
+            <w:hideMark/>
+          </w:tcPr>
+          <w:p>
+            <w:r>
+              <w:rPr>
+                <w:b/>
+                <w:bCs/>
+              </w:rPr>
+              <w:t>Features</w:t>
+            </w:r>
+          </w:p>
+        </w:tc>
+        <w:tc>
+          <w:tcPr>
+            <w:tcW w:w="0" w:type="auto"/>
+            <w:vAlign w:val="center"/>
+            <w:hideMark/>
+          </w:tcPr>
+          <w:p>
+            <w:r>
+              <w:t>Core VCS operations</w:t>
+            </w:r>
+          </w:p>
+        </w:tc>
+        <w:tc>
+          <w:tcPr>
+            <w:tcW w:w="0" w:type="auto"/>
+            <w:vAlign w:val="center"/>
+            <w:hideMark/>
+          </w:tcPr>
+          <w:p>
+            <w:r>
+              <w:t>Pull requests, issues, Actions</w:t>
+            </w:r>
+          </w:p>
+        </w:tc>
+      </w:tr>
+      <w:tr>
+        <w:trPr>
+          <w:tblCellSpacing w:w="15" w:type="dxa"/>
+        </w:trPr>
+        <w:tc>
+          <w:tcPr>
+            <w:tcW w:w="0" w:type="auto"/>
+            <w:vAlign w:val="center"/>
+            <w:hideMark/>
+          </w:tcPr>
+          <w:p>
+            <w:r>
+              <w:rPr>
+                <w:b/>
+                <w:bCs/>
+              </w:rPr>
+              <w:t>Cost</w:t>
+            </w:r>
+          </w:p>
+        </w:tc>
+        <w:tc>
+          <w:tcPr>
+            <w:tcW w:w="0" w:type="auto"/>
+            <w:vAlign w:val="center"/>
+            <w:hideMark/>
+          </w:tcPr>
+          <w:p>
+            <w:r>
+              <w:t>Free (open-source)</w:t>
+            </w:r>
+          </w:p>
+        </w:tc>
+        <w:tc>
+          <w:tcPr>
+            <w:tcW w:w="0" w:type="auto"/>
+            <w:vAlign w:val="center"/>
+            <w:hideMark/>
+          </w:tcPr>
+          <w:p>
+            <w:r>
+              <w:t>Free tier + paid plans</w:t>
+            </w:r>
+          </w:p>
+        </w:tc>
+      </w:tr>
+    </w:tbl>
+    <w:p>
+      <w:r>
+        <w:t>In summary, Git is the underlying technology for version control, while GitHub is a platform that enhances Git with collaboration and hosting features. You can use Git without GitHub, but GitHub relies on Git.</w:t>
+      </w:r>
+    </w:p>
+    <w:p>
+      <w:r>
+        <w:pict w14:anchorId="21B14744">
+          <v:rect id="_x0000_i1057" style="width:0;height:1.5pt" o:hralign="center" o:hrstd="t" o:hr="t" fillcolor="#a0a0a0" stroked="f"/>
+        </w:pict>
+      </w:r>
+    </w:p>
+    <w:p>
+      <w:pPr>
+        <w:rPr>
+          <w:b/>
+          <w:bCs/>
+        </w:rPr>
+      </w:pPr>
+      <w:r>
+        <w:rPr>
+          <w:b/>
+          <w:bCs/>
+        </w:rPr>
+        <w:t>Installing Git (Windows, macOS, Linux)</w:t>
+      </w:r>
+    </w:p>
+    <w:p>
+      <w:r>
+        <w:t>Installing Git is straightforward, and the process varies slightly depending on the operating system. Below are detailed instructions for each platform.</w:t>
+      </w:r>
+    </w:p>
+    <w:p>
+      <w:pPr>
+        <w:rPr>
+          <w:b/>
+          <w:bCs/>
+        </w:rPr>
+      </w:pPr>
+      <w:r>
+        <w:rPr>
+          <w:b/>
+          <w:bCs/>
+        </w:rPr>
+        <w:t>Windows</w:t>
+      </w:r>
+    </w:p>
+    <w:p>
+      <w:pPr>
+        <w:numPr>
+          <w:ilvl w:val="0"/>
+          <w:numId w:val="13"/>
+        </w:numPr>
+      </w:pPr>
+      <w:r>
+        <w:rPr>
+          <w:b/>
+          <w:bCs/>
+        </w:rPr>
+        <w:t>Download Git</w:t>
+      </w:r>
+      <w:r>
+        <w:t>:</w:t>
+      </w:r>
+    </w:p>
+    <w:p>
+      <w:pPr>
+        <w:numPr>
+          <w:ilvl w:val="1"/>
+          <w:numId w:val="13"/>
+        </w:numPr>
+      </w:pPr>
+      <w:r>
+        <w:t>Visit the official Git website: https://git-scm.com/download/win.</w:t>
+      </w:r>
+    </w:p>
+    <w:p>
+      <w:pPr>
+        <w:numPr>
+          <w:ilvl w:val="1"/>
+          <w:numId w:val="13"/>
+        </w:numPr>
+      </w:pPr>
+      <w:r>
+        <w:t>The download should start automatically for the latest version (e.g., Git 2.43.0 as of May 2025).</w:t>
+      </w:r>
+    </w:p>
+    <w:p>
+      <w:pPr>
+        <w:numPr>
+          <w:ilvl w:val="0"/>
+          <w:numId w:val="13"/>
+        </w:numPr>
+      </w:pPr>
+      <w:r>
+        <w:rPr>
+          <w:b/>
+          <w:bCs/>
+        </w:rPr>
+        <w:t>Run the Installer</w:t>
+      </w:r>
+      <w:r>
+        <w:t>:</w:t>
+      </w:r>
+    </w:p>
+    <w:p>
+      <w:pPr>
+        <w:numPr>
+          <w:ilvl w:val="1"/>
+          <w:numId w:val="13"/>
+        </w:numPr>
+      </w:pPr>
+      <w:r>
+        <w:t>Open the downloaded .exe file (e.g., Git-2.43.0-64-bit.exe).</w:t>
+      </w:r>
+    </w:p>
+    <w:p>
+      <w:pPr>
+        <w:numPr>
+          <w:ilvl w:val="1"/>
+          <w:numId w:val="13"/>
+        </w:numPr>
+      </w:pPr>
+      <w:r>
+        <w:t>Follow the setup wizard:</w:t>
+      </w:r>
+    </w:p>
+    <w:p>
+      <w:pPr>
+        <w:numPr>
+          <w:ilvl w:val="2"/>
+          <w:numId w:val="13"/>
+        </w:numPr>
+      </w:pPr>
+      <w:r>
+        <w:rPr>
+          <w:b/>
+          <w:bCs/>
+        </w:rPr>
+        <w:t>Components</w:t>
+      </w:r>
+      <w:r>
+        <w:t>: Select “Git Bash Here” and “Git GUI Here” for convenience.</w:t>
+      </w:r>
+    </w:p>
+    <w:p>
+      <w:pPr>
+        <w:numPr>
+          <w:ilvl w:val="2"/>
+          <w:numId w:val="13"/>
+        </w:numPr>
+      </w:pPr>
+      <w:r>
+        <w:rPr>
+          <w:b/>
+          <w:bCs/>
+        </w:rPr>
+        <w:t>Default Editor</w:t>
+      </w:r>
+      <w:r>
+        <w:t>: Choose an editor like Notepad++ or VS Code (or keep the default, Vim).</w:t>
+      </w:r>
+    </w:p>
+    <w:p>
+      <w:pPr>
+        <w:numPr>
+          <w:ilvl w:val="2"/>
+          <w:numId w:val="13"/>
+        </w:numPr>
+      </w:pPr>
+      <w:r>
+        <w:rPr>
+          <w:b/>
+          <w:bCs/>
+        </w:rPr>
+        <w:t>Adjusting PATH</w:t>
+      </w:r>
+      <w:r>
+        <w:t>: Select “Git from the command line and also from 3rd-party software” for broad compatibility.</w:t>
+      </w:r>
+    </w:p>
+    <w:p>
+      <w:pPr>
+        <w:numPr>
+          <w:ilvl w:val="2"/>
+          <w:numId w:val="13"/>
+        </w:numPr>
+      </w:pPr>
+      <w:r>
+        <w:rPr>
+          <w:b/>
+          <w:bCs/>
+        </w:rPr>
+        <w:t>Line Endings</w:t>
+      </w:r>
+      <w:r>
+        <w:t>: Choose “Checkout Windows-style, commit Unix-style line endings” for cross-platform compatibility.</w:t>
+      </w:r>
+    </w:p>
+    <w:p>
+      <w:pPr>
+        <w:numPr>
+          <w:ilvl w:val="2"/>
+          <w:numId w:val="13"/>
+        </w:numPr>
+      </w:pPr>
+      <w:r>
+        <w:t>Keep other defaults unless you have specific needs.</w:t>
+      </w:r>
+    </w:p>
+    <w:p>
+      <w:pPr>
+        <w:numPr>
+          <w:ilvl w:val="0"/>
+          <w:numId w:val="13"/>
+        </w:numPr>
+      </w:pPr>
+      <w:r>
+        <w:rPr>
+          <w:b/>
+          <w:bCs/>
+        </w:rPr>
+        <w:t>Verify Installation</w:t>
+      </w:r>
+      <w:r>
+        <w:t>:</w:t>
+      </w:r>
+    </w:p>
+    <w:p>
+      <w:pPr>
+        <w:numPr>
+          <w:ilvl w:val="1"/>
+          <w:numId w:val="13"/>
+        </w:numPr>
+      </w:pPr>
+      <w:r>
+        <w:t>Open Git Bash (or Command Prompt) and run:</w:t>
+      </w:r>
+    </w:p>
+    <w:p>
+      <w:r>
+        <w:lastRenderedPageBreak/>
+        <w:t>git --version</w:t>
+      </w:r>
+    </w:p>
+    <w:p>
+      <w:pPr>
+        <w:numPr>
+          <w:ilvl w:val="1"/>
+          <w:numId w:val="13"/>
+        </w:numPr>
+      </w:pPr>
+      <w:r>
+        <w:t>Expected output: git version 2.43.0 (or the installed version).</w:t>
+      </w:r>
+    </w:p>
+    <w:p>
+      <w:pPr>
+        <w:numPr>
+          <w:ilvl w:val="0"/>
+          <w:numId w:val="13"/>
+        </w:numPr>
+      </w:pPr>
+      <w:r>
+        <w:rPr>
+          <w:b/>
+          <w:bCs/>
+        </w:rPr>
+        <w:t>Optional</w:t>
+      </w:r>
+      <w:r>
+        <w:t>: Install Git Credential Manager for easier authentication with remote repositories.</w:t>
+      </w:r>
+    </w:p>
+    <w:p>
+      <w:pPr>
+        <w:rPr>
+          <w:b/>
+          <w:bCs/>
+        </w:rPr>
+      </w:pPr>
+      <w:r>
+        <w:rPr>
+          <w:b/>
+          <w:bCs/>
+        </w:rPr>
+        <w:t>macOS</w:t>
+      </w:r>
+    </w:p>
+    <w:p>
+      <w:pPr>
+        <w:numPr>
+          <w:ilvl w:val="0"/>
+          <w:numId w:val="14"/>
+        </w:numPr>
+      </w:pPr>
+      <w:r>
+        <w:rPr>
+          <w:b/>
+          <w:bCs/>
+        </w:rPr>
+        <w:t>Using Homebrew (Recommended)</w:t>
+      </w:r>
+      <w:r>
+        <w:t>:</w:t>
+      </w:r>
+    </w:p>
+    <w:p>
+      <w:pPr>
+        <w:numPr>
+          <w:ilvl w:val="1"/>
+          <w:numId w:val="14"/>
+        </w:numPr>
+      </w:pPr>
+      <w:r>
+        <w:t>Install Homebrew if not already installed:</w:t>
+      </w:r>
+    </w:p>
+    <w:p>
+      <w:r>
+        <w:t>/bin/bash -c "$(curl -fsSL https://raw.githubusercontent.com/Homebrew/install/HEAD/install.sh)"</w:t>
+      </w:r>
+    </w:p>
+    <w:p>
+      <w:pPr>
+        <w:numPr>
+          <w:ilvl w:val="1"/>
+          <w:numId w:val="14"/>
+        </w:numPr>
+      </w:pPr>
+      <w:r>
+        <w:t>Install Git:</w:t>
+      </w:r>
+    </w:p>
+    <w:p>
+      <w:r>
+        <w:t>brew install git</w:t>
+      </w:r>
+    </w:p>
+    <w:p>
+      <w:pPr>
+        <w:numPr>
+          <w:ilvl w:val="0"/>
+          <w:numId w:val="14"/>
+        </w:numPr>
+      </w:pPr>
+      <w:r>
+        <w:rPr>
+          <w:b/>
+          <w:bCs/>
+        </w:rPr>
+        <w:t>Alternative: Download Installer</w:t>
+      </w:r>
+      <w:r>
+        <w:t>:</w:t>
+      </w:r>
+    </w:p>
+    <w:p>
+      <w:pPr>
+        <w:numPr>
+          <w:ilvl w:val="1"/>
+          <w:numId w:val="14"/>
+        </w:numPr>
+      </w:pPr>
+      <w:r>
+        <w:t>Visit https://git-scm.com/download/mac.</w:t>
+      </w:r>
+    </w:p>
+    <w:p>
+      <w:pPr>
+        <w:numPr>
+          <w:ilvl w:val="1"/>
+          <w:numId w:val="14"/>
+        </w:numPr>
+      </w:pPr>
+      <w:r>
+        <w:t>Download the installer and follow the setup wizard.</w:t>
+      </w:r>
+    </w:p>
+    <w:p>
+      <w:pPr>
+        <w:numPr>
+          <w:ilvl w:val="0"/>
+          <w:numId w:val="14"/>
+        </w:numPr>
+      </w:pPr>
+      <w:r>
+        <w:rPr>
+          <w:b/>
+          <w:bCs/>
+        </w:rPr>
+        <w:t>Verify Installation</w:t>
+      </w:r>
+      <w:r>
+        <w:t>:</w:t>
+      </w:r>
+    </w:p>
+    <w:p>
+      <w:pPr>
+        <w:numPr>
+          <w:ilvl w:val="1"/>
+          <w:numId w:val="14"/>
+        </w:numPr>
+      </w:pPr>
+      <w:r>
+        <w:t>Open Terminal and run:</w:t>
+      </w:r>
+    </w:p>
+    <w:p>
+      <w:r>
+        <w:t>git --version</w:t>
+      </w:r>
+    </w:p>
+    <w:p>
+      <w:pPr>
+        <w:numPr>
+          <w:ilvl w:val="1"/>
+          <w:numId w:val="14"/>
+        </w:numPr>
+      </w:pPr>
+      <w:r>
+        <w:t>Expected output: git version 2.43.0 (or the installed version).</w:t>
+      </w:r>
+    </w:p>
+    <w:p>
+      <w:pPr>
+        <w:numPr>
+          <w:ilvl w:val="0"/>
+          <w:numId w:val="14"/>
+        </w:numPr>
+      </w:pPr>
+      <w:r>
+        <w:rPr>
+          <w:b/>
+          <w:bCs/>
+        </w:rPr>
+        <w:t>Note</w:t>
+      </w:r>
+      <w:r>
+        <w:t>: macOS includes an older version of Git by default. Using Homebrew ensures you get the latest version.</w:t>
+      </w:r>
+    </w:p>
+    <w:p>
+      <w:pPr>
+        <w:rPr>
+          <w:b/>
+          <w:bCs/>
+        </w:rPr>
+      </w:pPr>
+      <w:r>
+        <w:rPr>
+          <w:b/>
+          <w:bCs/>
+        </w:rPr>
+        <w:t>Linux</w:t>
+      </w:r>
+    </w:p>
+    <w:p>
+      <w:pPr>
+        <w:numPr>
+          <w:ilvl w:val="0"/>
+          <w:numId w:val="15"/>
+        </w:numPr>
+      </w:pPr>
+      <w:r>
+        <w:rPr>
+          <w:b/>
+          <w:bCs/>
+        </w:rPr>
+        <w:t>Ubuntu/Debian</w:t>
+      </w:r>
+      <w:r>
+        <w:t>:</w:t>
+      </w:r>
+    </w:p>
+    <w:p>
+      <w:pPr>
+        <w:numPr>
+          <w:ilvl w:val="1"/>
+          <w:numId w:val="15"/>
+        </w:numPr>
+      </w:pPr>
+      <w:r>
+        <w:t>Update package lists:</w:t>
+      </w:r>
+    </w:p>
+    <w:p>
+      <w:r>
+        <w:t>sudo apt update</w:t>
+      </w:r>
+    </w:p>
+    <w:p>
+      <w:pPr>
+        <w:numPr>
+          <w:ilvl w:val="1"/>
+          <w:numId w:val="15"/>
+        </w:numPr>
+      </w:pPr>
+      <w:r>
+        <w:t>Install Git:</w:t>
+      </w:r>
+    </w:p>
+    <w:p>
+      <w:r>
+        <w:t>sudo apt install git</w:t>
+      </w:r>
+    </w:p>
+    <w:p>
+      <w:pPr>
+        <w:numPr>
+          <w:ilvl w:val="0"/>
+          <w:numId w:val="15"/>
+        </w:numPr>
+      </w:pPr>
+      <w:r>
+        <w:rPr>
+          <w:b/>
+          <w:bCs/>
+        </w:rPr>
+        <w:t>Fedora</w:t>
+      </w:r>
+      <w:r>
+        <w:t>:</w:t>
+      </w:r>
+    </w:p>
+    <w:p>
+      <w:pPr>
+        <w:numPr>
+          <w:ilvl w:val="1"/>
+          <w:numId w:val="15"/>
+        </w:numPr>
+      </w:pPr>
+      <w:r>
+        <w:t>Install Git:</w:t>
+      </w:r>
+    </w:p>
+    <w:p>
+      <w:r>
+        <w:t>sudo dnf install git</w:t>
+      </w:r>
+    </w:p>
+    <w:p>
+      <w:pPr>
+        <w:numPr>
+          <w:ilvl w:val="0"/>
+          <w:numId w:val="15"/>
+        </w:numPr>
+      </w:pPr>
+      <w:r>
+        <w:rPr>
+          <w:b/>
+          <w:bCs/>
+        </w:rPr>
+        <w:lastRenderedPageBreak/>
+        <w:t>Arch Linux</w:t>
+      </w:r>
+      <w:r>
+        <w:t>:</w:t>
+      </w:r>
+    </w:p>
+    <w:p>
+      <w:pPr>
+        <w:numPr>
+          <w:ilvl w:val="1"/>
+          <w:numId w:val="15"/>
+        </w:numPr>
+      </w:pPr>
+      <w:r>
+        <w:t>Install Git:</w:t>
+      </w:r>
+    </w:p>
+    <w:p>
+      <w:r>
+        <w:t>sudo pacman -S git</w:t>
+      </w:r>
+    </w:p>
+    <w:p>
+      <w:pPr>
+        <w:numPr>
+          <w:ilvl w:val="0"/>
+          <w:numId w:val="15"/>
+        </w:numPr>
+      </w:pPr>
+      <w:r>
+        <w:rPr>
+          <w:b/>
+          <w:bCs/>
+        </w:rPr>
+        <w:t>Verify Installation</w:t>
+      </w:r>
+      <w:r>
+        <w:t>:</w:t>
+      </w:r>
+    </w:p>
+    <w:p>
+      <w:pPr>
+        <w:numPr>
+          <w:ilvl w:val="1"/>
+          <w:numId w:val="15"/>
+        </w:numPr>
+      </w:pPr>
+      <w:r>
+        <w:t>Open a terminal and run:</w:t>
+      </w:r>
+    </w:p>
+    <w:p>
+      <w:r>
+        <w:t>git --version</w:t>
+      </w:r>
+    </w:p>
+    <w:p>
+      <w:pPr>
+        <w:numPr>
+          <w:ilvl w:val="1"/>
+          <w:numId w:val="15"/>
+        </w:numPr>
+      </w:pPr>
+      <w:r>
+        <w:t>Expected output: git version 2.43.0 (or the installed version).</w:t>
+      </w:r>
+    </w:p>
+    <w:p>
+      <w:pPr>
+        <w:numPr>
+          <w:ilvl w:val="0"/>
+          <w:numId w:val="15"/>
+        </w:numPr>
+      </w:pPr>
+      <w:r>
+        <w:rPr>
+          <w:b/>
+          <w:bCs/>
+        </w:rPr>
+        <w:t>Note</w:t>
+      </w:r>
+      <w:r>
+        <w:t>: Use your distribution’s package manager for the latest Git version.</w:t>
+      </w:r>
+    </w:p>
+    <w:p>
+      <w:pPr>
+        <w:rPr>
+          <w:b/>
+          <w:bCs/>
+        </w:rPr>
+      </w:pPr>
+      <w:r>
+        <w:rPr>
+          <w:b/>
+          <w:bCs/>
+        </w:rPr>
+        <w:t>Post-Installation</w:t>
+      </w:r>
+    </w:p>
+    <w:p>
+      <w:pPr>
+        <w:numPr>
+          <w:ilvl w:val="0"/>
+          <w:numId w:val="16"/>
+        </w:numPr>
+      </w:pPr>
+      <w:r>
+        <w:t>Ensure Git is accessible from your preferred terminal (e.g., Bash, PowerShell, or Zsh).</w:t>
+      </w:r>
+    </w:p>
+    <w:p>
+      <w:pPr>
+        <w:numPr>
+          <w:ilvl w:val="0"/>
+          <w:numId w:val="16"/>
+        </w:numPr>
+      </w:pPr>
+      <w:r>
+        <w:t>Update Git periodically to get the latest features and security patches.</w:t>
+      </w:r>
+    </w:p>
+    <w:p>
+      <w:r>
+        <w:pict w14:anchorId="2907B6F9">
+          <v:rect id="_x0000_i1058" style="width:0;height:1.5pt" o:hralign="center" o:hrstd="t" o:hr="t" fillcolor="#a0a0a0" stroked="f"/>
+        </w:pict>
+      </w:r>
+    </w:p>
+    <w:p>
+      <w:pPr>
+        <w:rPr>
+          <w:b/>
+          <w:bCs/>
+        </w:rPr>
+      </w:pPr>
+      <w:r>
+        <w:rPr>
+          <w:b/>
+          <w:bCs/>
+        </w:rPr>
+        <w:t>Basic Git Configuration (git config)</w:t>
+      </w:r>
+    </w:p>
+    <w:p>
+      <w:r>
+        <w:t>After installing Git, you need to configure it with your identity and preferences. The git config command sets up user-specific settings stored in configuration files.</w:t>
+      </w:r>
+    </w:p>
+    <w:p>
+      <w:pPr>
+        <w:rPr>
+          <w:b/>
+          <w:bCs/>
+        </w:rPr>
+      </w:pPr>
+      <w:r>
+        <w:rPr>
+          <w:b/>
+          <w:bCs/>
+        </w:rPr>
+        <w:t>Key Configuration Steps</w:t>
+      </w:r>
+    </w:p>
+    <w:p>
+      <w:pPr>
+        <w:numPr>
+          <w:ilvl w:val="0"/>
+          <w:numId w:val="17"/>
+        </w:numPr>
+      </w:pPr>
+      <w:r>
+        <w:rPr>
+          <w:b/>
+          <w:bCs/>
+        </w:rPr>
+        <w:t>Set User Identity</w:t>
+      </w:r>
+      <w:r>
+        <w:t>:</w:t>
+      </w:r>
+    </w:p>
+    <w:p>
+      <w:pPr>
+        <w:numPr>
+          <w:ilvl w:val="1"/>
+          <w:numId w:val="17"/>
+        </w:numPr>
+      </w:pPr>
+      <w:r>
+        <w:t>Git associates your commits with a name and email address. Run:</w:t>
+      </w:r>
+    </w:p>
+    <w:p>
+      <w:pPr>
+        <w:numPr>
+          <w:ilvl w:val="1"/>
+          <w:numId w:val="17"/>
+        </w:numPr>
+      </w:pPr>
+      <w:r>
+        <w:t>git config --global user.name "Your Name"</w:t>
+      </w:r>
+    </w:p>
+    <w:p>
+      <w:r>
+        <w:t>git config --global user.email "your.email@example.com"</w:t>
+      </w:r>
+    </w:p>
+    <w:p>
+      <w:pPr>
+        <w:numPr>
+          <w:ilvl w:val="1"/>
+          <w:numId w:val="17"/>
+        </w:numPr>
+      </w:pPr>
+      <w:r>
+        <w:t>Example:</w:t>
+      </w:r>
+    </w:p>
+    <w:p>
+      <w:pPr>
+        <w:numPr>
+          <w:ilvl w:val="1"/>
+          <w:numId w:val="17"/>
+        </w:numPr>
+      </w:pPr>
+      <w:r>
+        <w:t>git config --global user.name "Jane Doe"</w:t>
+      </w:r>
+    </w:p>
+    <w:p>
+      <w:r>
+        <w:t>git config --global user.email "jane.doe@example.com"</w:t>
+      </w:r>
+    </w:p>
+    <w:p>
+      <w:pPr>
+        <w:numPr>
+          <w:ilvl w:val="1"/>
+          <w:numId w:val="17"/>
+        </w:numPr>
+      </w:pPr>
+      <w:r>
+        <w:t>The --global flag applies settings to all repositories on your machine. Omit it for repository-specific settings.</w:t>
+      </w:r>
+    </w:p>
+    <w:p>
+      <w:pPr>
+        <w:numPr>
+          <w:ilvl w:val="0"/>
+          <w:numId w:val="17"/>
+        </w:numPr>
+      </w:pPr>
+      <w:r>
+        <w:rPr>
+          <w:b/>
+          <w:bCs/>
+        </w:rPr>
+        <w:t>Set Default Editor</w:t>
+      </w:r>
+      <w:r>
+        <w:t>:</w:t>
+      </w:r>
+    </w:p>
+    <w:p>
+      <w:pPr>
+        <w:numPr>
+          <w:ilvl w:val="1"/>
+          <w:numId w:val="17"/>
+        </w:numPr>
+      </w:pPr>
+      <w:r>
+        <w:t>Git uses a text editor for commit messages and interactive commands (e.g., rebase). Set your preferred editor:</w:t>
+      </w:r>
+    </w:p>
+    <w:p>
+      <w:r>
+        <w:lastRenderedPageBreak/>
+        <w:t>git config --global core.editor "code --wait"</w:t>
+      </w:r>
+    </w:p>
+    <w:p>
+      <w:pPr>
+        <w:numPr>
+          <w:ilvl w:val="1"/>
+          <w:numId w:val="17"/>
+        </w:numPr>
+      </w:pPr>
+      <w:r>
+        <w:t>Common editors:</w:t>
+      </w:r>
+    </w:p>
+    <w:p>
+      <w:pPr>
+        <w:numPr>
+          <w:ilvl w:val="2"/>
+          <w:numId w:val="17"/>
+        </w:numPr>
+      </w:pPr>
+      <w:r>
+        <w:t>VS Code: code --wait</w:t>
+      </w:r>
+    </w:p>
+    <w:p>
+      <w:pPr>
+        <w:numPr>
+          <w:ilvl w:val="2"/>
+          <w:numId w:val="17"/>
+        </w:numPr>
+      </w:pPr>
+      <w:r>
+        <w:t>Vim: vim</w:t>
+      </w:r>
+    </w:p>
+    <w:p>
+      <w:pPr>
+        <w:numPr>
+          <w:ilvl w:val="2"/>
+          <w:numId w:val="17"/>
+        </w:numPr>
+      </w:pPr>
+      <w:r>
+        <w:t>Nano: nano</w:t>
+      </w:r>
+    </w:p>
+    <w:p>
+      <w:pPr>
+        <w:numPr>
+          <w:ilvl w:val="2"/>
+          <w:numId w:val="17"/>
+        </w:numPr>
+      </w:pPr>
+      <w:r>
+        <w:t>Emacs: emacs</w:t>
+      </w:r>
+    </w:p>
+    <w:p>
+      <w:pPr>
+        <w:numPr>
+          <w:ilvl w:val="1"/>
+          <w:numId w:val="17"/>
+        </w:numPr>
+      </w:pPr>
+      <w:r>
+        <w:t>If not set, Git defaults to Vim.</w:t>
+      </w:r>
+    </w:p>
+    <w:p>
+      <w:pPr>
+        <w:numPr>
+          <w:ilvl w:val="0"/>
+          <w:numId w:val="17"/>
+        </w:numPr>
+      </w:pPr>
+      <w:r>
+        <w:rPr>
+          <w:b/>
+          <w:bCs/>
+        </w:rPr>
+        <w:t>Set Default Branch Name</w:t>
+      </w:r>
+      <w:r>
+        <w:t>:</w:t>
+      </w:r>
+    </w:p>
+    <w:p>
+      <w:pPr>
+        <w:numPr>
+          <w:ilvl w:val="1"/>
+          <w:numId w:val="17"/>
+        </w:numPr>
+      </w:pPr>
+      <w:r>
+        <w:t>Git uses main or master as the default branch name. To standardize:</w:t>
+      </w:r>
+    </w:p>
+    <w:p>
+      <w:r>
+        <w:t>git config --global init.defaultBranch main</w:t>
+      </w:r>
+    </w:p>
+    <w:p>
+      <w:pPr>
+        <w:numPr>
+          <w:ilvl w:val="1"/>
+          <w:numId w:val="17"/>
+        </w:numPr>
+      </w:pPr>
+      <w:r>
+        <w:t>This ensures new repositories use main as the default branch.</w:t>
+      </w:r>
+    </w:p>
+    <w:p>
+      <w:pPr>
+        <w:numPr>
+          <w:ilvl w:val="0"/>
+          <w:numId w:val="17"/>
+        </w:numPr>
+      </w:pPr>
+      <w:r>
+        <w:rPr>
+          <w:b/>
+          <w:bCs/>
+        </w:rPr>
+        <w:t>Enable Color Output</w:t>
+      </w:r>
+      <w:r>
+        <w:t>:</w:t>
+      </w:r>
+    </w:p>
+    <w:p>
+      <w:pPr>
+        <w:numPr>
+          <w:ilvl w:val="1"/>
+          <w:numId w:val="17"/>
+        </w:numPr>
+      </w:pPr>
+      <w:r>
+        <w:t>Improve readability of Git output:</w:t>
+      </w:r>
+    </w:p>
+    <w:p>
+      <w:r>
+        <w:t>git config --global color.ui auto</w:t>
+      </w:r>
+    </w:p>
+    <w:p>
+      <w:pPr>
+        <w:numPr>
+          <w:ilvl w:val="1"/>
+          <w:numId w:val="17"/>
+        </w:numPr>
+      </w:pPr>
+      <w:r>
+        <w:t>This enables colored output for commands like git status and git diff.</w:t>
+      </w:r>
+    </w:p>
+    <w:p>
+      <w:pPr>
+        <w:numPr>
+          <w:ilvl w:val="0"/>
+          <w:numId w:val="17"/>
+        </w:numPr>
+      </w:pPr>
+      <w:r>
+        <w:rPr>
+          <w:b/>
+          <w:bCs/>
+        </w:rPr>
+        <w:t>Verify Configuration</w:t>
+      </w:r>
+      <w:r>
+        <w:t>:</w:t>
+      </w:r>
+    </w:p>
+    <w:p>
+      <w:pPr>
+        <w:numPr>
+          <w:ilvl w:val="1"/>
+          <w:numId w:val="17"/>
+        </w:numPr>
+      </w:pPr>
+      <w:r>
+        <w:t>List all global settings:</w:t>
+      </w:r>
+    </w:p>
+    <w:p>
+      <w:r>
+        <w:t>git config --global --list</w:t>
+      </w:r>
+    </w:p>
+    <w:p>
+      <w:pPr>
+        <w:numPr>
+          <w:ilvl w:val="1"/>
+          <w:numId w:val="17"/>
+        </w:numPr>
+      </w:pPr>
+      <w:r>
+        <w:t>Example output:</w:t>
+      </w:r>
+    </w:p>
+    <w:p>
+      <w:pPr>
+        <w:numPr>
+          <w:ilvl w:val="1"/>
+          <w:numId w:val="17"/>
+        </w:numPr>
+      </w:pPr>
+      <w:r>
+        <w:t>user.name=Jane Doe</w:t>
+      </w:r>
+    </w:p>
+    <w:p>
+      <w:pPr>
+        <w:numPr>
+          <w:ilvl w:val="1"/>
+          <w:numId w:val="17"/>
+        </w:numPr>
+      </w:pPr>
+      <w:r>
+        <w:t>user.email=jane.doe@example.com</w:t>
+      </w:r>
+    </w:p>
+    <w:p>
+      <w:pPr>
+        <w:numPr>
+          <w:ilvl w:val="1"/>
+          <w:numId w:val="17"/>
+        </w:numPr>
+      </w:pPr>
+      <w:r>
+        <w:t>core.editor=code --wait</w:t>
+      </w:r>
+    </w:p>
+    <w:p>
+      <w:pPr>
+        <w:numPr>
+          <w:ilvl w:val="1"/>
+          <w:numId w:val="17"/>
+        </w:numPr>
+      </w:pPr>
+      <w:r>
+        <w:t>init.defaultBranch=main</w:t>
+      </w:r>
+    </w:p>
+    <w:p>
+      <w:r>
+        <w:t>color.ui=auto</w:t>
+      </w:r>
+    </w:p>
+    <w:p>
+      <w:pPr>
+        <w:rPr>
+          <w:b/>
+          <w:bCs/>
+        </w:rPr>
+      </w:pPr>
+      <w:r>
+        <w:rPr>
+          <w:b/>
+          <w:bCs/>
+        </w:rPr>
+        <w:t>Configuration Files</w:t>
+      </w:r>
+    </w:p>
+    <w:p>
+      <w:pPr>
+        <w:numPr>
+          <w:ilvl w:val="0"/>
+          <w:numId w:val="18"/>
+        </w:numPr>
+      </w:pPr>
+      <w:r>
+        <w:rPr>
+          <w:b/>
+          <w:bCs/>
+        </w:rPr>
+        <w:t>Global</w:t>
+      </w:r>
+      <w:r>
+        <w:t>: Stored in ~/.gitconfig (or %USERPROFILE%\.gitconfig on Windows).</w:t>
+      </w:r>
+    </w:p>
+    <w:p>
+      <w:pPr>
+        <w:numPr>
+          <w:ilvl w:val="0"/>
+          <w:numId w:val="18"/>
+        </w:numPr>
+      </w:pPr>
+      <w:r>
+        <w:rPr>
+          <w:b/>
+          <w:bCs/>
+        </w:rPr>
+        <w:t>Repository-Specific</w:t>
+      </w:r>
+      <w:r>
+        <w:t>: Stored in .git/config within a repository.</w:t>
+      </w:r>
+    </w:p>
+    <w:p>
+      <w:pPr>
+        <w:numPr>
+          <w:ilvl w:val="0"/>
+          <w:numId w:val="18"/>
+        </w:numPr>
+      </w:pPr>
+      <w:r>
+        <w:rPr>
+          <w:b/>
+          <w:bCs/>
+        </w:rPr>
+        <w:t>System-Wide</w:t>
+      </w:r>
+      <w:r>
+        <w:t>: Stored in /etc/gitconfig (rarely used).</w:t>
+      </w:r>
+    </w:p>
+    <w:p>
+      <w:pPr>
+        <w:rPr>
+          <w:b/>
+          <w:bCs/>
+        </w:rPr>
+      </w:pPr>
+      <w:r>
+        <w:rPr>
+          <w:b/>
+          <w:bCs/>
+        </w:rPr>
+        <w:lastRenderedPageBreak/>
+        <w:t>Additional Configurations (Optional)</w:t>
+      </w:r>
+    </w:p>
+    <w:p>
+      <w:pPr>
+        <w:numPr>
+          <w:ilvl w:val="0"/>
+          <w:numId w:val="19"/>
+        </w:numPr>
+      </w:pPr>
+      <w:r>
+        <w:rPr>
+          <w:b/>
+          <w:bCs/>
+        </w:rPr>
+        <w:t>Aliases</w:t>
+      </w:r>
+      <w:r>
+        <w:t>: Simplify commands with shortcuts:</w:t>
+      </w:r>
+    </w:p>
+    <w:p>
+      <w:pPr>
+        <w:numPr>
+          <w:ilvl w:val="0"/>
+          <w:numId w:val="19"/>
+        </w:numPr>
+      </w:pPr>
+      <w:r>
+        <w:t>git config --global alias.co checkout</w:t>
+      </w:r>
+    </w:p>
+    <w:p>
+      <w:pPr>
+        <w:numPr>
+          <w:ilvl w:val="0"/>
+          <w:numId w:val="19"/>
+        </w:numPr>
+      </w:pPr>
+      <w:r>
+        <w:t>git config --global alias.br branch</w:t>
+      </w:r>
+    </w:p>
+    <w:p>
+      <w:r>
+        <w:t>git config --global alias.st status</w:t>
+      </w:r>
+    </w:p>
+    <w:p>
+      <w:pPr>
+        <w:numPr>
+          <w:ilvl w:val="1"/>
+          <w:numId w:val="19"/>
+        </w:numPr>
+      </w:pPr>
+      <w:r>
+        <w:t>Example: git co now runs git checkout.</w:t>
+      </w:r>
+    </w:p>
+    <w:p>
+      <w:pPr>
+        <w:numPr>
+          <w:ilvl w:val="0"/>
+          <w:numId w:val="19"/>
+        </w:numPr>
+      </w:pPr>
+      <w:r>
+        <w:rPr>
+          <w:b/>
+          <w:bCs/>
+        </w:rPr>
+        <w:t>Credential Helper</w:t>
+      </w:r>
+      <w:r>
+        <w:t>: Store credentials for remote repositories:</w:t>
+      </w:r>
+    </w:p>
+    <w:p>
+      <w:r>
+        <w:t>git config --global credential.helper cache</w:t>
+      </w:r>
+    </w:p>
+    <w:p>
+      <w:pPr>
+        <w:numPr>
+          <w:ilvl w:val="1"/>
+          <w:numId w:val="19"/>
+        </w:numPr>
+      </w:pPr>
+      <w:r>
+        <w:t>On Windows, use credential.helper=manager for Git Credential Manager.</w:t>
+      </w:r>
+    </w:p>
+    <w:p>
+      <w:pPr>
+        <w:rPr>
+          <w:b/>
+          <w:bCs/>
+        </w:rPr>
+      </w:pPr>
+      <w:r>
+        <w:rPr>
+          <w:b/>
+          <w:bCs/>
+        </w:rPr>
+        <w:t>Best Practices</w:t>
+      </w:r>
+    </w:p>
+    <w:p>
+      <w:pPr>
+        <w:numPr>
+          <w:ilvl w:val="0"/>
+          <w:numId w:val="20"/>
+        </w:numPr>
+      </w:pPr>
+      <w:r>
+        <w:t>Use a consistent email address (e.g., the one linked to your GitHub account).</w:t>
+      </w:r>
+    </w:p>
+    <w:p>
+      <w:pPr>
+        <w:numPr>
+          <w:ilvl w:val="0"/>
+          <w:numId w:val="20"/>
+        </w:numPr>
+      </w:pPr>
+      <w:r>
+        <w:t>Keep configurations minimal to avoid conflicts.</w:t>
+      </w:r>
+    </w:p>
+    <w:p>
+      <w:pPr>
+        <w:numPr>
+          <w:ilvl w:val="0"/>
+          <w:numId w:val="20"/>
+        </w:numPr>
+      </w:pPr>
+      <w:r>
+        <w:t>Back up ~/.gitconfig when switching machines.</w:t>
+      </w:r>
+    </w:p>
+    <w:p>
+      <w:r>
+        <w:pict w14:anchorId="28033BEF">
+          <v:rect id="_x0000_i1059" style="width:0;height:1.5pt" o:hralign="center" o:hrstd="t" o:hr="t" fillcolor="#a0a0a0" stroked="f"/>
+        </w:pict>
+      </w:r>
+    </w:p>
+    <w:p>
+      <w:r>
+        <w:t>This introduction and detailed explanation provide a solid foundation for understanding version control, Git, and GitHub, along with practical steps to get started. You’re now ready to initialize repositories, track changes, and collaborate on projects!</w:t>
       </w:r>
     </w:p>
     <w:p/>
@@ -1854,6 +4249,723 @@
 <file path=word/numbering.xml><?xml version="1.0" encoding="utf-8"?>
 <w:numbering xmlns:wpc="http://schemas.microsoft.com/office/word/2010/wordprocessingCanvas" xmlns:cx="http://schemas.microsoft.com/office/drawing/2014/chartex" xmlns:cx1="http://schemas.microsoft.com/office/drawing/2015/9/8/chartex" xmlns:cx2="http://schemas.microsoft.com/office/drawing/2015/10/21/chartex" xmlns:cx3="http://schemas.microsoft.com/office/drawing/2016/5/9/chartex" xmlns:cx4="http://schemas.microsoft.com/office/drawing/2016/5/10/chartex" xmlns:cx5="http://schemas.microsoft.com/office/drawing/2016/5/11/chartex" xmlns:cx6="http://schemas.microsoft.com/office/drawing/2016/5/12/chartex" xmlns:cx7="http://schemas.microsoft.com/office/drawing/2016/5/13/chartex" xmlns:cx8="http://schemas.microsoft.com/office/drawing/2016/5/14/chartex" xmlns:mc="http://schemas.openxmlformats.org/markup-compatibility/2006" xmlns:aink="http://schemas.microsoft.com/office/drawing/2016/ink" xmlns:am3d="http://schemas.microsoft.com/office/drawing/2017/model3d" xmlns:o="urn:schemas-microsoft-com:office:office" xmlns:oel="http://schemas.microsoft.com/office/2019/extlst" xmlns:r="http://schemas.openxmlformats.org/officeDocument/2006/relationships" xmlns:m="http://schemas.openxmlformats.org/officeDocument/2006/math" xmlns:v="urn:schemas-microsoft-com:vml" xmlns:wp14="http://schemas.microsoft.com/office/word/2010/wordprocessingDrawing" xmlns:wp="http://schemas.openxmlformats.org/drawingml/2006/wordprocessingDrawing" xmlns:w10="urn:schemas-microsoft-com:office:word" xmlns:w="http://schemas.openxmlformats.org/wordprocessingml/2006/main" xmlns:w14="http://schemas.microsoft.com/office/word/2010/wordml" xmlns:w15="http://schemas.microsoft.com/office/word/2012/wordml" xmlns:w16cex="http://schemas.microsoft.com/office/word/2018/wordml/cex" xmlns:w16cid="http://schemas.microsoft.com/office/word/2016/wordml/cid" xmlns:w16="http://schemas.microsoft.com/office/word/2018/wordml" xmlns:w16du="http://schemas.microsoft.com/office/word/2023/wordml/word16du" xmlns:w16sdtdh="http://schemas.microsoft.com/office/word/2020/wordml/sdtdatahash" xmlns:w16sdtfl="http://schemas.microsoft.com/office/word/2024/wordml/sdtformatlock" xmlns:w16se="http://schemas.microsoft.com/office/word/2015/wordml/symex" xmlns:wpg="http://schemas.microsoft.com/office/word/2010/wordprocessingGroup" xmlns:wpi="http://schemas.microsoft.com/office/word/2010/wordprocessingInk" xmlns:wne="http://schemas.microsoft.com/office/word/2006/wordml" xmlns:wps="http://schemas.microsoft.com/office/word/2010/wordprocessingShape" mc:Ignorable="w14 w15 w16se w16cid w16 w16cex w16sdtdh w16sdtfl w16du wp14">
   <w:abstractNum w:abstractNumId="0" w15:restartNumberingAfterBreak="0">
+    <w:nsid w:val="01861553"/>
+    <w:multiLevelType w:val="multilevel"/>
+    <w:tmpl w:val="A6F44714"/>
+    <w:lvl w:ilvl="0">
+      <w:start w:val="1"/>
+      <w:numFmt w:val="bullet"/>
+      <w:lvlText w:val=""/>
+      <w:lvlJc w:val="left"/>
+      <w:pPr>
+        <w:tabs>
+          <w:tab w:val="num" w:pos="720"/>
+        </w:tabs>
+        <w:ind w:left="720" w:hanging="360"/>
+      </w:pPr>
+      <w:rPr>
+        <w:rFonts w:ascii="Symbol" w:hAnsi="Symbol" w:hint="default"/>
+        <w:sz w:val="20"/>
+      </w:rPr>
+    </w:lvl>
+    <w:lvl w:ilvl="1" w:tentative="1">
+      <w:start w:val="1"/>
+      <w:numFmt w:val="bullet"/>
+      <w:lvlText w:val="o"/>
+      <w:lvlJc w:val="left"/>
+      <w:pPr>
+        <w:tabs>
+          <w:tab w:val="num" w:pos="1440"/>
+        </w:tabs>
+        <w:ind w:left="1440" w:hanging="360"/>
+      </w:pPr>
+      <w:rPr>
+        <w:rFonts w:ascii="Courier New" w:hAnsi="Courier New" w:hint="default"/>
+        <w:sz w:val="20"/>
+      </w:rPr>
+    </w:lvl>
+    <w:lvl w:ilvl="2" w:tentative="1">
+      <w:start w:val="1"/>
+      <w:numFmt w:val="bullet"/>
+      <w:lvlText w:val=""/>
+      <w:lvlJc w:val="left"/>
+      <w:pPr>
+        <w:tabs>
+          <w:tab w:val="num" w:pos="2160"/>
+        </w:tabs>
+        <w:ind w:left="2160" w:hanging="360"/>
+      </w:pPr>
+      <w:rPr>
+        <w:rFonts w:ascii="Wingdings" w:hAnsi="Wingdings" w:hint="default"/>
+        <w:sz w:val="20"/>
+      </w:rPr>
+    </w:lvl>
+    <w:lvl w:ilvl="3" w:tentative="1">
+      <w:start w:val="1"/>
+      <w:numFmt w:val="bullet"/>
+      <w:lvlText w:val=""/>
+      <w:lvlJc w:val="left"/>
+      <w:pPr>
+        <w:tabs>
+          <w:tab w:val="num" w:pos="2880"/>
+        </w:tabs>
+        <w:ind w:left="2880" w:hanging="360"/>
+      </w:pPr>
+      <w:rPr>
+        <w:rFonts w:ascii="Wingdings" w:hAnsi="Wingdings" w:hint="default"/>
+        <w:sz w:val="20"/>
+      </w:rPr>
+    </w:lvl>
+    <w:lvl w:ilvl="4" w:tentative="1">
+      <w:start w:val="1"/>
+      <w:numFmt w:val="bullet"/>
+      <w:lvlText w:val=""/>
+      <w:lvlJc w:val="left"/>
+      <w:pPr>
+        <w:tabs>
+          <w:tab w:val="num" w:pos="3600"/>
+        </w:tabs>
+        <w:ind w:left="3600" w:hanging="360"/>
+      </w:pPr>
+      <w:rPr>
+        <w:rFonts w:ascii="Wingdings" w:hAnsi="Wingdings" w:hint="default"/>
+        <w:sz w:val="20"/>
+      </w:rPr>
+    </w:lvl>
+    <w:lvl w:ilvl="5" w:tentative="1">
+      <w:start w:val="1"/>
+      <w:numFmt w:val="bullet"/>
+      <w:lvlText w:val=""/>
+      <w:lvlJc w:val="left"/>
+      <w:pPr>
+        <w:tabs>
+          <w:tab w:val="num" w:pos="4320"/>
+        </w:tabs>
+        <w:ind w:left="4320" w:hanging="360"/>
+      </w:pPr>
+      <w:rPr>
+        <w:rFonts w:ascii="Wingdings" w:hAnsi="Wingdings" w:hint="default"/>
+        <w:sz w:val="20"/>
+      </w:rPr>
+    </w:lvl>
+    <w:lvl w:ilvl="6" w:tentative="1">
+      <w:start w:val="1"/>
+      <w:numFmt w:val="bullet"/>
+      <w:lvlText w:val=""/>
+      <w:lvlJc w:val="left"/>
+      <w:pPr>
+        <w:tabs>
+          <w:tab w:val="num" w:pos="5040"/>
+        </w:tabs>
+        <w:ind w:left="5040" w:hanging="360"/>
+      </w:pPr>
+      <w:rPr>
+        <w:rFonts w:ascii="Wingdings" w:hAnsi="Wingdings" w:hint="default"/>
+        <w:sz w:val="20"/>
+      </w:rPr>
+    </w:lvl>
+    <w:lvl w:ilvl="7" w:tentative="1">
+      <w:start w:val="1"/>
+      <w:numFmt w:val="bullet"/>
+      <w:lvlText w:val=""/>
+      <w:lvlJc w:val="left"/>
+      <w:pPr>
+        <w:tabs>
+          <w:tab w:val="num" w:pos="5760"/>
+        </w:tabs>
+        <w:ind w:left="5760" w:hanging="360"/>
+      </w:pPr>
+      <w:rPr>
+        <w:rFonts w:ascii="Wingdings" w:hAnsi="Wingdings" w:hint="default"/>
+        <w:sz w:val="20"/>
+      </w:rPr>
+    </w:lvl>
+    <w:lvl w:ilvl="8" w:tentative="1">
+      <w:start w:val="1"/>
+      <w:numFmt w:val="bullet"/>
+      <w:lvlText w:val=""/>
+      <w:lvlJc w:val="left"/>
+      <w:pPr>
+        <w:tabs>
+          <w:tab w:val="num" w:pos="6480"/>
+        </w:tabs>
+        <w:ind w:left="6480" w:hanging="360"/>
+      </w:pPr>
+      <w:rPr>
+        <w:rFonts w:ascii="Wingdings" w:hAnsi="Wingdings" w:hint="default"/>
+        <w:sz w:val="20"/>
+      </w:rPr>
+    </w:lvl>
+  </w:abstractNum>
+  <w:abstractNum w:abstractNumId="1" w15:restartNumberingAfterBreak="0">
+    <w:nsid w:val="03935A6C"/>
+    <w:multiLevelType w:val="multilevel"/>
+    <w:tmpl w:val="6F3E1A08"/>
+    <w:lvl w:ilvl="0">
+      <w:start w:val="1"/>
+      <w:numFmt w:val="bullet"/>
+      <w:lvlText w:val=""/>
+      <w:lvlJc w:val="left"/>
+      <w:pPr>
+        <w:tabs>
+          <w:tab w:val="num" w:pos="720"/>
+        </w:tabs>
+        <w:ind w:left="720" w:hanging="360"/>
+      </w:pPr>
+      <w:rPr>
+        <w:rFonts w:ascii="Symbol" w:hAnsi="Symbol" w:hint="default"/>
+        <w:sz w:val="20"/>
+      </w:rPr>
+    </w:lvl>
+    <w:lvl w:ilvl="1" w:tentative="1">
+      <w:start w:val="1"/>
+      <w:numFmt w:val="bullet"/>
+      <w:lvlText w:val="o"/>
+      <w:lvlJc w:val="left"/>
+      <w:pPr>
+        <w:tabs>
+          <w:tab w:val="num" w:pos="1440"/>
+        </w:tabs>
+        <w:ind w:left="1440" w:hanging="360"/>
+      </w:pPr>
+      <w:rPr>
+        <w:rFonts w:ascii="Courier New" w:hAnsi="Courier New" w:hint="default"/>
+        <w:sz w:val="20"/>
+      </w:rPr>
+    </w:lvl>
+    <w:lvl w:ilvl="2" w:tentative="1">
+      <w:start w:val="1"/>
+      <w:numFmt w:val="bullet"/>
+      <w:lvlText w:val=""/>
+      <w:lvlJc w:val="left"/>
+      <w:pPr>
+        <w:tabs>
+          <w:tab w:val="num" w:pos="2160"/>
+        </w:tabs>
+        <w:ind w:left="2160" w:hanging="360"/>
+      </w:pPr>
+      <w:rPr>
+        <w:rFonts w:ascii="Wingdings" w:hAnsi="Wingdings" w:hint="default"/>
+        <w:sz w:val="20"/>
+      </w:rPr>
+    </w:lvl>
+    <w:lvl w:ilvl="3" w:tentative="1">
+      <w:start w:val="1"/>
+      <w:numFmt w:val="bullet"/>
+      <w:lvlText w:val=""/>
+      <w:lvlJc w:val="left"/>
+      <w:pPr>
+        <w:tabs>
+          <w:tab w:val="num" w:pos="2880"/>
+        </w:tabs>
+        <w:ind w:left="2880" w:hanging="360"/>
+      </w:pPr>
+      <w:rPr>
+        <w:rFonts w:ascii="Wingdings" w:hAnsi="Wingdings" w:hint="default"/>
+        <w:sz w:val="20"/>
+      </w:rPr>
+    </w:lvl>
+    <w:lvl w:ilvl="4" w:tentative="1">
+      <w:start w:val="1"/>
+      <w:numFmt w:val="bullet"/>
+      <w:lvlText w:val=""/>
+      <w:lvlJc w:val="left"/>
+      <w:pPr>
+        <w:tabs>
+          <w:tab w:val="num" w:pos="3600"/>
+        </w:tabs>
+        <w:ind w:left="3600" w:hanging="360"/>
+      </w:pPr>
+      <w:rPr>
+        <w:rFonts w:ascii="Wingdings" w:hAnsi="Wingdings" w:hint="default"/>
+        <w:sz w:val="20"/>
+      </w:rPr>
+    </w:lvl>
+    <w:lvl w:ilvl="5" w:tentative="1">
+      <w:start w:val="1"/>
+      <w:numFmt w:val="bullet"/>
+      <w:lvlText w:val=""/>
+      <w:lvlJc w:val="left"/>
+      <w:pPr>
+        <w:tabs>
+          <w:tab w:val="num" w:pos="4320"/>
+        </w:tabs>
+        <w:ind w:left="4320" w:hanging="360"/>
+      </w:pPr>
+      <w:rPr>
+        <w:rFonts w:ascii="Wingdings" w:hAnsi="Wingdings" w:hint="default"/>
+        <w:sz w:val="20"/>
+      </w:rPr>
+    </w:lvl>
+    <w:lvl w:ilvl="6" w:tentative="1">
+      <w:start w:val="1"/>
+      <w:numFmt w:val="bullet"/>
+      <w:lvlText w:val=""/>
+      <w:lvlJc w:val="left"/>
+      <w:pPr>
+        <w:tabs>
+          <w:tab w:val="num" w:pos="5040"/>
+        </w:tabs>
+        <w:ind w:left="5040" w:hanging="360"/>
+      </w:pPr>
+      <w:rPr>
+        <w:rFonts w:ascii="Wingdings" w:hAnsi="Wingdings" w:hint="default"/>
+        <w:sz w:val="20"/>
+      </w:rPr>
+    </w:lvl>
+    <w:lvl w:ilvl="7" w:tentative="1">
+      <w:start w:val="1"/>
+      <w:numFmt w:val="bullet"/>
+      <w:lvlText w:val=""/>
+      <w:lvlJc w:val="left"/>
+      <w:pPr>
+        <w:tabs>
+          <w:tab w:val="num" w:pos="5760"/>
+        </w:tabs>
+        <w:ind w:left="5760" w:hanging="360"/>
+      </w:pPr>
+      <w:rPr>
+        <w:rFonts w:ascii="Wingdings" w:hAnsi="Wingdings" w:hint="default"/>
+        <w:sz w:val="20"/>
+      </w:rPr>
+    </w:lvl>
+    <w:lvl w:ilvl="8" w:tentative="1">
+      <w:start w:val="1"/>
+      <w:numFmt w:val="bullet"/>
+      <w:lvlText w:val=""/>
+      <w:lvlJc w:val="left"/>
+      <w:pPr>
+        <w:tabs>
+          <w:tab w:val="num" w:pos="6480"/>
+        </w:tabs>
+        <w:ind w:left="6480" w:hanging="360"/>
+      </w:pPr>
+      <w:rPr>
+        <w:rFonts w:ascii="Wingdings" w:hAnsi="Wingdings" w:hint="default"/>
+        <w:sz w:val="20"/>
+      </w:rPr>
+    </w:lvl>
+  </w:abstractNum>
+  <w:abstractNum w:abstractNumId="2" w15:restartNumberingAfterBreak="0">
+    <w:nsid w:val="07B26681"/>
+    <w:multiLevelType w:val="multilevel"/>
+    <w:tmpl w:val="58148ED2"/>
+    <w:lvl w:ilvl="0">
+      <w:start w:val="1"/>
+      <w:numFmt w:val="bullet"/>
+      <w:lvlText w:val=""/>
+      <w:lvlJc w:val="left"/>
+      <w:pPr>
+        <w:tabs>
+          <w:tab w:val="num" w:pos="720"/>
+        </w:tabs>
+        <w:ind w:left="720" w:hanging="360"/>
+      </w:pPr>
+      <w:rPr>
+        <w:rFonts w:ascii="Symbol" w:hAnsi="Symbol" w:hint="default"/>
+        <w:sz w:val="20"/>
+      </w:rPr>
+    </w:lvl>
+    <w:lvl w:ilvl="1" w:tentative="1">
+      <w:start w:val="1"/>
+      <w:numFmt w:val="bullet"/>
+      <w:lvlText w:val="o"/>
+      <w:lvlJc w:val="left"/>
+      <w:pPr>
+        <w:tabs>
+          <w:tab w:val="num" w:pos="1440"/>
+        </w:tabs>
+        <w:ind w:left="1440" w:hanging="360"/>
+      </w:pPr>
+      <w:rPr>
+        <w:rFonts w:ascii="Courier New" w:hAnsi="Courier New" w:hint="default"/>
+        <w:sz w:val="20"/>
+      </w:rPr>
+    </w:lvl>
+    <w:lvl w:ilvl="2" w:tentative="1">
+      <w:start w:val="1"/>
+      <w:numFmt w:val="bullet"/>
+      <w:lvlText w:val=""/>
+      <w:lvlJc w:val="left"/>
+      <w:pPr>
+        <w:tabs>
+          <w:tab w:val="num" w:pos="2160"/>
+        </w:tabs>
+        <w:ind w:left="2160" w:hanging="360"/>
+      </w:pPr>
+      <w:rPr>
+        <w:rFonts w:ascii="Wingdings" w:hAnsi="Wingdings" w:hint="default"/>
+        <w:sz w:val="20"/>
+      </w:rPr>
+    </w:lvl>
+    <w:lvl w:ilvl="3" w:tentative="1">
+      <w:start w:val="1"/>
+      <w:numFmt w:val="bullet"/>
+      <w:lvlText w:val=""/>
+      <w:lvlJc w:val="left"/>
+      <w:pPr>
+        <w:tabs>
+          <w:tab w:val="num" w:pos="2880"/>
+        </w:tabs>
+        <w:ind w:left="2880" w:hanging="360"/>
+      </w:pPr>
+      <w:rPr>
+        <w:rFonts w:ascii="Wingdings" w:hAnsi="Wingdings" w:hint="default"/>
+        <w:sz w:val="20"/>
+      </w:rPr>
+    </w:lvl>
+    <w:lvl w:ilvl="4" w:tentative="1">
+      <w:start w:val="1"/>
+      <w:numFmt w:val="bullet"/>
+      <w:lvlText w:val=""/>
+      <w:lvlJc w:val="left"/>
+      <w:pPr>
+        <w:tabs>
+          <w:tab w:val="num" w:pos="3600"/>
+        </w:tabs>
+        <w:ind w:left="3600" w:hanging="360"/>
+      </w:pPr>
+      <w:rPr>
+        <w:rFonts w:ascii="Wingdings" w:hAnsi="Wingdings" w:hint="default"/>
+        <w:sz w:val="20"/>
+      </w:rPr>
+    </w:lvl>
+    <w:lvl w:ilvl="5" w:tentative="1">
+      <w:start w:val="1"/>
+      <w:numFmt w:val="bullet"/>
+      <w:lvlText w:val=""/>
+      <w:lvlJc w:val="left"/>
+      <w:pPr>
+        <w:tabs>
+          <w:tab w:val="num" w:pos="4320"/>
+        </w:tabs>
+        <w:ind w:left="4320" w:hanging="360"/>
+      </w:pPr>
+      <w:rPr>
+        <w:rFonts w:ascii="Wingdings" w:hAnsi="Wingdings" w:hint="default"/>
+        <w:sz w:val="20"/>
+      </w:rPr>
+    </w:lvl>
+    <w:lvl w:ilvl="6" w:tentative="1">
+      <w:start w:val="1"/>
+      <w:numFmt w:val="bullet"/>
+      <w:lvlText w:val=""/>
+      <w:lvlJc w:val="left"/>
+      <w:pPr>
+        <w:tabs>
+          <w:tab w:val="num" w:pos="5040"/>
+        </w:tabs>
+        <w:ind w:left="5040" w:hanging="360"/>
+      </w:pPr>
+      <w:rPr>
+        <w:rFonts w:ascii="Wingdings" w:hAnsi="Wingdings" w:hint="default"/>
+        <w:sz w:val="20"/>
+      </w:rPr>
+    </w:lvl>
+    <w:lvl w:ilvl="7" w:tentative="1">
+      <w:start w:val="1"/>
+      <w:numFmt w:val="bullet"/>
+      <w:lvlText w:val=""/>
+      <w:lvlJc w:val="left"/>
+      <w:pPr>
+        <w:tabs>
+          <w:tab w:val="num" w:pos="5760"/>
+        </w:tabs>
+        <w:ind w:left="5760" w:hanging="360"/>
+      </w:pPr>
+      <w:rPr>
+        <w:rFonts w:ascii="Wingdings" w:hAnsi="Wingdings" w:hint="default"/>
+        <w:sz w:val="20"/>
+      </w:rPr>
+    </w:lvl>
+    <w:lvl w:ilvl="8" w:tentative="1">
+      <w:start w:val="1"/>
+      <w:numFmt w:val="bullet"/>
+      <w:lvlText w:val=""/>
+      <w:lvlJc w:val="left"/>
+      <w:pPr>
+        <w:tabs>
+          <w:tab w:val="num" w:pos="6480"/>
+        </w:tabs>
+        <w:ind w:left="6480" w:hanging="360"/>
+      </w:pPr>
+      <w:rPr>
+        <w:rFonts w:ascii="Wingdings" w:hAnsi="Wingdings" w:hint="default"/>
+        <w:sz w:val="20"/>
+      </w:rPr>
+    </w:lvl>
+  </w:abstractNum>
+  <w:abstractNum w:abstractNumId="3" w15:restartNumberingAfterBreak="0">
+    <w:nsid w:val="08930D48"/>
+    <w:multiLevelType w:val="multilevel"/>
+    <w:tmpl w:val="8DE27FCC"/>
+    <w:lvl w:ilvl="0">
+      <w:start w:val="1"/>
+      <w:numFmt w:val="bullet"/>
+      <w:lvlText w:val=""/>
+      <w:lvlJc w:val="left"/>
+      <w:pPr>
+        <w:tabs>
+          <w:tab w:val="num" w:pos="720"/>
+        </w:tabs>
+        <w:ind w:left="720" w:hanging="360"/>
+      </w:pPr>
+      <w:rPr>
+        <w:rFonts w:ascii="Symbol" w:hAnsi="Symbol" w:hint="default"/>
+        <w:sz w:val="20"/>
+      </w:rPr>
+    </w:lvl>
+    <w:lvl w:ilvl="1" w:tentative="1">
+      <w:start w:val="1"/>
+      <w:numFmt w:val="bullet"/>
+      <w:lvlText w:val="o"/>
+      <w:lvlJc w:val="left"/>
+      <w:pPr>
+        <w:tabs>
+          <w:tab w:val="num" w:pos="1440"/>
+        </w:tabs>
+        <w:ind w:left="1440" w:hanging="360"/>
+      </w:pPr>
+      <w:rPr>
+        <w:rFonts w:ascii="Courier New" w:hAnsi="Courier New" w:hint="default"/>
+        <w:sz w:val="20"/>
+      </w:rPr>
+    </w:lvl>
+    <w:lvl w:ilvl="2" w:tentative="1">
+      <w:start w:val="1"/>
+      <w:numFmt w:val="bullet"/>
+      <w:lvlText w:val=""/>
+      <w:lvlJc w:val="left"/>
+      <w:pPr>
+        <w:tabs>
+          <w:tab w:val="num" w:pos="2160"/>
+        </w:tabs>
+        <w:ind w:left="2160" w:hanging="360"/>
+      </w:pPr>
+      <w:rPr>
+        <w:rFonts w:ascii="Wingdings" w:hAnsi="Wingdings" w:hint="default"/>
+        <w:sz w:val="20"/>
+      </w:rPr>
+    </w:lvl>
+    <w:lvl w:ilvl="3" w:tentative="1">
+      <w:start w:val="1"/>
+      <w:numFmt w:val="bullet"/>
+      <w:lvlText w:val=""/>
+      <w:lvlJc w:val="left"/>
+      <w:pPr>
+        <w:tabs>
+          <w:tab w:val="num" w:pos="2880"/>
+        </w:tabs>
+        <w:ind w:left="2880" w:hanging="360"/>
+      </w:pPr>
+      <w:rPr>
+        <w:rFonts w:ascii="Wingdings" w:hAnsi="Wingdings" w:hint="default"/>
+        <w:sz w:val="20"/>
+      </w:rPr>
+    </w:lvl>
+    <w:lvl w:ilvl="4" w:tentative="1">
+      <w:start w:val="1"/>
+      <w:numFmt w:val="bullet"/>
+      <w:lvlText w:val=""/>
+      <w:lvlJc w:val="left"/>
+      <w:pPr>
+        <w:tabs>
+          <w:tab w:val="num" w:pos="3600"/>
+        </w:tabs>
+        <w:ind w:left="3600" w:hanging="360"/>
+      </w:pPr>
+      <w:rPr>
+        <w:rFonts w:ascii="Wingdings" w:hAnsi="Wingdings" w:hint="default"/>
+        <w:sz w:val="20"/>
+      </w:rPr>
+    </w:lvl>
+    <w:lvl w:ilvl="5" w:tentative="1">
+      <w:start w:val="1"/>
+      <w:numFmt w:val="bullet"/>
+      <w:lvlText w:val=""/>
+      <w:lvlJc w:val="left"/>
+      <w:pPr>
+        <w:tabs>
+          <w:tab w:val="num" w:pos="4320"/>
+        </w:tabs>
+        <w:ind w:left="4320" w:hanging="360"/>
+      </w:pPr>
+      <w:rPr>
+        <w:rFonts w:ascii="Wingdings" w:hAnsi="Wingdings" w:hint="default"/>
+        <w:sz w:val="20"/>
+      </w:rPr>
+    </w:lvl>
+    <w:lvl w:ilvl="6" w:tentative="1">
+      <w:start w:val="1"/>
+      <w:numFmt w:val="bullet"/>
+      <w:lvlText w:val=""/>
+      <w:lvlJc w:val="left"/>
+      <w:pPr>
+        <w:tabs>
+          <w:tab w:val="num" w:pos="5040"/>
+        </w:tabs>
+        <w:ind w:left="5040" w:hanging="360"/>
+      </w:pPr>
+      <w:rPr>
+        <w:rFonts w:ascii="Wingdings" w:hAnsi="Wingdings" w:hint="default"/>
+        <w:sz w:val="20"/>
+      </w:rPr>
+    </w:lvl>
+    <w:lvl w:ilvl="7" w:tentative="1">
+      <w:start w:val="1"/>
+      <w:numFmt w:val="bullet"/>
+      <w:lvlText w:val=""/>
+      <w:lvlJc w:val="left"/>
+      <w:pPr>
+        <w:tabs>
+          <w:tab w:val="num" w:pos="5760"/>
+        </w:tabs>
+        <w:ind w:left="5760" w:hanging="360"/>
+      </w:pPr>
+      <w:rPr>
+        <w:rFonts w:ascii="Wingdings" w:hAnsi="Wingdings" w:hint="default"/>
+        <w:sz w:val="20"/>
+      </w:rPr>
+    </w:lvl>
+    <w:lvl w:ilvl="8" w:tentative="1">
+      <w:start w:val="1"/>
+      <w:numFmt w:val="bullet"/>
+      <w:lvlText w:val=""/>
+      <w:lvlJc w:val="left"/>
+      <w:pPr>
+        <w:tabs>
+          <w:tab w:val="num" w:pos="6480"/>
+        </w:tabs>
+        <w:ind w:left="6480" w:hanging="360"/>
+      </w:pPr>
+      <w:rPr>
+        <w:rFonts w:ascii="Wingdings" w:hAnsi="Wingdings" w:hint="default"/>
+        <w:sz w:val="20"/>
+      </w:rPr>
+    </w:lvl>
+  </w:abstractNum>
+  <w:abstractNum w:abstractNumId="4" w15:restartNumberingAfterBreak="0">
+    <w:nsid w:val="22DF7073"/>
+    <w:multiLevelType w:val="multilevel"/>
+    <w:tmpl w:val="63E487B0"/>
+    <w:lvl w:ilvl="0">
+      <w:start w:val="1"/>
+      <w:numFmt w:val="decimal"/>
+      <w:lvlText w:val="%1."/>
+      <w:lvlJc w:val="left"/>
+      <w:pPr>
+        <w:tabs>
+          <w:tab w:val="num" w:pos="720"/>
+        </w:tabs>
+        <w:ind w:left="720" w:hanging="360"/>
+      </w:pPr>
+    </w:lvl>
+    <w:lvl w:ilvl="1">
+      <w:start w:val="1"/>
+      <w:numFmt w:val="bullet"/>
+      <w:lvlText w:val="o"/>
+      <w:lvlJc w:val="left"/>
+      <w:pPr>
+        <w:tabs>
+          <w:tab w:val="num" w:pos="1440"/>
+        </w:tabs>
+        <w:ind w:left="1440" w:hanging="360"/>
+      </w:pPr>
+      <w:rPr>
+        <w:rFonts w:ascii="Courier New" w:hAnsi="Courier New" w:hint="default"/>
+        <w:sz w:val="20"/>
+      </w:rPr>
+    </w:lvl>
+    <w:lvl w:ilvl="2">
+      <w:start w:val="1"/>
+      <w:numFmt w:val="bullet"/>
+      <w:lvlText w:val=""/>
+      <w:lvlJc w:val="left"/>
+      <w:pPr>
+        <w:tabs>
+          <w:tab w:val="num" w:pos="2160"/>
+        </w:tabs>
+        <w:ind w:left="2160" w:hanging="360"/>
+      </w:pPr>
+      <w:rPr>
+        <w:rFonts w:ascii="Wingdings" w:hAnsi="Wingdings" w:hint="default"/>
+        <w:sz w:val="20"/>
+      </w:rPr>
+    </w:lvl>
+    <w:lvl w:ilvl="3" w:tentative="1">
+      <w:start w:val="1"/>
+      <w:numFmt w:val="decimal"/>
+      <w:lvlText w:val="%4."/>
+      <w:lvlJc w:val="left"/>
+      <w:pPr>
+        <w:tabs>
+          <w:tab w:val="num" w:pos="2880"/>
+        </w:tabs>
+        <w:ind w:left="2880" w:hanging="360"/>
+      </w:pPr>
+    </w:lvl>
+    <w:lvl w:ilvl="4" w:tentative="1">
+      <w:start w:val="1"/>
+      <w:numFmt w:val="decimal"/>
+      <w:lvlText w:val="%5."/>
+      <w:lvlJc w:val="left"/>
+      <w:pPr>
+        <w:tabs>
+          <w:tab w:val="num" w:pos="3600"/>
+        </w:tabs>
+        <w:ind w:left="3600" w:hanging="360"/>
+      </w:pPr>
+    </w:lvl>
+    <w:lvl w:ilvl="5" w:tentative="1">
+      <w:start w:val="1"/>
+      <w:numFmt w:val="decimal"/>
+      <w:lvlText w:val="%6."/>
+      <w:lvlJc w:val="left"/>
+      <w:pPr>
+        <w:tabs>
+          <w:tab w:val="num" w:pos="4320"/>
+        </w:tabs>
+        <w:ind w:left="4320" w:hanging="360"/>
+      </w:pPr>
+    </w:lvl>
+    <w:lvl w:ilvl="6" w:tentative="1">
+      <w:start w:val="1"/>
+      <w:numFmt w:val="decimal"/>
+      <w:lvlText w:val="%7."/>
+      <w:lvlJc w:val="left"/>
+      <w:pPr>
+        <w:tabs>
+          <w:tab w:val="num" w:pos="5040"/>
+        </w:tabs>
+        <w:ind w:left="5040" w:hanging="360"/>
+      </w:pPr>
+    </w:lvl>
+    <w:lvl w:ilvl="7" w:tentative="1">
+      <w:start w:val="1"/>
+      <w:numFmt w:val="decimal"/>
+      <w:lvlText w:val="%8."/>
+      <w:lvlJc w:val="left"/>
+      <w:pPr>
+        <w:tabs>
+          <w:tab w:val="num" w:pos="5760"/>
+        </w:tabs>
+        <w:ind w:left="5760" w:hanging="360"/>
+      </w:pPr>
+    </w:lvl>
+    <w:lvl w:ilvl="8" w:tentative="1">
+      <w:start w:val="1"/>
+      <w:numFmt w:val="decimal"/>
+      <w:lvlText w:val="%9."/>
+      <w:lvlJc w:val="left"/>
+      <w:pPr>
+        <w:tabs>
+          <w:tab w:val="num" w:pos="6480"/>
+        </w:tabs>
+        <w:ind w:left="6480" w:hanging="360"/>
+      </w:pPr>
+    </w:lvl>
+  </w:abstractNum>
+  <w:abstractNum w:abstractNumId="5" w15:restartNumberingAfterBreak="0">
     <w:nsid w:val="2AA77561"/>
     <w:multiLevelType w:val="hybridMultilevel"/>
     <w:tmpl w:val="AB9878CE"/>
@@ -1966,7 +5078,7 @@
       </w:rPr>
     </w:lvl>
   </w:abstractNum>
-  <w:abstractNum w:abstractNumId="1" w15:restartNumberingAfterBreak="0">
+  <w:abstractNum w:abstractNumId="6" w15:restartNumberingAfterBreak="0">
     <w:nsid w:val="2B157EDB"/>
     <w:multiLevelType w:val="hybridMultilevel"/>
     <w:tmpl w:val="EBCCADF8"/>
@@ -2079,7 +5191,422 @@
       </w:rPr>
     </w:lvl>
   </w:abstractNum>
-  <w:abstractNum w:abstractNumId="2" w15:restartNumberingAfterBreak="0">
+  <w:abstractNum w:abstractNumId="7" w15:restartNumberingAfterBreak="0">
+    <w:nsid w:val="2CAD1BE8"/>
+    <w:multiLevelType w:val="multilevel"/>
+    <w:tmpl w:val="948682EC"/>
+    <w:lvl w:ilvl="0">
+      <w:start w:val="1"/>
+      <w:numFmt w:val="bullet"/>
+      <w:lvlText w:val=""/>
+      <w:lvlJc w:val="left"/>
+      <w:pPr>
+        <w:tabs>
+          <w:tab w:val="num" w:pos="720"/>
+        </w:tabs>
+        <w:ind w:left="720" w:hanging="360"/>
+      </w:pPr>
+      <w:rPr>
+        <w:rFonts w:ascii="Symbol" w:hAnsi="Symbol" w:hint="default"/>
+        <w:sz w:val="20"/>
+      </w:rPr>
+    </w:lvl>
+    <w:lvl w:ilvl="1" w:tentative="1">
+      <w:start w:val="1"/>
+      <w:numFmt w:val="bullet"/>
+      <w:lvlText w:val="o"/>
+      <w:lvlJc w:val="left"/>
+      <w:pPr>
+        <w:tabs>
+          <w:tab w:val="num" w:pos="1440"/>
+        </w:tabs>
+        <w:ind w:left="1440" w:hanging="360"/>
+      </w:pPr>
+      <w:rPr>
+        <w:rFonts w:ascii="Courier New" w:hAnsi="Courier New" w:hint="default"/>
+        <w:sz w:val="20"/>
+      </w:rPr>
+    </w:lvl>
+    <w:lvl w:ilvl="2" w:tentative="1">
+      <w:start w:val="1"/>
+      <w:numFmt w:val="bullet"/>
+      <w:lvlText w:val=""/>
+      <w:lvlJc w:val="left"/>
+      <w:pPr>
+        <w:tabs>
+          <w:tab w:val="num" w:pos="2160"/>
+        </w:tabs>
+        <w:ind w:left="2160" w:hanging="360"/>
+      </w:pPr>
+      <w:rPr>
+        <w:rFonts w:ascii="Wingdings" w:hAnsi="Wingdings" w:hint="default"/>
+        <w:sz w:val="20"/>
+      </w:rPr>
+    </w:lvl>
+    <w:lvl w:ilvl="3" w:tentative="1">
+      <w:start w:val="1"/>
+      <w:numFmt w:val="bullet"/>
+      <w:lvlText w:val=""/>
+      <w:lvlJc w:val="left"/>
+      <w:pPr>
+        <w:tabs>
+          <w:tab w:val="num" w:pos="2880"/>
+        </w:tabs>
+        <w:ind w:left="2880" w:hanging="360"/>
+      </w:pPr>
+      <w:rPr>
+        <w:rFonts w:ascii="Wingdings" w:hAnsi="Wingdings" w:hint="default"/>
+        <w:sz w:val="20"/>
+      </w:rPr>
+    </w:lvl>
+    <w:lvl w:ilvl="4" w:tentative="1">
+      <w:start w:val="1"/>
+      <w:numFmt w:val="bullet"/>
+      <w:lvlText w:val=""/>
+      <w:lvlJc w:val="left"/>
+      <w:pPr>
+        <w:tabs>
+          <w:tab w:val="num" w:pos="3600"/>
+        </w:tabs>
+        <w:ind w:left="3600" w:hanging="360"/>
+      </w:pPr>
+      <w:rPr>
+        <w:rFonts w:ascii="Wingdings" w:hAnsi="Wingdings" w:hint="default"/>
+        <w:sz w:val="20"/>
+      </w:rPr>
+    </w:lvl>
+    <w:lvl w:ilvl="5" w:tentative="1">
+      <w:start w:val="1"/>
+      <w:numFmt w:val="bullet"/>
+      <w:lvlText w:val=""/>
+      <w:lvlJc w:val="left"/>
+      <w:pPr>
+        <w:tabs>
+          <w:tab w:val="num" w:pos="4320"/>
+        </w:tabs>
+        <w:ind w:left="4320" w:hanging="360"/>
+      </w:pPr>
+      <w:rPr>
+        <w:rFonts w:ascii="Wingdings" w:hAnsi="Wingdings" w:hint="default"/>
+        <w:sz w:val="20"/>
+      </w:rPr>
+    </w:lvl>
+    <w:lvl w:ilvl="6" w:tentative="1">
+      <w:start w:val="1"/>
+      <w:numFmt w:val="bullet"/>
+      <w:lvlText w:val=""/>
+      <w:lvlJc w:val="left"/>
+      <w:pPr>
+        <w:tabs>
+          <w:tab w:val="num" w:pos="5040"/>
+        </w:tabs>
+        <w:ind w:left="5040" w:hanging="360"/>
+      </w:pPr>
+      <w:rPr>
+        <w:rFonts w:ascii="Wingdings" w:hAnsi="Wingdings" w:hint="default"/>
+        <w:sz w:val="20"/>
+      </w:rPr>
+    </w:lvl>
+    <w:lvl w:ilvl="7" w:tentative="1">
+      <w:start w:val="1"/>
+      <w:numFmt w:val="bullet"/>
+      <w:lvlText w:val=""/>
+      <w:lvlJc w:val="left"/>
+      <w:pPr>
+        <w:tabs>
+          <w:tab w:val="num" w:pos="5760"/>
+        </w:tabs>
+        <w:ind w:left="5760" w:hanging="360"/>
+      </w:pPr>
+      <w:rPr>
+        <w:rFonts w:ascii="Wingdings" w:hAnsi="Wingdings" w:hint="default"/>
+        <w:sz w:val="20"/>
+      </w:rPr>
+    </w:lvl>
+    <w:lvl w:ilvl="8" w:tentative="1">
+      <w:start w:val="1"/>
+      <w:numFmt w:val="bullet"/>
+      <w:lvlText w:val=""/>
+      <w:lvlJc w:val="left"/>
+      <w:pPr>
+        <w:tabs>
+          <w:tab w:val="num" w:pos="6480"/>
+        </w:tabs>
+        <w:ind w:left="6480" w:hanging="360"/>
+      </w:pPr>
+      <w:rPr>
+        <w:rFonts w:ascii="Wingdings" w:hAnsi="Wingdings" w:hint="default"/>
+        <w:sz w:val="20"/>
+      </w:rPr>
+    </w:lvl>
+  </w:abstractNum>
+  <w:abstractNum w:abstractNumId="8" w15:restartNumberingAfterBreak="0">
+    <w:nsid w:val="342F3234"/>
+    <w:multiLevelType w:val="multilevel"/>
+    <w:tmpl w:val="58ECB1A2"/>
+    <w:lvl w:ilvl="0">
+      <w:start w:val="1"/>
+      <w:numFmt w:val="decimal"/>
+      <w:lvlText w:val="%1."/>
+      <w:lvlJc w:val="left"/>
+      <w:pPr>
+        <w:tabs>
+          <w:tab w:val="num" w:pos="720"/>
+        </w:tabs>
+        <w:ind w:left="720" w:hanging="360"/>
+      </w:pPr>
+    </w:lvl>
+    <w:lvl w:ilvl="1">
+      <w:start w:val="1"/>
+      <w:numFmt w:val="bullet"/>
+      <w:lvlText w:val="o"/>
+      <w:lvlJc w:val="left"/>
+      <w:pPr>
+        <w:tabs>
+          <w:tab w:val="num" w:pos="1440"/>
+        </w:tabs>
+        <w:ind w:left="1440" w:hanging="360"/>
+      </w:pPr>
+      <w:rPr>
+        <w:rFonts w:ascii="Courier New" w:hAnsi="Courier New" w:hint="default"/>
+        <w:sz w:val="20"/>
+      </w:rPr>
+    </w:lvl>
+    <w:lvl w:ilvl="2" w:tentative="1">
+      <w:start w:val="1"/>
+      <w:numFmt w:val="decimal"/>
+      <w:lvlText w:val="%3."/>
+      <w:lvlJc w:val="left"/>
+      <w:pPr>
+        <w:tabs>
+          <w:tab w:val="num" w:pos="2160"/>
+        </w:tabs>
+        <w:ind w:left="2160" w:hanging="360"/>
+      </w:pPr>
+    </w:lvl>
+    <w:lvl w:ilvl="3" w:tentative="1">
+      <w:start w:val="1"/>
+      <w:numFmt w:val="decimal"/>
+      <w:lvlText w:val="%4."/>
+      <w:lvlJc w:val="left"/>
+      <w:pPr>
+        <w:tabs>
+          <w:tab w:val="num" w:pos="2880"/>
+        </w:tabs>
+        <w:ind w:left="2880" w:hanging="360"/>
+      </w:pPr>
+    </w:lvl>
+    <w:lvl w:ilvl="4" w:tentative="1">
+      <w:start w:val="1"/>
+      <w:numFmt w:val="decimal"/>
+      <w:lvlText w:val="%5."/>
+      <w:lvlJc w:val="left"/>
+      <w:pPr>
+        <w:tabs>
+          <w:tab w:val="num" w:pos="3600"/>
+        </w:tabs>
+        <w:ind w:left="3600" w:hanging="360"/>
+      </w:pPr>
+    </w:lvl>
+    <w:lvl w:ilvl="5" w:tentative="1">
+      <w:start w:val="1"/>
+      <w:numFmt w:val="decimal"/>
+      <w:lvlText w:val="%6."/>
+      <w:lvlJc w:val="left"/>
+      <w:pPr>
+        <w:tabs>
+          <w:tab w:val="num" w:pos="4320"/>
+        </w:tabs>
+        <w:ind w:left="4320" w:hanging="360"/>
+      </w:pPr>
+    </w:lvl>
+    <w:lvl w:ilvl="6" w:tentative="1">
+      <w:start w:val="1"/>
+      <w:numFmt w:val="decimal"/>
+      <w:lvlText w:val="%7."/>
+      <w:lvlJc w:val="left"/>
+      <w:pPr>
+        <w:tabs>
+          <w:tab w:val="num" w:pos="5040"/>
+        </w:tabs>
+        <w:ind w:left="5040" w:hanging="360"/>
+      </w:pPr>
+    </w:lvl>
+    <w:lvl w:ilvl="7" w:tentative="1">
+      <w:start w:val="1"/>
+      <w:numFmt w:val="decimal"/>
+      <w:lvlText w:val="%8."/>
+      <w:lvlJc w:val="left"/>
+      <w:pPr>
+        <w:tabs>
+          <w:tab w:val="num" w:pos="5760"/>
+        </w:tabs>
+        <w:ind w:left="5760" w:hanging="360"/>
+      </w:pPr>
+    </w:lvl>
+    <w:lvl w:ilvl="8" w:tentative="1">
+      <w:start w:val="1"/>
+      <w:numFmt w:val="decimal"/>
+      <w:lvlText w:val="%9."/>
+      <w:lvlJc w:val="left"/>
+      <w:pPr>
+        <w:tabs>
+          <w:tab w:val="num" w:pos="6480"/>
+        </w:tabs>
+        <w:ind w:left="6480" w:hanging="360"/>
+      </w:pPr>
+    </w:lvl>
+  </w:abstractNum>
+  <w:abstractNum w:abstractNumId="9" w15:restartNumberingAfterBreak="0">
+    <w:nsid w:val="37A72D8F"/>
+    <w:multiLevelType w:val="multilevel"/>
+    <w:tmpl w:val="E5F0AEB8"/>
+    <w:lvl w:ilvl="0">
+      <w:start w:val="1"/>
+      <w:numFmt w:val="bullet"/>
+      <w:lvlText w:val=""/>
+      <w:lvlJc w:val="left"/>
+      <w:pPr>
+        <w:tabs>
+          <w:tab w:val="num" w:pos="720"/>
+        </w:tabs>
+        <w:ind w:left="720" w:hanging="360"/>
+      </w:pPr>
+      <w:rPr>
+        <w:rFonts w:ascii="Symbol" w:hAnsi="Symbol" w:hint="default"/>
+        <w:sz w:val="20"/>
+      </w:rPr>
+    </w:lvl>
+    <w:lvl w:ilvl="1" w:tentative="1">
+      <w:start w:val="1"/>
+      <w:numFmt w:val="bullet"/>
+      <w:lvlText w:val="o"/>
+      <w:lvlJc w:val="left"/>
+      <w:pPr>
+        <w:tabs>
+          <w:tab w:val="num" w:pos="1440"/>
+        </w:tabs>
+        <w:ind w:left="1440" w:hanging="360"/>
+      </w:pPr>
+      <w:rPr>
+        <w:rFonts w:ascii="Courier New" w:hAnsi="Courier New" w:hint="default"/>
+        <w:sz w:val="20"/>
+      </w:rPr>
+    </w:lvl>
+    <w:lvl w:ilvl="2" w:tentative="1">
+      <w:start w:val="1"/>
+      <w:numFmt w:val="bullet"/>
+      <w:lvlText w:val=""/>
+      <w:lvlJc w:val="left"/>
+      <w:pPr>
+        <w:tabs>
+          <w:tab w:val="num" w:pos="2160"/>
+        </w:tabs>
+        <w:ind w:left="2160" w:hanging="360"/>
+      </w:pPr>
+      <w:rPr>
+        <w:rFonts w:ascii="Wingdings" w:hAnsi="Wingdings" w:hint="default"/>
+        <w:sz w:val="20"/>
+      </w:rPr>
+    </w:lvl>
+    <w:lvl w:ilvl="3" w:tentative="1">
+      <w:start w:val="1"/>
+      <w:numFmt w:val="bullet"/>
+      <w:lvlText w:val=""/>
+      <w:lvlJc w:val="left"/>
+      <w:pPr>
+        <w:tabs>
+          <w:tab w:val="num" w:pos="2880"/>
+        </w:tabs>
+        <w:ind w:left="2880" w:hanging="360"/>
+      </w:pPr>
+      <w:rPr>
+        <w:rFonts w:ascii="Wingdings" w:hAnsi="Wingdings" w:hint="default"/>
+        <w:sz w:val="20"/>
+      </w:rPr>
+    </w:lvl>
+    <w:lvl w:ilvl="4" w:tentative="1">
+      <w:start w:val="1"/>
+      <w:numFmt w:val="bullet"/>
+      <w:lvlText w:val=""/>
+      <w:lvlJc w:val="left"/>
+      <w:pPr>
+        <w:tabs>
+          <w:tab w:val="num" w:pos="3600"/>
+        </w:tabs>
+        <w:ind w:left="3600" w:hanging="360"/>
+      </w:pPr>
+      <w:rPr>
+        <w:rFonts w:ascii="Wingdings" w:hAnsi="Wingdings" w:hint="default"/>
+        <w:sz w:val="20"/>
+      </w:rPr>
+    </w:lvl>
+    <w:lvl w:ilvl="5" w:tentative="1">
+      <w:start w:val="1"/>
+      <w:numFmt w:val="bullet"/>
+      <w:lvlText w:val=""/>
+      <w:lvlJc w:val="left"/>
+      <w:pPr>
+        <w:tabs>
+          <w:tab w:val="num" w:pos="4320"/>
+        </w:tabs>
+        <w:ind w:left="4320" w:hanging="360"/>
+      </w:pPr>
+      <w:rPr>
+        <w:rFonts w:ascii="Wingdings" w:hAnsi="Wingdings" w:hint="default"/>
+        <w:sz w:val="20"/>
+      </w:rPr>
+    </w:lvl>
+    <w:lvl w:ilvl="6" w:tentative="1">
+      <w:start w:val="1"/>
+      <w:numFmt w:val="bullet"/>
+      <w:lvlText w:val=""/>
+      <w:lvlJc w:val="left"/>
+      <w:pPr>
+        <w:tabs>
+          <w:tab w:val="num" w:pos="5040"/>
+        </w:tabs>
+        <w:ind w:left="5040" w:hanging="360"/>
+      </w:pPr>
+      <w:rPr>
+        <w:rFonts w:ascii="Wingdings" w:hAnsi="Wingdings" w:hint="default"/>
+        <w:sz w:val="20"/>
+      </w:rPr>
+    </w:lvl>
+    <w:lvl w:ilvl="7" w:tentative="1">
+      <w:start w:val="1"/>
+      <w:numFmt w:val="bullet"/>
+      <w:lvlText w:val=""/>
+      <w:lvlJc w:val="left"/>
+      <w:pPr>
+        <w:tabs>
+          <w:tab w:val="num" w:pos="5760"/>
+        </w:tabs>
+        <w:ind w:left="5760" w:hanging="360"/>
+      </w:pPr>
+      <w:rPr>
+        <w:rFonts w:ascii="Wingdings" w:hAnsi="Wingdings" w:hint="default"/>
+        <w:sz w:val="20"/>
+      </w:rPr>
+    </w:lvl>
+    <w:lvl w:ilvl="8" w:tentative="1">
+      <w:start w:val="1"/>
+      <w:numFmt w:val="bullet"/>
+      <w:lvlText w:val=""/>
+      <w:lvlJc w:val="left"/>
+      <w:pPr>
+        <w:tabs>
+          <w:tab w:val="num" w:pos="6480"/>
+        </w:tabs>
+        <w:ind w:left="6480" w:hanging="360"/>
+      </w:pPr>
+      <w:rPr>
+        <w:rFonts w:ascii="Wingdings" w:hAnsi="Wingdings" w:hint="default"/>
+        <w:sz w:val="20"/>
+      </w:rPr>
+    </w:lvl>
+  </w:abstractNum>
+  <w:abstractNum w:abstractNumId="10" w15:restartNumberingAfterBreak="0">
     <w:nsid w:val="3BB84104"/>
     <w:multiLevelType w:val="hybridMultilevel"/>
     <w:tmpl w:val="003A1FB8"/>
@@ -2192,7 +5719,273 @@
       </w:rPr>
     </w:lvl>
   </w:abstractNum>
-  <w:abstractNum w:abstractNumId="3" w15:restartNumberingAfterBreak="0">
+  <w:abstractNum w:abstractNumId="11" w15:restartNumberingAfterBreak="0">
+    <w:nsid w:val="48E07C56"/>
+    <w:multiLevelType w:val="multilevel"/>
+    <w:tmpl w:val="8A869A16"/>
+    <w:lvl w:ilvl="0">
+      <w:start w:val="1"/>
+      <w:numFmt w:val="decimal"/>
+      <w:lvlText w:val="%1."/>
+      <w:lvlJc w:val="left"/>
+      <w:pPr>
+        <w:tabs>
+          <w:tab w:val="num" w:pos="720"/>
+        </w:tabs>
+        <w:ind w:left="720" w:hanging="360"/>
+      </w:pPr>
+    </w:lvl>
+    <w:lvl w:ilvl="1">
+      <w:start w:val="1"/>
+      <w:numFmt w:val="bullet"/>
+      <w:lvlText w:val="o"/>
+      <w:lvlJc w:val="left"/>
+      <w:pPr>
+        <w:tabs>
+          <w:tab w:val="num" w:pos="1440"/>
+        </w:tabs>
+        <w:ind w:left="1440" w:hanging="360"/>
+      </w:pPr>
+      <w:rPr>
+        <w:rFonts w:ascii="Courier New" w:hAnsi="Courier New" w:hint="default"/>
+        <w:sz w:val="20"/>
+      </w:rPr>
+    </w:lvl>
+    <w:lvl w:ilvl="2" w:tentative="1">
+      <w:start w:val="1"/>
+      <w:numFmt w:val="decimal"/>
+      <w:lvlText w:val="%3."/>
+      <w:lvlJc w:val="left"/>
+      <w:pPr>
+        <w:tabs>
+          <w:tab w:val="num" w:pos="2160"/>
+        </w:tabs>
+        <w:ind w:left="2160" w:hanging="360"/>
+      </w:pPr>
+    </w:lvl>
+    <w:lvl w:ilvl="3" w:tentative="1">
+      <w:start w:val="1"/>
+      <w:numFmt w:val="decimal"/>
+      <w:lvlText w:val="%4."/>
+      <w:lvlJc w:val="left"/>
+      <w:pPr>
+        <w:tabs>
+          <w:tab w:val="num" w:pos="2880"/>
+        </w:tabs>
+        <w:ind w:left="2880" w:hanging="360"/>
+      </w:pPr>
+    </w:lvl>
+    <w:lvl w:ilvl="4" w:tentative="1">
+      <w:start w:val="1"/>
+      <w:numFmt w:val="decimal"/>
+      <w:lvlText w:val="%5."/>
+      <w:lvlJc w:val="left"/>
+      <w:pPr>
+        <w:tabs>
+          <w:tab w:val="num" w:pos="3600"/>
+        </w:tabs>
+        <w:ind w:left="3600" w:hanging="360"/>
+      </w:pPr>
+    </w:lvl>
+    <w:lvl w:ilvl="5" w:tentative="1">
+      <w:start w:val="1"/>
+      <w:numFmt w:val="decimal"/>
+      <w:lvlText w:val="%6."/>
+      <w:lvlJc w:val="left"/>
+      <w:pPr>
+        <w:tabs>
+          <w:tab w:val="num" w:pos="4320"/>
+        </w:tabs>
+        <w:ind w:left="4320" w:hanging="360"/>
+      </w:pPr>
+    </w:lvl>
+    <w:lvl w:ilvl="6" w:tentative="1">
+      <w:start w:val="1"/>
+      <w:numFmt w:val="decimal"/>
+      <w:lvlText w:val="%7."/>
+      <w:lvlJc w:val="left"/>
+      <w:pPr>
+        <w:tabs>
+          <w:tab w:val="num" w:pos="5040"/>
+        </w:tabs>
+        <w:ind w:left="5040" w:hanging="360"/>
+      </w:pPr>
+    </w:lvl>
+    <w:lvl w:ilvl="7" w:tentative="1">
+      <w:start w:val="1"/>
+      <w:numFmt w:val="decimal"/>
+      <w:lvlText w:val="%8."/>
+      <w:lvlJc w:val="left"/>
+      <w:pPr>
+        <w:tabs>
+          <w:tab w:val="num" w:pos="5760"/>
+        </w:tabs>
+        <w:ind w:left="5760" w:hanging="360"/>
+      </w:pPr>
+    </w:lvl>
+    <w:lvl w:ilvl="8" w:tentative="1">
+      <w:start w:val="1"/>
+      <w:numFmt w:val="decimal"/>
+      <w:lvlText w:val="%9."/>
+      <w:lvlJc w:val="left"/>
+      <w:pPr>
+        <w:tabs>
+          <w:tab w:val="num" w:pos="6480"/>
+        </w:tabs>
+        <w:ind w:left="6480" w:hanging="360"/>
+      </w:pPr>
+    </w:lvl>
+  </w:abstractNum>
+  <w:abstractNum w:abstractNumId="12" w15:restartNumberingAfterBreak="0">
+    <w:nsid w:val="4EC21DE6"/>
+    <w:multiLevelType w:val="multilevel"/>
+    <w:tmpl w:val="7A4C44A6"/>
+    <w:lvl w:ilvl="0">
+      <w:start w:val="1"/>
+      <w:numFmt w:val="bullet"/>
+      <w:lvlText w:val=""/>
+      <w:lvlJc w:val="left"/>
+      <w:pPr>
+        <w:tabs>
+          <w:tab w:val="num" w:pos="720"/>
+        </w:tabs>
+        <w:ind w:left="720" w:hanging="360"/>
+      </w:pPr>
+      <w:rPr>
+        <w:rFonts w:ascii="Symbol" w:hAnsi="Symbol" w:hint="default"/>
+        <w:sz w:val="20"/>
+      </w:rPr>
+    </w:lvl>
+    <w:lvl w:ilvl="1" w:tentative="1">
+      <w:start w:val="1"/>
+      <w:numFmt w:val="bullet"/>
+      <w:lvlText w:val="o"/>
+      <w:lvlJc w:val="left"/>
+      <w:pPr>
+        <w:tabs>
+          <w:tab w:val="num" w:pos="1440"/>
+        </w:tabs>
+        <w:ind w:left="1440" w:hanging="360"/>
+      </w:pPr>
+      <w:rPr>
+        <w:rFonts w:ascii="Courier New" w:hAnsi="Courier New" w:hint="default"/>
+        <w:sz w:val="20"/>
+      </w:rPr>
+    </w:lvl>
+    <w:lvl w:ilvl="2" w:tentative="1">
+      <w:start w:val="1"/>
+      <w:numFmt w:val="bullet"/>
+      <w:lvlText w:val=""/>
+      <w:lvlJc w:val="left"/>
+      <w:pPr>
+        <w:tabs>
+          <w:tab w:val="num" w:pos="2160"/>
+        </w:tabs>
+        <w:ind w:left="2160" w:hanging="360"/>
+      </w:pPr>
+      <w:rPr>
+        <w:rFonts w:ascii="Wingdings" w:hAnsi="Wingdings" w:hint="default"/>
+        <w:sz w:val="20"/>
+      </w:rPr>
+    </w:lvl>
+    <w:lvl w:ilvl="3" w:tentative="1">
+      <w:start w:val="1"/>
+      <w:numFmt w:val="bullet"/>
+      <w:lvlText w:val=""/>
+      <w:lvlJc w:val="left"/>
+      <w:pPr>
+        <w:tabs>
+          <w:tab w:val="num" w:pos="2880"/>
+        </w:tabs>
+        <w:ind w:left="2880" w:hanging="360"/>
+      </w:pPr>
+      <w:rPr>
+        <w:rFonts w:ascii="Wingdings" w:hAnsi="Wingdings" w:hint="default"/>
+        <w:sz w:val="20"/>
+      </w:rPr>
+    </w:lvl>
+    <w:lvl w:ilvl="4" w:tentative="1">
+      <w:start w:val="1"/>
+      <w:numFmt w:val="bullet"/>
+      <w:lvlText w:val=""/>
+      <w:lvlJc w:val="left"/>
+      <w:pPr>
+        <w:tabs>
+          <w:tab w:val="num" w:pos="3600"/>
+        </w:tabs>
+        <w:ind w:left="3600" w:hanging="360"/>
+      </w:pPr>
+      <w:rPr>
+        <w:rFonts w:ascii="Wingdings" w:hAnsi="Wingdings" w:hint="default"/>
+        <w:sz w:val="20"/>
+      </w:rPr>
+    </w:lvl>
+    <w:lvl w:ilvl="5" w:tentative="1">
+      <w:start w:val="1"/>
+      <w:numFmt w:val="bullet"/>
+      <w:lvlText w:val=""/>
+      <w:lvlJc w:val="left"/>
+      <w:pPr>
+        <w:tabs>
+          <w:tab w:val="num" w:pos="4320"/>
+        </w:tabs>
+        <w:ind w:left="4320" w:hanging="360"/>
+      </w:pPr>
+      <w:rPr>
+        <w:rFonts w:ascii="Wingdings" w:hAnsi="Wingdings" w:hint="default"/>
+        <w:sz w:val="20"/>
+      </w:rPr>
+    </w:lvl>
+    <w:lvl w:ilvl="6" w:tentative="1">
+      <w:start w:val="1"/>
+      <w:numFmt w:val="bullet"/>
+      <w:lvlText w:val=""/>
+      <w:lvlJc w:val="left"/>
+      <w:pPr>
+        <w:tabs>
+          <w:tab w:val="num" w:pos="5040"/>
+        </w:tabs>
+        <w:ind w:left="5040" w:hanging="360"/>
+      </w:pPr>
+      <w:rPr>
+        <w:rFonts w:ascii="Wingdings" w:hAnsi="Wingdings" w:hint="default"/>
+        <w:sz w:val="20"/>
+      </w:rPr>
+    </w:lvl>
+    <w:lvl w:ilvl="7" w:tentative="1">
+      <w:start w:val="1"/>
+      <w:numFmt w:val="bullet"/>
+      <w:lvlText w:val=""/>
+      <w:lvlJc w:val="left"/>
+      <w:pPr>
+        <w:tabs>
+          <w:tab w:val="num" w:pos="5760"/>
+        </w:tabs>
+        <w:ind w:left="5760" w:hanging="360"/>
+      </w:pPr>
+      <w:rPr>
+        <w:rFonts w:ascii="Wingdings" w:hAnsi="Wingdings" w:hint="default"/>
+        <w:sz w:val="20"/>
+      </w:rPr>
+    </w:lvl>
+    <w:lvl w:ilvl="8" w:tentative="1">
+      <w:start w:val="1"/>
+      <w:numFmt w:val="bullet"/>
+      <w:lvlText w:val=""/>
+      <w:lvlJc w:val="left"/>
+      <w:pPr>
+        <w:tabs>
+          <w:tab w:val="num" w:pos="6480"/>
+        </w:tabs>
+        <w:ind w:left="6480" w:hanging="360"/>
+      </w:pPr>
+      <w:rPr>
+        <w:rFonts w:ascii="Wingdings" w:hAnsi="Wingdings" w:hint="default"/>
+        <w:sz w:val="20"/>
+      </w:rPr>
+    </w:lvl>
+  </w:abstractNum>
+  <w:abstractNum w:abstractNumId="13" w15:restartNumberingAfterBreak="0">
     <w:nsid w:val="4F844098"/>
     <w:multiLevelType w:val="hybridMultilevel"/>
     <w:tmpl w:val="A0A6A0F2"/>
@@ -2278,7 +6071,269 @@
       </w:pPr>
     </w:lvl>
   </w:abstractNum>
-  <w:abstractNum w:abstractNumId="4" w15:restartNumberingAfterBreak="0">
+  <w:abstractNum w:abstractNumId="14" w15:restartNumberingAfterBreak="0">
+    <w:nsid w:val="61025EA0"/>
+    <w:multiLevelType w:val="multilevel"/>
+    <w:tmpl w:val="B266627E"/>
+    <w:lvl w:ilvl="0">
+      <w:start w:val="1"/>
+      <w:numFmt w:val="decimal"/>
+      <w:lvlText w:val="%1."/>
+      <w:lvlJc w:val="left"/>
+      <w:pPr>
+        <w:tabs>
+          <w:tab w:val="num" w:pos="720"/>
+        </w:tabs>
+        <w:ind w:left="720" w:hanging="360"/>
+      </w:pPr>
+    </w:lvl>
+    <w:lvl w:ilvl="1" w:tentative="1">
+      <w:start w:val="1"/>
+      <w:numFmt w:val="decimal"/>
+      <w:lvlText w:val="%2."/>
+      <w:lvlJc w:val="left"/>
+      <w:pPr>
+        <w:tabs>
+          <w:tab w:val="num" w:pos="1440"/>
+        </w:tabs>
+        <w:ind w:left="1440" w:hanging="360"/>
+      </w:pPr>
+    </w:lvl>
+    <w:lvl w:ilvl="2" w:tentative="1">
+      <w:start w:val="1"/>
+      <w:numFmt w:val="decimal"/>
+      <w:lvlText w:val="%3."/>
+      <w:lvlJc w:val="left"/>
+      <w:pPr>
+        <w:tabs>
+          <w:tab w:val="num" w:pos="2160"/>
+        </w:tabs>
+        <w:ind w:left="2160" w:hanging="360"/>
+      </w:pPr>
+    </w:lvl>
+    <w:lvl w:ilvl="3" w:tentative="1">
+      <w:start w:val="1"/>
+      <w:numFmt w:val="decimal"/>
+      <w:lvlText w:val="%4."/>
+      <w:lvlJc w:val="left"/>
+      <w:pPr>
+        <w:tabs>
+          <w:tab w:val="num" w:pos="2880"/>
+        </w:tabs>
+        <w:ind w:left="2880" w:hanging="360"/>
+      </w:pPr>
+    </w:lvl>
+    <w:lvl w:ilvl="4" w:tentative="1">
+      <w:start w:val="1"/>
+      <w:numFmt w:val="decimal"/>
+      <w:lvlText w:val="%5."/>
+      <w:lvlJc w:val="left"/>
+      <w:pPr>
+        <w:tabs>
+          <w:tab w:val="num" w:pos="3600"/>
+        </w:tabs>
+        <w:ind w:left="3600" w:hanging="360"/>
+      </w:pPr>
+    </w:lvl>
+    <w:lvl w:ilvl="5" w:tentative="1">
+      <w:start w:val="1"/>
+      <w:numFmt w:val="decimal"/>
+      <w:lvlText w:val="%6."/>
+      <w:lvlJc w:val="left"/>
+      <w:pPr>
+        <w:tabs>
+          <w:tab w:val="num" w:pos="4320"/>
+        </w:tabs>
+        <w:ind w:left="4320" w:hanging="360"/>
+      </w:pPr>
+    </w:lvl>
+    <w:lvl w:ilvl="6" w:tentative="1">
+      <w:start w:val="1"/>
+      <w:numFmt w:val="decimal"/>
+      <w:lvlText w:val="%7."/>
+      <w:lvlJc w:val="left"/>
+      <w:pPr>
+        <w:tabs>
+          <w:tab w:val="num" w:pos="5040"/>
+        </w:tabs>
+        <w:ind w:left="5040" w:hanging="360"/>
+      </w:pPr>
+    </w:lvl>
+    <w:lvl w:ilvl="7" w:tentative="1">
+      <w:start w:val="1"/>
+      <w:numFmt w:val="decimal"/>
+      <w:lvlText w:val="%8."/>
+      <w:lvlJc w:val="left"/>
+      <w:pPr>
+        <w:tabs>
+          <w:tab w:val="num" w:pos="5760"/>
+        </w:tabs>
+        <w:ind w:left="5760" w:hanging="360"/>
+      </w:pPr>
+    </w:lvl>
+    <w:lvl w:ilvl="8" w:tentative="1">
+      <w:start w:val="1"/>
+      <w:numFmt w:val="decimal"/>
+      <w:lvlText w:val="%9."/>
+      <w:lvlJc w:val="left"/>
+      <w:pPr>
+        <w:tabs>
+          <w:tab w:val="num" w:pos="6480"/>
+        </w:tabs>
+        <w:ind w:left="6480" w:hanging="360"/>
+      </w:pPr>
+    </w:lvl>
+  </w:abstractNum>
+  <w:abstractNum w:abstractNumId="15" w15:restartNumberingAfterBreak="0">
+    <w:nsid w:val="64AB3814"/>
+    <w:multiLevelType w:val="multilevel"/>
+    <w:tmpl w:val="06EAB5D4"/>
+    <w:lvl w:ilvl="0">
+      <w:start w:val="1"/>
+      <w:numFmt w:val="bullet"/>
+      <w:lvlText w:val=""/>
+      <w:lvlJc w:val="left"/>
+      <w:pPr>
+        <w:tabs>
+          <w:tab w:val="num" w:pos="720"/>
+        </w:tabs>
+        <w:ind w:left="720" w:hanging="360"/>
+      </w:pPr>
+      <w:rPr>
+        <w:rFonts w:ascii="Symbol" w:hAnsi="Symbol" w:hint="default"/>
+        <w:sz w:val="20"/>
+      </w:rPr>
+    </w:lvl>
+    <w:lvl w:ilvl="1" w:tentative="1">
+      <w:start w:val="1"/>
+      <w:numFmt w:val="bullet"/>
+      <w:lvlText w:val="o"/>
+      <w:lvlJc w:val="left"/>
+      <w:pPr>
+        <w:tabs>
+          <w:tab w:val="num" w:pos="1440"/>
+        </w:tabs>
+        <w:ind w:left="1440" w:hanging="360"/>
+      </w:pPr>
+      <w:rPr>
+        <w:rFonts w:ascii="Courier New" w:hAnsi="Courier New" w:hint="default"/>
+        <w:sz w:val="20"/>
+      </w:rPr>
+    </w:lvl>
+    <w:lvl w:ilvl="2" w:tentative="1">
+      <w:start w:val="1"/>
+      <w:numFmt w:val="bullet"/>
+      <w:lvlText w:val=""/>
+      <w:lvlJc w:val="left"/>
+      <w:pPr>
+        <w:tabs>
+          <w:tab w:val="num" w:pos="2160"/>
+        </w:tabs>
+        <w:ind w:left="2160" w:hanging="360"/>
+      </w:pPr>
+      <w:rPr>
+        <w:rFonts w:ascii="Wingdings" w:hAnsi="Wingdings" w:hint="default"/>
+        <w:sz w:val="20"/>
+      </w:rPr>
+    </w:lvl>
+    <w:lvl w:ilvl="3" w:tentative="1">
+      <w:start w:val="1"/>
+      <w:numFmt w:val="bullet"/>
+      <w:lvlText w:val=""/>
+      <w:lvlJc w:val="left"/>
+      <w:pPr>
+        <w:tabs>
+          <w:tab w:val="num" w:pos="2880"/>
+        </w:tabs>
+        <w:ind w:left="2880" w:hanging="360"/>
+      </w:pPr>
+      <w:rPr>
+        <w:rFonts w:ascii="Wingdings" w:hAnsi="Wingdings" w:hint="default"/>
+        <w:sz w:val="20"/>
+      </w:rPr>
+    </w:lvl>
+    <w:lvl w:ilvl="4" w:tentative="1">
+      <w:start w:val="1"/>
+      <w:numFmt w:val="bullet"/>
+      <w:lvlText w:val=""/>
+      <w:lvlJc w:val="left"/>
+      <w:pPr>
+        <w:tabs>
+          <w:tab w:val="num" w:pos="3600"/>
+        </w:tabs>
+        <w:ind w:left="3600" w:hanging="360"/>
+      </w:pPr>
+      <w:rPr>
+        <w:rFonts w:ascii="Wingdings" w:hAnsi="Wingdings" w:hint="default"/>
+        <w:sz w:val="20"/>
+      </w:rPr>
+    </w:lvl>
+    <w:lvl w:ilvl="5" w:tentative="1">
+      <w:start w:val="1"/>
+      <w:numFmt w:val="bullet"/>
+      <w:lvlText w:val=""/>
+      <w:lvlJc w:val="left"/>
+      <w:pPr>
+        <w:tabs>
+          <w:tab w:val="num" w:pos="4320"/>
+        </w:tabs>
+        <w:ind w:left="4320" w:hanging="360"/>
+      </w:pPr>
+      <w:rPr>
+        <w:rFonts w:ascii="Wingdings" w:hAnsi="Wingdings" w:hint="default"/>
+        <w:sz w:val="20"/>
+      </w:rPr>
+    </w:lvl>
+    <w:lvl w:ilvl="6" w:tentative="1">
+      <w:start w:val="1"/>
+      <w:numFmt w:val="bullet"/>
+      <w:lvlText w:val=""/>
+      <w:lvlJc w:val="left"/>
+      <w:pPr>
+        <w:tabs>
+          <w:tab w:val="num" w:pos="5040"/>
+        </w:tabs>
+        <w:ind w:left="5040" w:hanging="360"/>
+      </w:pPr>
+      <w:rPr>
+        <w:rFonts w:ascii="Wingdings" w:hAnsi="Wingdings" w:hint="default"/>
+        <w:sz w:val="20"/>
+      </w:rPr>
+    </w:lvl>
+    <w:lvl w:ilvl="7" w:tentative="1">
+      <w:start w:val="1"/>
+      <w:numFmt w:val="bullet"/>
+      <w:lvlText w:val=""/>
+      <w:lvlJc w:val="left"/>
+      <w:pPr>
+        <w:tabs>
+          <w:tab w:val="num" w:pos="5760"/>
+        </w:tabs>
+        <w:ind w:left="5760" w:hanging="360"/>
+      </w:pPr>
+      <w:rPr>
+        <w:rFonts w:ascii="Wingdings" w:hAnsi="Wingdings" w:hint="default"/>
+        <w:sz w:val="20"/>
+      </w:rPr>
+    </w:lvl>
+    <w:lvl w:ilvl="8" w:tentative="1">
+      <w:start w:val="1"/>
+      <w:numFmt w:val="bullet"/>
+      <w:lvlText w:val=""/>
+      <w:lvlJc w:val="left"/>
+      <w:pPr>
+        <w:tabs>
+          <w:tab w:val="num" w:pos="6480"/>
+        </w:tabs>
+        <w:ind w:left="6480" w:hanging="360"/>
+      </w:pPr>
+      <w:rPr>
+        <w:rFonts w:ascii="Wingdings" w:hAnsi="Wingdings" w:hint="default"/>
+        <w:sz w:val="20"/>
+      </w:rPr>
+    </w:lvl>
+  </w:abstractNum>
+  <w:abstractNum w:abstractNumId="16" w15:restartNumberingAfterBreak="0">
     <w:nsid w:val="655407B7"/>
     <w:multiLevelType w:val="hybridMultilevel"/>
     <w:tmpl w:val="324ACB5A"/>
@@ -2391,7 +6446,156 @@
       </w:rPr>
     </w:lvl>
   </w:abstractNum>
-  <w:abstractNum w:abstractNumId="5" w15:restartNumberingAfterBreak="0">
+  <w:abstractNum w:abstractNumId="17" w15:restartNumberingAfterBreak="0">
+    <w:nsid w:val="6F526D3C"/>
+    <w:multiLevelType w:val="multilevel"/>
+    <w:tmpl w:val="CFE04162"/>
+    <w:lvl w:ilvl="0">
+      <w:start w:val="1"/>
+      <w:numFmt w:val="bullet"/>
+      <w:lvlText w:val=""/>
+      <w:lvlJc w:val="left"/>
+      <w:pPr>
+        <w:tabs>
+          <w:tab w:val="num" w:pos="720"/>
+        </w:tabs>
+        <w:ind w:left="720" w:hanging="360"/>
+      </w:pPr>
+      <w:rPr>
+        <w:rFonts w:ascii="Symbol" w:hAnsi="Symbol" w:hint="default"/>
+        <w:sz w:val="20"/>
+      </w:rPr>
+    </w:lvl>
+    <w:lvl w:ilvl="1">
+      <w:start w:val="1"/>
+      <w:numFmt w:val="bullet"/>
+      <w:lvlText w:val="o"/>
+      <w:lvlJc w:val="left"/>
+      <w:pPr>
+        <w:tabs>
+          <w:tab w:val="num" w:pos="1440"/>
+        </w:tabs>
+        <w:ind w:left="1440" w:hanging="360"/>
+      </w:pPr>
+      <w:rPr>
+        <w:rFonts w:ascii="Courier New" w:hAnsi="Courier New" w:hint="default"/>
+        <w:sz w:val="20"/>
+      </w:rPr>
+    </w:lvl>
+    <w:lvl w:ilvl="2" w:tentative="1">
+      <w:start w:val="1"/>
+      <w:numFmt w:val="bullet"/>
+      <w:lvlText w:val=""/>
+      <w:lvlJc w:val="left"/>
+      <w:pPr>
+        <w:tabs>
+          <w:tab w:val="num" w:pos="2160"/>
+        </w:tabs>
+        <w:ind w:left="2160" w:hanging="360"/>
+      </w:pPr>
+      <w:rPr>
+        <w:rFonts w:ascii="Wingdings" w:hAnsi="Wingdings" w:hint="default"/>
+        <w:sz w:val="20"/>
+      </w:rPr>
+    </w:lvl>
+    <w:lvl w:ilvl="3" w:tentative="1">
+      <w:start w:val="1"/>
+      <w:numFmt w:val="bullet"/>
+      <w:lvlText w:val=""/>
+      <w:lvlJc w:val="left"/>
+      <w:pPr>
+        <w:tabs>
+          <w:tab w:val="num" w:pos="2880"/>
+        </w:tabs>
+        <w:ind w:left="2880" w:hanging="360"/>
+      </w:pPr>
+      <w:rPr>
+        <w:rFonts w:ascii="Wingdings" w:hAnsi="Wingdings" w:hint="default"/>
+        <w:sz w:val="20"/>
+      </w:rPr>
+    </w:lvl>
+    <w:lvl w:ilvl="4" w:tentative="1">
+      <w:start w:val="1"/>
+      <w:numFmt w:val="bullet"/>
+      <w:lvlText w:val=""/>
+      <w:lvlJc w:val="left"/>
+      <w:pPr>
+        <w:tabs>
+          <w:tab w:val="num" w:pos="3600"/>
+        </w:tabs>
+        <w:ind w:left="3600" w:hanging="360"/>
+      </w:pPr>
+      <w:rPr>
+        <w:rFonts w:ascii="Wingdings" w:hAnsi="Wingdings" w:hint="default"/>
+        <w:sz w:val="20"/>
+      </w:rPr>
+    </w:lvl>
+    <w:lvl w:ilvl="5" w:tentative="1">
+      <w:start w:val="1"/>
+      <w:numFmt w:val="bullet"/>
+      <w:lvlText w:val=""/>
+      <w:lvlJc w:val="left"/>
+      <w:pPr>
+        <w:tabs>
+          <w:tab w:val="num" w:pos="4320"/>
+        </w:tabs>
+        <w:ind w:left="4320" w:hanging="360"/>
+      </w:pPr>
+      <w:rPr>
+        <w:rFonts w:ascii="Wingdings" w:hAnsi="Wingdings" w:hint="default"/>
+        <w:sz w:val="20"/>
+      </w:rPr>
+    </w:lvl>
+    <w:lvl w:ilvl="6" w:tentative="1">
+      <w:start w:val="1"/>
+      <w:numFmt w:val="bullet"/>
+      <w:lvlText w:val=""/>
+      <w:lvlJc w:val="left"/>
+      <w:pPr>
+        <w:tabs>
+          <w:tab w:val="num" w:pos="5040"/>
+        </w:tabs>
+        <w:ind w:left="5040" w:hanging="360"/>
+      </w:pPr>
+      <w:rPr>
+        <w:rFonts w:ascii="Wingdings" w:hAnsi="Wingdings" w:hint="default"/>
+        <w:sz w:val="20"/>
+      </w:rPr>
+    </w:lvl>
+    <w:lvl w:ilvl="7" w:tentative="1">
+      <w:start w:val="1"/>
+      <w:numFmt w:val="bullet"/>
+      <w:lvlText w:val=""/>
+      <w:lvlJc w:val="left"/>
+      <w:pPr>
+        <w:tabs>
+          <w:tab w:val="num" w:pos="5760"/>
+        </w:tabs>
+        <w:ind w:left="5760" w:hanging="360"/>
+      </w:pPr>
+      <w:rPr>
+        <w:rFonts w:ascii="Wingdings" w:hAnsi="Wingdings" w:hint="default"/>
+        <w:sz w:val="20"/>
+      </w:rPr>
+    </w:lvl>
+    <w:lvl w:ilvl="8" w:tentative="1">
+      <w:start w:val="1"/>
+      <w:numFmt w:val="bullet"/>
+      <w:lvlText w:val=""/>
+      <w:lvlJc w:val="left"/>
+      <w:pPr>
+        <w:tabs>
+          <w:tab w:val="num" w:pos="6480"/>
+        </w:tabs>
+        <w:ind w:left="6480" w:hanging="360"/>
+      </w:pPr>
+      <w:rPr>
+        <w:rFonts w:ascii="Wingdings" w:hAnsi="Wingdings" w:hint="default"/>
+        <w:sz w:val="20"/>
+      </w:rPr>
+    </w:lvl>
+  </w:abstractNum>
+  <w:abstractNum w:abstractNumId="18" w15:restartNumberingAfterBreak="0">
     <w:nsid w:val="72EF03D7"/>
     <w:multiLevelType w:val="hybridMultilevel"/>
     <w:tmpl w:val="4B5430BA"/>
@@ -2480,23 +6684,186 @@
       </w:pPr>
     </w:lvl>
   </w:abstractNum>
+  <w:abstractNum w:abstractNumId="19" w15:restartNumberingAfterBreak="0">
+    <w:nsid w:val="74D025E5"/>
+    <w:multiLevelType w:val="multilevel"/>
+    <w:tmpl w:val="05DE5270"/>
+    <w:lvl w:ilvl="0">
+      <w:start w:val="1"/>
+      <w:numFmt w:val="decimal"/>
+      <w:lvlText w:val="%1."/>
+      <w:lvlJc w:val="left"/>
+      <w:pPr>
+        <w:tabs>
+          <w:tab w:val="num" w:pos="720"/>
+        </w:tabs>
+        <w:ind w:left="720" w:hanging="360"/>
+      </w:pPr>
+    </w:lvl>
+    <w:lvl w:ilvl="1">
+      <w:start w:val="1"/>
+      <w:numFmt w:val="bullet"/>
+      <w:lvlText w:val="o"/>
+      <w:lvlJc w:val="left"/>
+      <w:pPr>
+        <w:tabs>
+          <w:tab w:val="num" w:pos="1440"/>
+        </w:tabs>
+        <w:ind w:left="1440" w:hanging="360"/>
+      </w:pPr>
+      <w:rPr>
+        <w:rFonts w:ascii="Courier New" w:hAnsi="Courier New" w:hint="default"/>
+        <w:sz w:val="20"/>
+      </w:rPr>
+    </w:lvl>
+    <w:lvl w:ilvl="2">
+      <w:start w:val="1"/>
+      <w:numFmt w:val="bullet"/>
+      <w:lvlText w:val=""/>
+      <w:lvlJc w:val="left"/>
+      <w:pPr>
+        <w:tabs>
+          <w:tab w:val="num" w:pos="2160"/>
+        </w:tabs>
+        <w:ind w:left="2160" w:hanging="360"/>
+      </w:pPr>
+      <w:rPr>
+        <w:rFonts w:ascii="Wingdings" w:hAnsi="Wingdings" w:hint="default"/>
+        <w:sz w:val="20"/>
+      </w:rPr>
+    </w:lvl>
+    <w:lvl w:ilvl="3" w:tentative="1">
+      <w:start w:val="1"/>
+      <w:numFmt w:val="decimal"/>
+      <w:lvlText w:val="%4."/>
+      <w:lvlJc w:val="left"/>
+      <w:pPr>
+        <w:tabs>
+          <w:tab w:val="num" w:pos="2880"/>
+        </w:tabs>
+        <w:ind w:left="2880" w:hanging="360"/>
+      </w:pPr>
+    </w:lvl>
+    <w:lvl w:ilvl="4" w:tentative="1">
+      <w:start w:val="1"/>
+      <w:numFmt w:val="decimal"/>
+      <w:lvlText w:val="%5."/>
+      <w:lvlJc w:val="left"/>
+      <w:pPr>
+        <w:tabs>
+          <w:tab w:val="num" w:pos="3600"/>
+        </w:tabs>
+        <w:ind w:left="3600" w:hanging="360"/>
+      </w:pPr>
+    </w:lvl>
+    <w:lvl w:ilvl="5" w:tentative="1">
+      <w:start w:val="1"/>
+      <w:numFmt w:val="decimal"/>
+      <w:lvlText w:val="%6."/>
+      <w:lvlJc w:val="left"/>
+      <w:pPr>
+        <w:tabs>
+          <w:tab w:val="num" w:pos="4320"/>
+        </w:tabs>
+        <w:ind w:left="4320" w:hanging="360"/>
+      </w:pPr>
+    </w:lvl>
+    <w:lvl w:ilvl="6" w:tentative="1">
+      <w:start w:val="1"/>
+      <w:numFmt w:val="decimal"/>
+      <w:lvlText w:val="%7."/>
+      <w:lvlJc w:val="left"/>
+      <w:pPr>
+        <w:tabs>
+          <w:tab w:val="num" w:pos="5040"/>
+        </w:tabs>
+        <w:ind w:left="5040" w:hanging="360"/>
+      </w:pPr>
+    </w:lvl>
+    <w:lvl w:ilvl="7" w:tentative="1">
+      <w:start w:val="1"/>
+      <w:numFmt w:val="decimal"/>
+      <w:lvlText w:val="%8."/>
+      <w:lvlJc w:val="left"/>
+      <w:pPr>
+        <w:tabs>
+          <w:tab w:val="num" w:pos="5760"/>
+        </w:tabs>
+        <w:ind w:left="5760" w:hanging="360"/>
+      </w:pPr>
+    </w:lvl>
+    <w:lvl w:ilvl="8" w:tentative="1">
+      <w:start w:val="1"/>
+      <w:numFmt w:val="decimal"/>
+      <w:lvlText w:val="%9."/>
+      <w:lvlJc w:val="left"/>
+      <w:pPr>
+        <w:tabs>
+          <w:tab w:val="num" w:pos="6480"/>
+        </w:tabs>
+        <w:ind w:left="6480" w:hanging="360"/>
+      </w:pPr>
+    </w:lvl>
+  </w:abstractNum>
   <w:num w:numId="1" w16cid:durableId="1905987902">
+    <w:abstractNumId w:val="18"/>
+  </w:num>
+  <w:num w:numId="2" w16cid:durableId="1373962997">
+    <w:abstractNumId w:val="6"/>
+  </w:num>
+  <w:num w:numId="3" w16cid:durableId="233011202">
+    <w:abstractNumId w:val="10"/>
+  </w:num>
+  <w:num w:numId="4" w16cid:durableId="1746950008">
+    <w:abstractNumId w:val="16"/>
+  </w:num>
+  <w:num w:numId="5" w16cid:durableId="1341200997">
+    <w:abstractNumId w:val="13"/>
+  </w:num>
+  <w:num w:numId="6" w16cid:durableId="989290186">
     <w:abstractNumId w:val="5"/>
   </w:num>
-  <w:num w:numId="2" w16cid:durableId="1373962997">
+  <w:num w:numId="7" w16cid:durableId="642462875">
+    <w:abstractNumId w:val="0"/>
+  </w:num>
+  <w:num w:numId="8" w16cid:durableId="1941260275">
+    <w:abstractNumId w:val="14"/>
+  </w:num>
+  <w:num w:numId="9" w16cid:durableId="114494293">
     <w:abstractNumId w:val="1"/>
   </w:num>
-  <w:num w:numId="3" w16cid:durableId="233011202">
+  <w:num w:numId="10" w16cid:durableId="228197116">
+    <w:abstractNumId w:val="15"/>
+  </w:num>
+  <w:num w:numId="11" w16cid:durableId="444739480">
+    <w:abstractNumId w:val="9"/>
+  </w:num>
+  <w:num w:numId="12" w16cid:durableId="971325971">
     <w:abstractNumId w:val="2"/>
   </w:num>
-  <w:num w:numId="4" w16cid:durableId="1746950008">
+  <w:num w:numId="13" w16cid:durableId="2076587406">
     <w:abstractNumId w:val="4"/>
   </w:num>
-  <w:num w:numId="5" w16cid:durableId="1341200997">
+  <w:num w:numId="14" w16cid:durableId="364407029">
+    <w:abstractNumId w:val="8"/>
+  </w:num>
+  <w:num w:numId="15" w16cid:durableId="1758090997">
+    <w:abstractNumId w:val="11"/>
+  </w:num>
+  <w:num w:numId="16" w16cid:durableId="1933004811">
+    <w:abstractNumId w:val="12"/>
+  </w:num>
+  <w:num w:numId="17" w16cid:durableId="1898973161">
+    <w:abstractNumId w:val="19"/>
+  </w:num>
+  <w:num w:numId="18" w16cid:durableId="469633977">
+    <w:abstractNumId w:val="7"/>
+  </w:num>
+  <w:num w:numId="19" w16cid:durableId="1521701743">
+    <w:abstractNumId w:val="17"/>
+  </w:num>
+  <w:num w:numId="20" w16cid:durableId="417988609">
     <w:abstractNumId w:val="3"/>
-  </w:num>
-  <w:num w:numId="6" w16cid:durableId="989290186">
-    <w:abstractNumId w:val="0"/>
   </w:num>
 </w:numbering>
 </file>

</xml_diff>

<commit_message>
Updated Git Basics Section
</commit_message>
<xml_diff>
--- a/Learn_DevOps_With_NaveenSilvester.docx
+++ b/Learn_DevOps_With_NaveenSilvester.docx
@@ -36,7 +36,15 @@
     </w:p>
     <w:p>
       <w:r>
-        <w:t xml:space="preserve">DevOps is  set of practices that combines software development (Dev) and IT operations (Ops) to shorten the system development life cycle while delivering features, </w:t>
+        <w:t xml:space="preserve">DevOps </w:t>
+      </w:r>
+      <w:proofErr w:type="gramStart"/>
+      <w:r>
+        <w:t>is  set</w:t>
+      </w:r>
+      <w:proofErr w:type="gramEnd"/>
+      <w:r>
+        <w:t xml:space="preserve"> of practices that combines software development (Dev) and IT operations (Ops) to shorten the system development life cycle while delivering features, </w:t>
       </w:r>
       <w:r>
         <w:t>fixes,</w:t>
@@ -556,7 +564,15 @@
         <w:t>CI/CD Servers:</w:t>
       </w:r>
       <w:r>
-        <w:t xml:space="preserve"> Jenkins, CicleCI, Travis CI, GitHub Actions</w:t>
+        <w:t xml:space="preserve"> Jenkins, </w:t>
+      </w:r>
+      <w:proofErr w:type="spellStart"/>
+      <w:r>
+        <w:t>CicleCI</w:t>
+      </w:r>
+      <w:proofErr w:type="spellEnd"/>
+      <w:r>
+        <w:t>, Travis CI, GitHub Actions</w:t>
       </w:r>
     </w:p>
     <w:p>
@@ -1446,7 +1462,15 @@
           </w:tcPr>
           <w:p>
             <w:r>
-              <w:t>Infrastructure as Code (IaC) (Terraform, Ansible)</w:t>
+              <w:t>Infrastructure as Code (</w:t>
+            </w:r>
+            <w:proofErr w:type="spellStart"/>
+            <w:r>
+              <w:t>IaC</w:t>
+            </w:r>
+            <w:proofErr w:type="spellEnd"/>
+            <w:r>
+              <w:t>) (Terraform, Ansible)</w:t>
             </w:r>
           </w:p>
         </w:tc>
@@ -1700,6 +1724,7 @@
     </w:p>
     <w:p>
       <w:pPr>
+        <w:pStyle w:val="Heading2"/>
         <w:rPr>
           <w:b/>
           <w:bCs/>
@@ -1918,7 +1943,7 @@
     <w:p>
       <w:r>
         <w:pict w14:anchorId="66ED7B69">
-          <v:rect id="_x0000_i1055" style="width:0;height:1.5pt" o:hralign="center" o:hrstd="t" o:hr="t" fillcolor="#a0a0a0" stroked="f"/>
+          <v:rect id="_x0000_i1025" style="width:0;height:1.5pt" o:hralign="center" o:hrstd="t" o:hr="t" fillcolor="#a0a0a0" stroked="f"/>
         </w:pict>
       </w:r>
     </w:p>
@@ -1980,7 +2005,15 @@
         <w:t>Distributed Architecture</w:t>
       </w:r>
       <w:r>
-        <w:t>: Every user has a full copy of the repository, including its history, allowing offline work and reducing dependency on a central server.</w:t>
+        <w:t xml:space="preserve">: Every user has a full copy of the repository, including its history, allowing offline </w:t>
+      </w:r>
+      <w:proofErr w:type="gramStart"/>
+      <w:r>
+        <w:t>work</w:t>
+      </w:r>
+      <w:proofErr w:type="gramEnd"/>
+      <w:r>
+        <w:t xml:space="preserve"> and reducing dependency on a central server.</w:t>
       </w:r>
     </w:p>
     <w:p>
@@ -2052,7 +2085,15 @@
         <w:t>Flexibility</w:t>
       </w:r>
       <w:r>
-        <w:t>: Git supports various workflows (e.g., Gitflow, GitHub Flow) and integrates with platforms like GitHub, GitLab, and Bitbucket.</w:t>
+        <w:t xml:space="preserve">: Git supports various workflows (e.g., </w:t>
+      </w:r>
+      <w:proofErr w:type="spellStart"/>
+      <w:r>
+        <w:t>Gitflow</w:t>
+      </w:r>
+      <w:proofErr w:type="spellEnd"/>
+      <w:r>
+        <w:t>, GitHub Flow) and integrates with platforms like GitHub, GitLab, and Bitbucket.</w:t>
       </w:r>
     </w:p>
     <w:p>
@@ -2157,7 +2198,15 @@
         <w:t>Error Recovery</w:t>
       </w:r>
       <w:r>
-        <w:t>: Commands like reset, revert, and reflog allow users to undo mistakes or recover lost work.</w:t>
+        <w:t xml:space="preserve">: Commands like reset, revert, and </w:t>
+      </w:r>
+      <w:proofErr w:type="spellStart"/>
+      <w:r>
+        <w:t>reflog</w:t>
+      </w:r>
+      <w:proofErr w:type="spellEnd"/>
+      <w:r>
+        <w:t xml:space="preserve"> allow users to undo mistakes or recover lost work.</w:t>
       </w:r>
     </w:p>
     <w:p>
@@ -2187,22 +2236,15 @@
       <w:r>
         <w:lastRenderedPageBreak/>
         <w:pict w14:anchorId="3FA46B33">
-          <v:rect id="_x0000_i1056" style="width:0;height:1.5pt" o:hralign="center" o:hrstd="t" o:hr="t" fillcolor="#a0a0a0" stroked="f"/>
+          <v:rect id="_x0000_i1026" style="width:0;height:1.5pt" o:hralign="center" o:hrstd="t" o:hr="t" fillcolor="#a0a0a0" stroked="f"/>
         </w:pict>
       </w:r>
     </w:p>
     <w:p>
       <w:pPr>
-        <w:rPr>
-          <w:b/>
-          <w:bCs/>
-        </w:rPr>
-      </w:pPr>
-      <w:r>
-        <w:rPr>
-          <w:b/>
-          <w:bCs/>
-        </w:rPr>
+        <w:pStyle w:val="Heading2"/>
+      </w:pPr>
+      <w:r>
         <w:t>Difference Between Git and GitHub</w:t>
       </w:r>
     </w:p>
@@ -2295,7 +2337,15 @@
         <w:t>Usage</w:t>
       </w:r>
       <w:r>
-        <w:t>: Git is platform-agnostic and can be used with any hosting service or none at all.</w:t>
+        <w:t xml:space="preserve">: Git is platform-agnostic and can be used with any hosting service or </w:t>
+      </w:r>
+      <w:proofErr w:type="gramStart"/>
+      <w:r>
+        <w:t>none at all</w:t>
+      </w:r>
+      <w:proofErr w:type="gramEnd"/>
+      <w:r>
+        <w:t>.</w:t>
       </w:r>
     </w:p>
     <w:p>
@@ -2313,7 +2363,15 @@
         <w:t>Example Commands</w:t>
       </w:r>
       <w:r>
-        <w:t>: git init, git commit, git branch, git merge.</w:t>
+        <w:t xml:space="preserve">: git </w:t>
+      </w:r>
+      <w:proofErr w:type="spellStart"/>
+      <w:r>
+        <w:t>init</w:t>
+      </w:r>
+      <w:proofErr w:type="spellEnd"/>
+      <w:r>
+        <w:t>, git commit, git branch, git merge.</w:t>
       </w:r>
     </w:p>
     <w:p>
@@ -2428,52 +2486,82 @@
           <w:bCs/>
         </w:rPr>
       </w:pPr>
-      <w:r>
-        <w:rPr>
-          <w:b/>
-          <w:bCs/>
-        </w:rPr>
+    </w:p>
+    <w:p>
+      <w:pPr>
+        <w:rPr>
+          <w:b/>
+          <w:bCs/>
+        </w:rPr>
+      </w:pPr>
+    </w:p>
+    <w:p>
+      <w:pPr>
+        <w:rPr>
+          <w:b/>
+          <w:bCs/>
+        </w:rPr>
+      </w:pPr>
+    </w:p>
+    <w:p>
+      <w:pPr>
+        <w:rPr>
+          <w:b/>
+          <w:bCs/>
+        </w:rPr>
+      </w:pPr>
+    </w:p>
+    <w:p>
+      <w:pPr>
+        <w:rPr>
+          <w:b/>
+          <w:bCs/>
+        </w:rPr>
+      </w:pPr>
+    </w:p>
+    <w:p>
+      <w:pPr>
+        <w:rPr>
+          <w:b/>
+          <w:bCs/>
+        </w:rPr>
+      </w:pPr>
+      <w:r>
+        <w:rPr>
+          <w:b/>
+          <w:bCs/>
+        </w:rPr>
+        <w:lastRenderedPageBreak/>
         <w:t>Key Differences</w:t>
       </w:r>
     </w:p>
     <w:tbl>
       <w:tblPr>
+        <w:tblStyle w:val="TableGrid"/>
         <w:tblW w:w="0" w:type="auto"/>
-        <w:tblCellSpacing w:w="15" w:type="dxa"/>
-        <w:tblCellMar>
-          <w:top w:w="15" w:type="dxa"/>
-          <w:left w:w="15" w:type="dxa"/>
-          <w:bottom w:w="15" w:type="dxa"/>
-          <w:right w:w="15" w:type="dxa"/>
-        </w:tblCellMar>
         <w:tblLook w:val="04A0" w:firstRow="1" w:lastRow="0" w:firstColumn="1" w:lastColumn="0" w:noHBand="0" w:noVBand="1"/>
       </w:tblPr>
       <w:tblGrid>
-        <w:gridCol w:w="1454"/>
-        <w:gridCol w:w="2206"/>
-        <w:gridCol w:w="3091"/>
+        <w:gridCol w:w="1595"/>
+        <w:gridCol w:w="2362"/>
+        <w:gridCol w:w="3232"/>
       </w:tblGrid>
       <w:tr>
-        <w:trPr>
-          <w:tblCellSpacing w:w="15" w:type="dxa"/>
-        </w:trPr>
         <w:tc>
           <w:tcPr>
             <w:tcW w:w="0" w:type="auto"/>
-            <w:vAlign w:val="center"/>
+            <w:shd w:val="clear" w:color="auto" w:fill="002060"/>
             <w:hideMark/>
           </w:tcPr>
           <w:p>
             <w:pPr>
               <w:rPr>
-                <w:b/>
-                <w:bCs/>
+                <w:color w:val="FFFFFF" w:themeColor="background1"/>
               </w:rPr>
             </w:pPr>
             <w:r>
               <w:rPr>
-                <w:b/>
-                <w:bCs/>
+                <w:color w:val="FFFFFF" w:themeColor="background1"/>
               </w:rPr>
               <w:t>Aspect</w:t>
             </w:r>
@@ -2482,20 +2570,18 @@
         <w:tc>
           <w:tcPr>
             <w:tcW w:w="0" w:type="auto"/>
-            <w:vAlign w:val="center"/>
+            <w:shd w:val="clear" w:color="auto" w:fill="002060"/>
             <w:hideMark/>
           </w:tcPr>
           <w:p>
             <w:pPr>
               <w:rPr>
-                <w:b/>
-                <w:bCs/>
+                <w:color w:val="FFFFFF" w:themeColor="background1"/>
               </w:rPr>
             </w:pPr>
             <w:r>
               <w:rPr>
-                <w:b/>
-                <w:bCs/>
+                <w:color w:val="FFFFFF" w:themeColor="background1"/>
               </w:rPr>
               <w:t>Git</w:t>
             </w:r>
@@ -2504,20 +2590,18 @@
         <w:tc>
           <w:tcPr>
             <w:tcW w:w="0" w:type="auto"/>
-            <w:vAlign w:val="center"/>
+            <w:shd w:val="clear" w:color="auto" w:fill="002060"/>
             <w:hideMark/>
           </w:tcPr>
           <w:p>
             <w:pPr>
               <w:rPr>
-                <w:b/>
-                <w:bCs/>
+                <w:color w:val="FFFFFF" w:themeColor="background1"/>
               </w:rPr>
             </w:pPr>
             <w:r>
               <w:rPr>
-                <w:b/>
-                <w:bCs/>
+                <w:color w:val="FFFFFF" w:themeColor="background1"/>
               </w:rPr>
               <w:t>GitHub</w:t>
             </w:r>
@@ -2525,13 +2609,9 @@
         </w:tc>
       </w:tr>
       <w:tr>
-        <w:trPr>
-          <w:tblCellSpacing w:w="15" w:type="dxa"/>
-        </w:trPr>
         <w:tc>
           <w:tcPr>
             <w:tcW w:w="0" w:type="auto"/>
-            <w:vAlign w:val="center"/>
             <w:hideMark/>
           </w:tcPr>
           <w:p>
@@ -2547,7 +2627,6 @@
         <w:tc>
           <w:tcPr>
             <w:tcW w:w="0" w:type="auto"/>
-            <w:vAlign w:val="center"/>
             <w:hideMark/>
           </w:tcPr>
           <w:p>
@@ -2559,7 +2638,6 @@
         <w:tc>
           <w:tcPr>
             <w:tcW w:w="0" w:type="auto"/>
-            <w:vAlign w:val="center"/>
             <w:hideMark/>
           </w:tcPr>
           <w:p>
@@ -2570,13 +2648,9 @@
         </w:tc>
       </w:tr>
       <w:tr>
-        <w:trPr>
-          <w:tblCellSpacing w:w="15" w:type="dxa"/>
-        </w:trPr>
         <w:tc>
           <w:tcPr>
             <w:tcW w:w="0" w:type="auto"/>
-            <w:vAlign w:val="center"/>
             <w:hideMark/>
           </w:tcPr>
           <w:p>
@@ -2592,7 +2666,6 @@
         <w:tc>
           <w:tcPr>
             <w:tcW w:w="0" w:type="auto"/>
-            <w:vAlign w:val="center"/>
             <w:hideMark/>
           </w:tcPr>
           <w:p>
@@ -2604,7 +2677,6 @@
         <w:tc>
           <w:tcPr>
             <w:tcW w:w="0" w:type="auto"/>
-            <w:vAlign w:val="center"/>
             <w:hideMark/>
           </w:tcPr>
           <w:p>
@@ -2615,13 +2687,9 @@
         </w:tc>
       </w:tr>
       <w:tr>
-        <w:trPr>
-          <w:tblCellSpacing w:w="15" w:type="dxa"/>
-        </w:trPr>
         <w:tc>
           <w:tcPr>
             <w:tcW w:w="0" w:type="auto"/>
-            <w:vAlign w:val="center"/>
             <w:hideMark/>
           </w:tcPr>
           <w:p>
@@ -2630,7 +2698,6 @@
                 <w:b/>
                 <w:bCs/>
               </w:rPr>
-              <w:lastRenderedPageBreak/>
               <w:t>Dependency</w:t>
             </w:r>
           </w:p>
@@ -2638,7 +2705,6 @@
         <w:tc>
           <w:tcPr>
             <w:tcW w:w="0" w:type="auto"/>
-            <w:vAlign w:val="center"/>
             <w:hideMark/>
           </w:tcPr>
           <w:p>
@@ -2650,7 +2716,6 @@
         <w:tc>
           <w:tcPr>
             <w:tcW w:w="0" w:type="auto"/>
-            <w:vAlign w:val="center"/>
             <w:hideMark/>
           </w:tcPr>
           <w:p>
@@ -2661,13 +2726,9 @@
         </w:tc>
       </w:tr>
       <w:tr>
-        <w:trPr>
-          <w:tblCellSpacing w:w="15" w:type="dxa"/>
-        </w:trPr>
         <w:tc>
           <w:tcPr>
             <w:tcW w:w="0" w:type="auto"/>
-            <w:vAlign w:val="center"/>
             <w:hideMark/>
           </w:tcPr>
           <w:p>
@@ -2683,7 +2744,6 @@
         <w:tc>
           <w:tcPr>
             <w:tcW w:w="0" w:type="auto"/>
-            <w:vAlign w:val="center"/>
             <w:hideMark/>
           </w:tcPr>
           <w:p>
@@ -2695,7 +2755,6 @@
         <w:tc>
           <w:tcPr>
             <w:tcW w:w="0" w:type="auto"/>
-            <w:vAlign w:val="center"/>
             <w:hideMark/>
           </w:tcPr>
           <w:p>
@@ -2706,13 +2765,9 @@
         </w:tc>
       </w:tr>
       <w:tr>
-        <w:trPr>
-          <w:tblCellSpacing w:w="15" w:type="dxa"/>
-        </w:trPr>
         <w:tc>
           <w:tcPr>
             <w:tcW w:w="0" w:type="auto"/>
-            <w:vAlign w:val="center"/>
             <w:hideMark/>
           </w:tcPr>
           <w:p>
@@ -2728,7 +2783,6 @@
         <w:tc>
           <w:tcPr>
             <w:tcW w:w="0" w:type="auto"/>
-            <w:vAlign w:val="center"/>
             <w:hideMark/>
           </w:tcPr>
           <w:p>
@@ -2740,7 +2794,6 @@
         <w:tc>
           <w:tcPr>
             <w:tcW w:w="0" w:type="auto"/>
-            <w:vAlign w:val="center"/>
             <w:hideMark/>
           </w:tcPr>
           <w:p>
@@ -2751,13 +2804,9 @@
         </w:tc>
       </w:tr>
       <w:tr>
-        <w:trPr>
-          <w:tblCellSpacing w:w="15" w:type="dxa"/>
-        </w:trPr>
         <w:tc>
           <w:tcPr>
             <w:tcW w:w="0" w:type="auto"/>
-            <w:vAlign w:val="center"/>
             <w:hideMark/>
           </w:tcPr>
           <w:p>
@@ -2773,7 +2822,6 @@
         <w:tc>
           <w:tcPr>
             <w:tcW w:w="0" w:type="auto"/>
-            <w:vAlign w:val="center"/>
             <w:hideMark/>
           </w:tcPr>
           <w:p>
@@ -2785,7 +2833,6 @@
         <w:tc>
           <w:tcPr>
             <w:tcW w:w="0" w:type="auto"/>
-            <w:vAlign w:val="center"/>
             <w:hideMark/>
           </w:tcPr>
           <w:p>
@@ -2804,12 +2851,13 @@
     <w:p>
       <w:r>
         <w:pict w14:anchorId="21B14744">
-          <v:rect id="_x0000_i1057" style="width:0;height:1.5pt" o:hralign="center" o:hrstd="t" o:hr="t" fillcolor="#a0a0a0" stroked="f"/>
+          <v:rect id="_x0000_i1027" style="width:0;height:1.5pt" o:hralign="center" o:hrstd="t" o:hr="t" fillcolor="#a0a0a0" stroked="f"/>
         </w:pict>
       </w:r>
     </w:p>
     <w:p>
       <w:pPr>
+        <w:pStyle w:val="Heading2"/>
         <w:rPr>
           <w:b/>
           <w:bCs/>
@@ -2830,6 +2878,7 @@
     </w:p>
     <w:p>
       <w:pPr>
+        <w:pStyle w:val="Heading3"/>
         <w:rPr>
           <w:b/>
           <w:bCs/>
@@ -3032,12 +3081,21 @@
         </w:numPr>
       </w:pPr>
       <w:r>
+        <w:lastRenderedPageBreak/>
         <w:t>Open Git Bash (or Command Prompt) and run:</w:t>
       </w:r>
     </w:p>
     <w:p>
-      <w:r>
-        <w:lastRenderedPageBreak/>
+      <w:pPr>
+        <w:ind w:left="1440"/>
+        <w:rPr>
+          <w:color w:val="0070C0"/>
+        </w:rPr>
+      </w:pPr>
+      <w:r>
+        <w:rPr>
+          <w:color w:val="0070C0"/>
+        </w:rPr>
         <w:t>git --version</w:t>
       </w:r>
     </w:p>
@@ -3072,6 +3130,7 @@
     </w:p>
     <w:p>
       <w:pPr>
+        <w:pStyle w:val="Heading3"/>
         <w:rPr>
           <w:b/>
           <w:bCs/>
@@ -3115,8 +3174,31 @@
       </w:r>
     </w:p>
     <w:p>
-      <w:r>
-        <w:t>/bin/bash -c "$(curl -fsSL https://raw.githubusercontent.com/Homebrew/install/HEAD/install.sh)"</w:t>
+      <w:pPr>
+        <w:ind w:left="1440"/>
+        <w:rPr>
+          <w:color w:val="0070C0"/>
+        </w:rPr>
+      </w:pPr>
+      <w:r>
+        <w:rPr>
+          <w:color w:val="0070C0"/>
+        </w:rPr>
+        <w:t>/bin/bash -c "$(curl -</w:t>
+      </w:r>
+      <w:proofErr w:type="spellStart"/>
+      <w:r>
+        <w:rPr>
+          <w:color w:val="0070C0"/>
+        </w:rPr>
+        <w:t>fsSL</w:t>
+      </w:r>
+      <w:proofErr w:type="spellEnd"/>
+      <w:r>
+        <w:rPr>
+          <w:color w:val="0070C0"/>
+        </w:rPr>
+        <w:t xml:space="preserve"> https://raw.githubusercontent.com/Homebrew/install/HEAD/install.sh)"</w:t>
       </w:r>
     </w:p>
     <w:p>
@@ -3131,7 +3213,16 @@
       </w:r>
     </w:p>
     <w:p>
-      <w:r>
+      <w:pPr>
+        <w:ind w:left="1440"/>
+        <w:rPr>
+          <w:color w:val="0070C0"/>
+        </w:rPr>
+      </w:pPr>
+      <w:r>
+        <w:rPr>
+          <w:color w:val="0070C0"/>
+        </w:rPr>
         <w:t>brew install git</w:t>
       </w:r>
     </w:p>
@@ -3205,7 +3296,16 @@
       </w:r>
     </w:p>
     <w:p>
-      <w:r>
+      <w:pPr>
+        <w:ind w:left="1440"/>
+        <w:rPr>
+          <w:color w:val="0070C0"/>
+        </w:rPr>
+      </w:pPr>
+      <w:r>
+        <w:rPr>
+          <w:color w:val="0070C0"/>
+        </w:rPr>
         <w:t>git --version</w:t>
       </w:r>
     </w:p>
@@ -3240,6 +3340,7 @@
     </w:p>
     <w:p>
       <w:pPr>
+        <w:pStyle w:val="Heading3"/>
         <w:rPr>
           <w:b/>
           <w:bCs/>
@@ -3283,8 +3384,25 @@
       </w:r>
     </w:p>
     <w:p>
-      <w:r>
-        <w:t>sudo apt update</w:t>
+      <w:pPr>
+        <w:ind w:left="1440"/>
+        <w:rPr>
+          <w:color w:val="0070C0"/>
+        </w:rPr>
+      </w:pPr>
+      <w:proofErr w:type="spellStart"/>
+      <w:r>
+        <w:rPr>
+          <w:color w:val="0070C0"/>
+        </w:rPr>
+        <w:t>sudo</w:t>
+      </w:r>
+      <w:proofErr w:type="spellEnd"/>
+      <w:r>
+        <w:rPr>
+          <w:color w:val="0070C0"/>
+        </w:rPr>
+        <w:t xml:space="preserve"> apt update</w:t>
       </w:r>
     </w:p>
     <w:p>
@@ -3299,8 +3417,25 @@
       </w:r>
     </w:p>
     <w:p>
-      <w:r>
-        <w:t>sudo apt install git</w:t>
+      <w:pPr>
+        <w:ind w:left="1440"/>
+        <w:rPr>
+          <w:color w:val="0070C0"/>
+        </w:rPr>
+      </w:pPr>
+      <w:proofErr w:type="spellStart"/>
+      <w:r>
+        <w:rPr>
+          <w:color w:val="0070C0"/>
+        </w:rPr>
+        <w:t>sudo</w:t>
+      </w:r>
+      <w:proofErr w:type="spellEnd"/>
+      <w:r>
+        <w:rPr>
+          <w:color w:val="0070C0"/>
+        </w:rPr>
+        <w:t xml:space="preserve"> apt install git</w:t>
       </w:r>
     </w:p>
     <w:p>
@@ -3333,8 +3468,40 @@
       </w:r>
     </w:p>
     <w:p>
-      <w:r>
-        <w:t>sudo dnf install git</w:t>
+      <w:pPr>
+        <w:ind w:left="1440"/>
+        <w:rPr>
+          <w:color w:val="0070C0"/>
+        </w:rPr>
+      </w:pPr>
+      <w:proofErr w:type="spellStart"/>
+      <w:r>
+        <w:rPr>
+          <w:color w:val="0070C0"/>
+        </w:rPr>
+        <w:lastRenderedPageBreak/>
+        <w:t>sudo</w:t>
+      </w:r>
+      <w:proofErr w:type="spellEnd"/>
+      <w:r>
+        <w:rPr>
+          <w:color w:val="0070C0"/>
+        </w:rPr>
+        <w:t xml:space="preserve"> </w:t>
+      </w:r>
+      <w:proofErr w:type="spellStart"/>
+      <w:r>
+        <w:rPr>
+          <w:color w:val="0070C0"/>
+        </w:rPr>
+        <w:t>dnf</w:t>
+      </w:r>
+      <w:proofErr w:type="spellEnd"/>
+      <w:r>
+        <w:rPr>
+          <w:color w:val="0070C0"/>
+        </w:rPr>
+        <w:t xml:space="preserve"> install git</w:t>
       </w:r>
     </w:p>
     <w:p>
@@ -3349,7 +3516,6 @@
           <w:b/>
           <w:bCs/>
         </w:rPr>
-        <w:lastRenderedPageBreak/>
         <w:t>Arch Linux</w:t>
       </w:r>
       <w:r>
@@ -3368,8 +3534,39 @@
       </w:r>
     </w:p>
     <w:p>
-      <w:r>
-        <w:t>sudo pacman -S git</w:t>
+      <w:pPr>
+        <w:ind w:left="1440"/>
+        <w:rPr>
+          <w:color w:val="0070C0"/>
+        </w:rPr>
+      </w:pPr>
+      <w:proofErr w:type="spellStart"/>
+      <w:r>
+        <w:rPr>
+          <w:color w:val="0070C0"/>
+        </w:rPr>
+        <w:t>sudo</w:t>
+      </w:r>
+      <w:proofErr w:type="spellEnd"/>
+      <w:r>
+        <w:rPr>
+          <w:color w:val="0070C0"/>
+        </w:rPr>
+        <w:t xml:space="preserve"> </w:t>
+      </w:r>
+      <w:proofErr w:type="spellStart"/>
+      <w:r>
+        <w:rPr>
+          <w:color w:val="0070C0"/>
+        </w:rPr>
+        <w:t>pacman</w:t>
+      </w:r>
+      <w:proofErr w:type="spellEnd"/>
+      <w:r>
+        <w:rPr>
+          <w:color w:val="0070C0"/>
+        </w:rPr>
+        <w:t xml:space="preserve"> -S git</w:t>
       </w:r>
     </w:p>
     <w:p>
@@ -3402,7 +3599,16 @@
       </w:r>
     </w:p>
     <w:p>
-      <w:r>
+      <w:pPr>
+        <w:ind w:left="1440"/>
+        <w:rPr>
+          <w:color w:val="0070C0"/>
+        </w:rPr>
+      </w:pPr>
+      <w:r>
+        <w:rPr>
+          <w:color w:val="0070C0"/>
+        </w:rPr>
         <w:t>git --version</w:t>
       </w:r>
     </w:p>
@@ -3458,7 +3664,15 @@
         </w:numPr>
       </w:pPr>
       <w:r>
-        <w:t>Ensure Git is accessible from your preferred terminal (e.g., Bash, PowerShell, or Zsh).</w:t>
+        <w:t xml:space="preserve">Ensure Git is accessible from your preferred terminal (e.g., Bash, PowerShell, or </w:t>
+      </w:r>
+      <w:proofErr w:type="spellStart"/>
+      <w:r>
+        <w:t>Zsh</w:t>
+      </w:r>
+      <w:proofErr w:type="spellEnd"/>
+      <w:r>
+        <w:t>).</w:t>
       </w:r>
     </w:p>
     <w:p>
@@ -3475,12 +3689,13 @@
     <w:p>
       <w:r>
         <w:pict w14:anchorId="2907B6F9">
-          <v:rect id="_x0000_i1058" style="width:0;height:1.5pt" o:hralign="center" o:hrstd="t" o:hr="t" fillcolor="#a0a0a0" stroked="f"/>
+          <v:rect id="_x0000_i1028" style="width:0;height:1.5pt" o:hralign="center" o:hrstd="t" o:hr="t" fillcolor="#a0a0a0" stroked="f"/>
         </w:pict>
       </w:r>
     </w:p>
     <w:p>
       <w:pPr>
+        <w:pStyle w:val="Heading2"/>
         <w:rPr>
           <w:b/>
           <w:bCs/>
@@ -3516,20 +3731,18 @@
     </w:p>
     <w:p>
       <w:pPr>
-        <w:numPr>
-          <w:ilvl w:val="0"/>
-          <w:numId w:val="17"/>
-        </w:numPr>
-      </w:pPr>
-      <w:r>
-        <w:rPr>
-          <w:b/>
-          <w:bCs/>
-        </w:rPr>
-        <w:t>Set User Identity</w:t>
-      </w:r>
-      <w:r>
-        <w:t>:</w:t>
+        <w:pStyle w:val="Heading3"/>
+        <w:rPr>
+          <w:b/>
+          <w:bCs/>
+        </w:rPr>
+      </w:pPr>
+      <w:r>
+        <w:rPr>
+          <w:b/>
+          <w:bCs/>
+        </w:rPr>
+        <w:t>Set User Identity:</w:t>
       </w:r>
     </w:p>
     <w:p>
@@ -3555,8 +3768,33 @@
       </w:r>
     </w:p>
     <w:p>
-      <w:r>
-        <w:t>git config --global user.email "your.email@example.com"</w:t>
+      <w:pPr>
+        <w:ind w:left="2160"/>
+        <w:rPr>
+          <w:color w:val="0070C0"/>
+        </w:rPr>
+      </w:pPr>
+      <w:r>
+        <w:rPr>
+          <w:color w:val="0070C0"/>
+        </w:rPr>
+        <w:t xml:space="preserve">git config --global </w:t>
+      </w:r>
+      <w:proofErr w:type="spellStart"/>
+      <w:proofErr w:type="gramStart"/>
+      <w:r>
+        <w:rPr>
+          <w:color w:val="0070C0"/>
+        </w:rPr>
+        <w:t>user.email</w:t>
+      </w:r>
+      <w:proofErr w:type="spellEnd"/>
+      <w:proofErr w:type="gramEnd"/>
+      <w:r>
+        <w:rPr>
+          <w:color w:val="0070C0"/>
+        </w:rPr>
+        <w:t xml:space="preserve"> "your.email@example.com"</w:t>
       </w:r>
     </w:p>
     <w:p>
@@ -3572,18 +3810,74 @@
     </w:p>
     <w:p>
       <w:pPr>
+        <w:ind w:left="2160"/>
+        <w:rPr>
+          <w:color w:val="0070C0"/>
+        </w:rPr>
+      </w:pPr>
+      <w:r>
+        <w:rPr>
+          <w:color w:val="0070C0"/>
+        </w:rPr>
+        <w:t>git config --global user.name "Jane Doe"</w:t>
+      </w:r>
+    </w:p>
+    <w:p>
+      <w:pPr>
+        <w:ind w:left="2160"/>
+        <w:rPr>
+          <w:color w:val="0070C0"/>
+        </w:rPr>
+      </w:pPr>
+      <w:r>
+        <w:rPr>
+          <w:color w:val="0070C0"/>
+        </w:rPr>
+        <w:t xml:space="preserve">git config --global </w:t>
+      </w:r>
+      <w:proofErr w:type="spellStart"/>
+      <w:proofErr w:type="gramStart"/>
+      <w:r>
+        <w:rPr>
+          <w:color w:val="0070C0"/>
+        </w:rPr>
+        <w:t>user.email</w:t>
+      </w:r>
+      <w:proofErr w:type="spellEnd"/>
+      <w:proofErr w:type="gramEnd"/>
+      <w:r>
+        <w:rPr>
+          <w:color w:val="0070C0"/>
+        </w:rPr>
+        <w:t xml:space="preserve"> "jane.doe@example.com"</w:t>
+      </w:r>
+    </w:p>
+    <w:p>
+      <w:pPr>
         <w:numPr>
           <w:ilvl w:val="1"/>
           <w:numId w:val="17"/>
         </w:numPr>
       </w:pPr>
       <w:r>
-        <w:t>git config --global user.name "Jane Doe"</w:t>
-      </w:r>
-    </w:p>
-    <w:p>
-      <w:r>
-        <w:t>git config --global user.email "jane.doe@example.com"</w:t>
+        <w:t>The --global flag applies settings to all repositories on your machine. Omit it for repository-specific settings.</w:t>
+      </w:r>
+    </w:p>
+    <w:p>
+      <w:pPr>
+        <w:pStyle w:val="Heading3"/>
+        <w:rPr>
+          <w:b/>
+          <w:bCs/>
+        </w:rPr>
+      </w:pPr>
+      <w:r>
+        <w:rPr>
+          <w:b/>
+          <w:bCs/>
+        </w:rPr>
+        <w:lastRenderedPageBreak/>
+        <w:t>Set Default Editor:</w:t>
       </w:r>
     </w:p>
     <w:p>
@@ -3594,25 +3888,37 @@
         </w:numPr>
       </w:pPr>
       <w:r>
-        <w:t>The --global flag applies settings to all repositories on your machine. Omit it for repository-specific settings.</w:t>
-      </w:r>
-    </w:p>
-    <w:p>
-      <w:pPr>
-        <w:numPr>
-          <w:ilvl w:val="0"/>
-          <w:numId w:val="17"/>
-        </w:numPr>
-      </w:pPr>
-      <w:r>
-        <w:rPr>
-          <w:b/>
-          <w:bCs/>
-        </w:rPr>
-        <w:t>Set Default Editor</w:t>
-      </w:r>
-      <w:r>
-        <w:t>:</w:t>
+        <w:t>Git uses a text editor for commit messages and interactive commands (e.g., rebase). Set your preferred editor:</w:t>
+      </w:r>
+    </w:p>
+    <w:p>
+      <w:pPr>
+        <w:ind w:left="1440"/>
+        <w:rPr>
+          <w:color w:val="0070C0"/>
+        </w:rPr>
+      </w:pPr>
+      <w:r>
+        <w:rPr>
+          <w:color w:val="0070C0"/>
+        </w:rPr>
+        <w:t xml:space="preserve">git config --global </w:t>
+      </w:r>
+      <w:proofErr w:type="spellStart"/>
+      <w:proofErr w:type="gramStart"/>
+      <w:r>
+        <w:rPr>
+          <w:color w:val="0070C0"/>
+        </w:rPr>
+        <w:t>core.editor</w:t>
+      </w:r>
+      <w:proofErr w:type="spellEnd"/>
+      <w:proofErr w:type="gramEnd"/>
+      <w:r>
+        <w:rPr>
+          <w:color w:val="0070C0"/>
+        </w:rPr>
+        <w:t xml:space="preserve"> "code --wait"</w:t>
       </w:r>
     </w:p>
     <w:p>
@@ -3623,13 +3929,51 @@
         </w:numPr>
       </w:pPr>
       <w:r>
-        <w:t>Git uses a text editor for commit messages and interactive commands (e.g., rebase). Set your preferred editor:</w:t>
-      </w:r>
-    </w:p>
-    <w:p>
-      <w:r>
-        <w:lastRenderedPageBreak/>
-        <w:t>git config --global core.editor "code --wait"</w:t>
+        <w:t>Common editors:</w:t>
+      </w:r>
+    </w:p>
+    <w:p>
+      <w:pPr>
+        <w:numPr>
+          <w:ilvl w:val="2"/>
+          <w:numId w:val="17"/>
+        </w:numPr>
+      </w:pPr>
+      <w:r>
+        <w:t>VS Code: code --wait</w:t>
+      </w:r>
+    </w:p>
+    <w:p>
+      <w:pPr>
+        <w:numPr>
+          <w:ilvl w:val="2"/>
+          <w:numId w:val="17"/>
+        </w:numPr>
+      </w:pPr>
+      <w:r>
+        <w:t>Vim: vim</w:t>
+      </w:r>
+    </w:p>
+    <w:p>
+      <w:pPr>
+        <w:numPr>
+          <w:ilvl w:val="2"/>
+          <w:numId w:val="17"/>
+        </w:numPr>
+      </w:pPr>
+      <w:r>
+        <w:t>Nano: nano</w:t>
+      </w:r>
+    </w:p>
+    <w:p>
+      <w:pPr>
+        <w:numPr>
+          <w:ilvl w:val="2"/>
+          <w:numId w:val="17"/>
+        </w:numPr>
+      </w:pPr>
+      <w:r>
+        <w:t>Emacs: emacs</w:t>
       </w:r>
     </w:p>
     <w:p>
@@ -3640,51 +3984,23 @@
         </w:numPr>
       </w:pPr>
       <w:r>
-        <w:t>Common editors:</w:t>
-      </w:r>
-    </w:p>
-    <w:p>
-      <w:pPr>
-        <w:numPr>
-          <w:ilvl w:val="2"/>
-          <w:numId w:val="17"/>
-        </w:numPr>
-      </w:pPr>
-      <w:r>
-        <w:t>VS Code: code --wait</w:t>
-      </w:r>
-    </w:p>
-    <w:p>
-      <w:pPr>
-        <w:numPr>
-          <w:ilvl w:val="2"/>
-          <w:numId w:val="17"/>
-        </w:numPr>
-      </w:pPr>
-      <w:r>
-        <w:t>Vim: vim</w:t>
-      </w:r>
-    </w:p>
-    <w:p>
-      <w:pPr>
-        <w:numPr>
-          <w:ilvl w:val="2"/>
-          <w:numId w:val="17"/>
-        </w:numPr>
-      </w:pPr>
-      <w:r>
-        <w:t>Nano: nano</w:t>
-      </w:r>
-    </w:p>
-    <w:p>
-      <w:pPr>
-        <w:numPr>
-          <w:ilvl w:val="2"/>
-          <w:numId w:val="17"/>
-        </w:numPr>
-      </w:pPr>
-      <w:r>
-        <w:t>Emacs: emacs</w:t>
+        <w:t>If not set, Git defaults to Vim.</w:t>
+      </w:r>
+    </w:p>
+    <w:p>
+      <w:pPr>
+        <w:pStyle w:val="Heading3"/>
+        <w:rPr>
+          <w:b/>
+          <w:bCs/>
+        </w:rPr>
+      </w:pPr>
+      <w:r>
+        <w:rPr>
+          <w:b/>
+          <w:bCs/>
+        </w:rPr>
+        <w:t>Set Default Branch Name:</w:t>
       </w:r>
     </w:p>
     <w:p>
@@ -3695,25 +4011,37 @@
         </w:numPr>
       </w:pPr>
       <w:r>
-        <w:t>If not set, Git defaults to Vim.</w:t>
-      </w:r>
-    </w:p>
-    <w:p>
-      <w:pPr>
-        <w:numPr>
-          <w:ilvl w:val="0"/>
-          <w:numId w:val="17"/>
-        </w:numPr>
-      </w:pPr>
-      <w:r>
-        <w:rPr>
-          <w:b/>
-          <w:bCs/>
-        </w:rPr>
-        <w:t>Set Default Branch Name</w:t>
-      </w:r>
-      <w:r>
-        <w:t>:</w:t>
+        <w:t>Git uses main or master as the default branch name. To standardize:</w:t>
+      </w:r>
+    </w:p>
+    <w:p>
+      <w:pPr>
+        <w:ind w:left="1440"/>
+        <w:rPr>
+          <w:color w:val="0070C0"/>
+        </w:rPr>
+      </w:pPr>
+      <w:r>
+        <w:rPr>
+          <w:color w:val="0070C0"/>
+        </w:rPr>
+        <w:t xml:space="preserve">git config --global </w:t>
+      </w:r>
+      <w:proofErr w:type="spellStart"/>
+      <w:proofErr w:type="gramStart"/>
+      <w:r>
+        <w:rPr>
+          <w:color w:val="0070C0"/>
+        </w:rPr>
+        <w:t>init.defaultBranch</w:t>
+      </w:r>
+      <w:proofErr w:type="spellEnd"/>
+      <w:proofErr w:type="gramEnd"/>
+      <w:r>
+        <w:rPr>
+          <w:color w:val="0070C0"/>
+        </w:rPr>
+        <w:t xml:space="preserve"> main</w:t>
       </w:r>
     </w:p>
     <w:p>
@@ -3724,12 +4052,39 @@
         </w:numPr>
       </w:pPr>
       <w:r>
-        <w:t>Git uses main or master as the default branch name. To standardize:</w:t>
-      </w:r>
-    </w:p>
-    <w:p>
-      <w:r>
-        <w:t>git config --global init.defaultBranch main</w:t>
+        <w:t>This ensures new repositories use main as the default branch.</w:t>
+      </w:r>
+    </w:p>
+    <w:p>
+      <w:pPr>
+        <w:pStyle w:val="Heading3"/>
+        <w:rPr>
+          <w:b/>
+          <w:bCs/>
+        </w:rPr>
+      </w:pPr>
+      <w:r>
+        <w:rPr>
+          <w:b/>
+          <w:bCs/>
+        </w:rPr>
+        <w:t xml:space="preserve">Enable </w:t>
+      </w:r>
+      <w:proofErr w:type="spellStart"/>
+      <w:r>
+        <w:rPr>
+          <w:b/>
+          <w:bCs/>
+        </w:rPr>
+        <w:t>Color</w:t>
+      </w:r>
+      <w:proofErr w:type="spellEnd"/>
+      <w:r>
+        <w:rPr>
+          <w:b/>
+          <w:bCs/>
+        </w:rPr>
+        <w:t xml:space="preserve"> Output:</w:t>
       </w:r>
     </w:p>
     <w:p>
@@ -3740,25 +4095,35 @@
         </w:numPr>
       </w:pPr>
       <w:r>
-        <w:t>This ensures new repositories use main as the default branch.</w:t>
-      </w:r>
-    </w:p>
-    <w:p>
-      <w:pPr>
-        <w:numPr>
-          <w:ilvl w:val="0"/>
-          <w:numId w:val="17"/>
-        </w:numPr>
-      </w:pPr>
-      <w:r>
-        <w:rPr>
-          <w:b/>
-          <w:bCs/>
-        </w:rPr>
-        <w:t>Enable Color Output</w:t>
-      </w:r>
-      <w:r>
-        <w:t>:</w:t>
+        <w:t>Improve readability of Git output:</w:t>
+      </w:r>
+    </w:p>
+    <w:p>
+      <w:pPr>
+        <w:ind w:left="1440"/>
+        <w:rPr>
+          <w:color w:val="0070C0"/>
+        </w:rPr>
+      </w:pPr>
+      <w:r>
+        <w:rPr>
+          <w:color w:val="0070C0"/>
+        </w:rPr>
+        <w:t xml:space="preserve">git config --global </w:t>
+      </w:r>
+      <w:proofErr w:type="spellStart"/>
+      <w:r>
+        <w:rPr>
+          <w:color w:val="0070C0"/>
+        </w:rPr>
+        <w:t>color.ui</w:t>
+      </w:r>
+      <w:proofErr w:type="spellEnd"/>
+      <w:r>
+        <w:rPr>
+          <w:color w:val="0070C0"/>
+        </w:rPr>
+        <w:t xml:space="preserve"> auto</w:t>
       </w:r>
     </w:p>
     <w:p>
@@ -3769,12 +4134,31 @@
         </w:numPr>
       </w:pPr>
       <w:r>
-        <w:t>Improve readability of Git output:</w:t>
-      </w:r>
-    </w:p>
-    <w:p>
-      <w:r>
-        <w:t>git config --global color.ui auto</w:t>
+        <w:t xml:space="preserve">This enables </w:t>
+      </w:r>
+      <w:proofErr w:type="spellStart"/>
+      <w:r>
+        <w:t>colored</w:t>
+      </w:r>
+      <w:proofErr w:type="spellEnd"/>
+      <w:r>
+        <w:t xml:space="preserve"> output for commands like git status and git diff.</w:t>
+      </w:r>
+    </w:p>
+    <w:p>
+      <w:pPr>
+        <w:pStyle w:val="Heading3"/>
+        <w:rPr>
+          <w:b/>
+          <w:bCs/>
+        </w:rPr>
+      </w:pPr>
+      <w:r>
+        <w:rPr>
+          <w:b/>
+          <w:bCs/>
+        </w:rPr>
+        <w:t>Verify Configuration:</w:t>
       </w:r>
     </w:p>
     <w:p>
@@ -3785,25 +4169,21 @@
         </w:numPr>
       </w:pPr>
       <w:r>
-        <w:t>This enables colored output for commands like git status and git diff.</w:t>
-      </w:r>
-    </w:p>
-    <w:p>
-      <w:pPr>
-        <w:numPr>
-          <w:ilvl w:val="0"/>
-          <w:numId w:val="17"/>
-        </w:numPr>
-      </w:pPr>
-      <w:r>
-        <w:rPr>
-          <w:b/>
-          <w:bCs/>
-        </w:rPr>
-        <w:t>Verify Configuration</w:t>
-      </w:r>
-      <w:r>
-        <w:t>:</w:t>
+        <w:t>List all global settings:</w:t>
+      </w:r>
+    </w:p>
+    <w:p>
+      <w:pPr>
+        <w:ind w:left="1440"/>
+        <w:rPr>
+          <w:color w:val="0070C0"/>
+        </w:rPr>
+      </w:pPr>
+      <w:r>
+        <w:rPr>
+          <w:color w:val="0070C0"/>
+        </w:rPr>
+        <w:t>git config --global --list</w:t>
       </w:r>
     </w:p>
     <w:p>
@@ -3814,12 +4194,7 @@
         </w:numPr>
       </w:pPr>
       <w:r>
-        <w:t>List all global settings:</w:t>
-      </w:r>
-    </w:p>
-    <w:p>
-      <w:r>
-        <w:t>git config --global --list</w:t>
+        <w:t>Example output:</w:t>
       </w:r>
     </w:p>
     <w:p>
@@ -3830,7 +4205,7 @@
         </w:numPr>
       </w:pPr>
       <w:r>
-        <w:t>Example output:</w:t>
+        <w:t>user.name=Jane Doe</w:t>
       </w:r>
     </w:p>
     <w:p>
@@ -3841,7 +4216,7 @@
         </w:numPr>
       </w:pPr>
       <w:r>
-        <w:t>user.name=Jane Doe</w:t>
+        <w:t>user.email=jane.doe@example.com</w:t>
       </w:r>
     </w:p>
     <w:p>
@@ -3851,8 +4226,15 @@
           <w:numId w:val="17"/>
         </w:numPr>
       </w:pPr>
-      <w:r>
-        <w:t>user.email=jane.doe@example.com</w:t>
+      <w:proofErr w:type="spellStart"/>
+      <w:proofErr w:type="gramStart"/>
+      <w:r>
+        <w:t>core.editor</w:t>
+      </w:r>
+      <w:proofErr w:type="spellEnd"/>
+      <w:proofErr w:type="gramEnd"/>
+      <w:r>
+        <w:t>=code --wait</w:t>
       </w:r>
     </w:p>
     <w:p>
@@ -3862,38 +4244,44 @@
           <w:numId w:val="17"/>
         </w:numPr>
       </w:pPr>
-      <w:r>
-        <w:t>core.editor=code --wait</w:t>
-      </w:r>
-    </w:p>
-    <w:p>
-      <w:pPr>
-        <w:numPr>
-          <w:ilvl w:val="1"/>
-          <w:numId w:val="17"/>
-        </w:numPr>
-      </w:pPr>
-      <w:r>
-        <w:t>init.defaultBranch=main</w:t>
-      </w:r>
-    </w:p>
-    <w:p>
-      <w:r>
-        <w:t>color.ui=auto</w:t>
-      </w:r>
-    </w:p>
-    <w:p>
-      <w:pPr>
-        <w:rPr>
-          <w:b/>
-          <w:bCs/>
-        </w:rPr>
-      </w:pPr>
-      <w:r>
-        <w:rPr>
-          <w:b/>
-          <w:bCs/>
-        </w:rPr>
+      <w:proofErr w:type="spellStart"/>
+      <w:proofErr w:type="gramStart"/>
+      <w:r>
+        <w:t>init.defaultBranch</w:t>
+      </w:r>
+      <w:proofErr w:type="spellEnd"/>
+      <w:proofErr w:type="gramEnd"/>
+      <w:r>
+        <w:t>=main</w:t>
+      </w:r>
+    </w:p>
+    <w:p>
+      <w:pPr>
+        <w:ind w:left="720" w:firstLine="720"/>
+      </w:pPr>
+      <w:proofErr w:type="spellStart"/>
+      <w:r>
+        <w:t>color.ui</w:t>
+      </w:r>
+      <w:proofErr w:type="spellEnd"/>
+      <w:r>
+        <w:t>=auto</w:t>
+      </w:r>
+    </w:p>
+    <w:p>
+      <w:pPr>
+        <w:pStyle w:val="Heading3"/>
+        <w:rPr>
+          <w:b/>
+          <w:bCs/>
+        </w:rPr>
+      </w:pPr>
+      <w:r>
+        <w:rPr>
+          <w:b/>
+          <w:bCs/>
+        </w:rPr>
+        <w:lastRenderedPageBreak/>
         <w:t>Configuration Files</w:t>
       </w:r>
     </w:p>
@@ -3912,7 +4300,33 @@
         <w:t>Global</w:t>
       </w:r>
       <w:r>
-        <w:t>: Stored in ~/.gitconfig (or %USERPROFILE%\.gitconfig on Windows).</w:t>
+        <w:t>: Stored in ~</w:t>
+      </w:r>
+      <w:proofErr w:type="gramStart"/>
+      <w:r>
+        <w:t>/.</w:t>
+      </w:r>
+      <w:proofErr w:type="spellStart"/>
+      <w:r>
+        <w:t>gitconfig</w:t>
+      </w:r>
+      <w:proofErr w:type="spellEnd"/>
+      <w:proofErr w:type="gramEnd"/>
+      <w:r>
+        <w:t xml:space="preserve"> (or %USERPROFILE%</w:t>
+      </w:r>
+      <w:proofErr w:type="gramStart"/>
+      <w:r>
+        <w:t>\.</w:t>
+      </w:r>
+      <w:proofErr w:type="spellStart"/>
+      <w:r>
+        <w:t>gitconfig</w:t>
+      </w:r>
+      <w:proofErr w:type="spellEnd"/>
+      <w:proofErr w:type="gramEnd"/>
+      <w:r>
+        <w:t xml:space="preserve"> on Windows).</w:t>
       </w:r>
     </w:p>
     <w:p>
@@ -3930,7 +4344,15 @@
         <w:t>Repository-Specific</w:t>
       </w:r>
       <w:r>
-        <w:t>: Stored in .git/config within a repository.</w:t>
+        <w:t xml:space="preserve">: Stored </w:t>
+      </w:r>
+      <w:proofErr w:type="gramStart"/>
+      <w:r>
+        <w:t>in .git</w:t>
+      </w:r>
+      <w:proofErr w:type="gramEnd"/>
+      <w:r>
+        <w:t>/config within a repository.</w:t>
       </w:r>
     </w:p>
     <w:p>
@@ -3948,22 +4370,30 @@
         <w:t>System-Wide</w:t>
       </w:r>
       <w:r>
-        <w:t>: Stored in /etc/gitconfig (rarely used).</w:t>
-      </w:r>
-    </w:p>
-    <w:p>
-      <w:pPr>
-        <w:rPr>
-          <w:b/>
-          <w:bCs/>
-        </w:rPr>
-      </w:pPr>
-      <w:r>
-        <w:rPr>
-          <w:b/>
-          <w:bCs/>
-        </w:rPr>
-        <w:lastRenderedPageBreak/>
+        <w:t>: Stored in /etc/</w:t>
+      </w:r>
+      <w:proofErr w:type="spellStart"/>
+      <w:r>
+        <w:t>gitconfig</w:t>
+      </w:r>
+      <w:proofErr w:type="spellEnd"/>
+      <w:r>
+        <w:t xml:space="preserve"> (rarely used).</w:t>
+      </w:r>
+    </w:p>
+    <w:p>
+      <w:pPr>
+        <w:pStyle w:val="Heading3"/>
+        <w:rPr>
+          <w:b/>
+          <w:bCs/>
+        </w:rPr>
+      </w:pPr>
+      <w:r>
+        <w:rPr>
+          <w:b/>
+          <w:bCs/>
+        </w:rPr>
         <w:t>Additional Configurations (Optional)</w:t>
       </w:r>
     </w:p>
@@ -3991,8 +4421,14 @@
           <w:ilvl w:val="0"/>
           <w:numId w:val="19"/>
         </w:numPr>
-      </w:pPr>
-      <w:r>
+        <w:rPr>
+          <w:color w:val="0070C0"/>
+        </w:rPr>
+      </w:pPr>
+      <w:r>
+        <w:rPr>
+          <w:color w:val="0070C0"/>
+        </w:rPr>
         <w:t>git config --global alias.co checkout</w:t>
       </w:r>
     </w:p>
@@ -4002,13 +4438,31 @@
           <w:ilvl w:val="0"/>
           <w:numId w:val="19"/>
         </w:numPr>
-      </w:pPr>
-      <w:r>
+        <w:rPr>
+          <w:color w:val="0070C0"/>
+        </w:rPr>
+      </w:pPr>
+      <w:r>
+        <w:rPr>
+          <w:color w:val="0070C0"/>
+        </w:rPr>
         <w:t>git config --global alias.br branch</w:t>
       </w:r>
     </w:p>
     <w:p>
-      <w:r>
+      <w:pPr>
+        <w:numPr>
+          <w:ilvl w:val="0"/>
+          <w:numId w:val="19"/>
+        </w:numPr>
+        <w:rPr>
+          <w:color w:val="0070C0"/>
+        </w:rPr>
+      </w:pPr>
+      <w:r>
+        <w:rPr>
+          <w:color w:val="0070C0"/>
+        </w:rPr>
         <w:t>git config --global alias.st status</w:t>
       </w:r>
     </w:p>
@@ -4042,8 +4496,33 @@
       </w:r>
     </w:p>
     <w:p>
-      <w:r>
-        <w:t>git config --global credential.helper cache</w:t>
+      <w:pPr>
+        <w:ind w:firstLine="720"/>
+        <w:rPr>
+          <w:color w:val="0070C0"/>
+        </w:rPr>
+      </w:pPr>
+      <w:r>
+        <w:rPr>
+          <w:color w:val="0070C0"/>
+        </w:rPr>
+        <w:t xml:space="preserve">git config --global </w:t>
+      </w:r>
+      <w:proofErr w:type="spellStart"/>
+      <w:proofErr w:type="gramStart"/>
+      <w:r>
+        <w:rPr>
+          <w:color w:val="0070C0"/>
+        </w:rPr>
+        <w:t>credential.helper</w:t>
+      </w:r>
+      <w:proofErr w:type="spellEnd"/>
+      <w:proofErr w:type="gramEnd"/>
+      <w:r>
+        <w:rPr>
+          <w:color w:val="0070C0"/>
+        </w:rPr>
+        <w:t xml:space="preserve"> cache</w:t>
       </w:r>
     </w:p>
     <w:p>
@@ -4054,7 +4533,17 @@
         </w:numPr>
       </w:pPr>
       <w:r>
-        <w:t>On Windows, use credential.helper=manager for Git Credential Manager.</w:t>
+        <w:t xml:space="preserve">On Windows, use </w:t>
+      </w:r>
+      <w:proofErr w:type="spellStart"/>
+      <w:proofErr w:type="gramStart"/>
+      <w:r>
+        <w:t>credential.helper</w:t>
+      </w:r>
+      <w:proofErr w:type="spellEnd"/>
+      <w:proofErr w:type="gramEnd"/>
+      <w:r>
+        <w:t>=manager for Git Credential Manager.</w:t>
       </w:r>
     </w:p>
     <w:p>
@@ -4102,24 +4591,1661 @@
         </w:numPr>
       </w:pPr>
       <w:r>
-        <w:t>Back up ~/.gitconfig when switching machines.</w:t>
+        <w:t>Back up ~</w:t>
+      </w:r>
+      <w:proofErr w:type="gramStart"/>
+      <w:r>
+        <w:t>/.</w:t>
+      </w:r>
+      <w:proofErr w:type="spellStart"/>
+      <w:r>
+        <w:t>gitconfig</w:t>
+      </w:r>
+      <w:proofErr w:type="spellEnd"/>
+      <w:proofErr w:type="gramEnd"/>
+      <w:r>
+        <w:t xml:space="preserve"> when switching machines.</w:t>
       </w:r>
     </w:p>
     <w:p>
       <w:r>
         <w:pict w14:anchorId="28033BEF">
-          <v:rect id="_x0000_i1059" style="width:0;height:1.5pt" o:hralign="center" o:hrstd="t" o:hr="t" fillcolor="#a0a0a0" stroked="f"/>
+          <v:rect id="_x0000_i1029" style="width:0;height:1.5pt" o:hralign="center" o:hrstd="t" o:hr="t" fillcolor="#a0a0a0" stroked="f"/>
         </w:pict>
       </w:r>
     </w:p>
     <w:p>
       <w:r>
-        <w:t>This introduction and detailed explanation provide a solid foundation for understanding version control, Git, and GitHub, along with practical steps to get started. You’re now ready to initialize repositories, track changes, and collaborate on projects!</w:t>
+        <w:t xml:space="preserve">This introduction and detailed explanation provide a solid foundation for understanding version control, Git, and GitHub, along with practical steps to get started. </w:t>
+      </w:r>
+      <w:proofErr w:type="gramStart"/>
+      <w:r>
+        <w:t>You’re</w:t>
+      </w:r>
+      <w:proofErr w:type="gramEnd"/>
+      <w:r>
+        <w:t xml:space="preserve"> now ready to initialize repositories, track changes, and collaborate on projects!</w:t>
       </w:r>
     </w:p>
     <w:p/>
+    <w:p/>
+    <w:p/>
+    <w:p/>
+    <w:p/>
+    <w:p/>
+    <w:p/>
+    <w:p/>
+    <w:p>
+      <w:pPr>
+        <w:pStyle w:val="Heading2"/>
+        <w:rPr>
+          <w:b/>
+          <w:bCs/>
+        </w:rPr>
+      </w:pPr>
+      <w:r>
+        <w:rPr>
+          <w:b/>
+          <w:bCs/>
+        </w:rPr>
+        <w:lastRenderedPageBreak/>
+        <w:t>Git Commands &amp; Workflow</w:t>
+      </w:r>
+    </w:p>
+    <w:p>
+      <w:r>
+        <w:t>Git is a distributed version control system that helps changes in files and collaborate on projects. Below, we will break down the Git workflow and demonstrate key commands with examples.</w:t>
+      </w:r>
+    </w:p>
+    <w:p/>
+    <w:p>
+      <w:pPr>
+        <w:pStyle w:val="Heading3"/>
+        <w:rPr>
+          <w:b/>
+          <w:bCs/>
+        </w:rPr>
+      </w:pPr>
+      <w:r>
+        <w:rPr>
+          <w:b/>
+          <w:bCs/>
+        </w:rPr>
+        <w:t>Git Workflow Overview</w:t>
+      </w:r>
+    </w:p>
+    <w:p>
+      <w:r>
+        <w:t>Git follows a three-stage workflow:</w:t>
+      </w:r>
+    </w:p>
+    <w:p>
+      <w:pPr>
+        <w:pStyle w:val="ListParagraph"/>
+        <w:numPr>
+          <w:ilvl w:val="0"/>
+          <w:numId w:val="21"/>
+        </w:numPr>
+      </w:pPr>
+      <w:r>
+        <w:t>Working Directory – Where you modify files</w:t>
+      </w:r>
+    </w:p>
+    <w:p>
+      <w:pPr>
+        <w:pStyle w:val="ListParagraph"/>
+        <w:numPr>
+          <w:ilvl w:val="0"/>
+          <w:numId w:val="21"/>
+        </w:numPr>
+      </w:pPr>
+      <w:r>
+        <w:t>Staging Area (Index) – Where you prepare changes to commit</w:t>
+      </w:r>
+    </w:p>
+    <w:p>
+      <w:pPr>
+        <w:pStyle w:val="ListParagraph"/>
+        <w:numPr>
+          <w:ilvl w:val="0"/>
+          <w:numId w:val="21"/>
+        </w:numPr>
+      </w:pPr>
+      <w:r>
+        <w:t>Repository (History) – Where committed changes are permanently stored</w:t>
+      </w:r>
+    </w:p>
+    <w:p>
+      <w:r>
+        <w:t>Working Directory -&gt; ‘git add’ -&gt; Staging Area -&gt; ‘</w:t>
+      </w:r>
+      <w:r>
+        <w:t>git commit</w:t>
+      </w:r>
+      <w:r>
+        <w:t>’</w:t>
+      </w:r>
+      <w:r>
+        <w:t xml:space="preserve"> -&gt; Repository</w:t>
+      </w:r>
+    </w:p>
+    <w:p>
+      <w:pPr>
+        <w:pStyle w:val="Heading3"/>
+        <w:rPr>
+          <w:b/>
+          <w:bCs/>
+        </w:rPr>
+      </w:pPr>
+      <w:r>
+        <w:rPr>
+          <w:b/>
+          <w:bCs/>
+        </w:rPr>
+        <w:t>Basic Git Commands with Examples</w:t>
+      </w:r>
+    </w:p>
+    <w:p>
+      <w:pPr>
+        <w:pStyle w:val="ListParagraph"/>
+        <w:numPr>
+          <w:ilvl w:val="0"/>
+          <w:numId w:val="22"/>
+        </w:numPr>
+      </w:pPr>
+      <w:r>
+        <w:t>Creating &amp; Cloning a Repository</w:t>
+      </w:r>
+    </w:p>
+    <w:p>
+      <w:pPr>
+        <w:pStyle w:val="ListParagraph"/>
+        <w:rPr>
+          <w:i/>
+          <w:iCs/>
+        </w:rPr>
+      </w:pPr>
+      <w:r>
+        <w:rPr>
+          <w:i/>
+          <w:iCs/>
+        </w:rPr>
+        <w:t xml:space="preserve"># Initialize a new </w:t>
+      </w:r>
+      <w:proofErr w:type="spellStart"/>
+      <w:r>
+        <w:rPr>
+          <w:i/>
+          <w:iCs/>
+        </w:rPr>
+        <w:t>Git</w:t>
+      </w:r>
+      <w:proofErr w:type="spellEnd"/>
+      <w:r>
+        <w:rPr>
+          <w:i/>
+          <w:iCs/>
+        </w:rPr>
+        <w:t xml:space="preserve"> repo</w:t>
+      </w:r>
+    </w:p>
+    <w:p>
+      <w:pPr>
+        <w:pStyle w:val="ListParagraph"/>
+        <w:rPr>
+          <w:color w:val="0070C0"/>
+        </w:rPr>
+      </w:pPr>
+      <w:r>
+        <w:rPr>
+          <w:color w:val="0070C0"/>
+        </w:rPr>
+        <w:t xml:space="preserve">git </w:t>
+      </w:r>
+      <w:proofErr w:type="spellStart"/>
+      <w:r>
+        <w:rPr>
+          <w:color w:val="0070C0"/>
+        </w:rPr>
+        <w:t>init</w:t>
+      </w:r>
+      <w:proofErr w:type="spellEnd"/>
+    </w:p>
+    <w:p>
+      <w:pPr>
+        <w:pStyle w:val="ListParagraph"/>
+      </w:pPr>
+    </w:p>
+    <w:p>
+      <w:pPr>
+        <w:pStyle w:val="ListParagraph"/>
+        <w:rPr>
+          <w:i/>
+          <w:iCs/>
+        </w:rPr>
+      </w:pPr>
+      <w:r>
+        <w:rPr>
+          <w:i/>
+          <w:iCs/>
+        </w:rPr>
+        <w:t># Clone an existing repo from GitHub</w:t>
+      </w:r>
+    </w:p>
+    <w:p>
+      <w:pPr>
+        <w:pStyle w:val="ListParagraph"/>
+        <w:rPr>
+          <w:color w:val="0070C0"/>
+        </w:rPr>
+      </w:pPr>
+      <w:r>
+        <w:rPr>
+          <w:color w:val="0070C0"/>
+        </w:rPr>
+        <w:t xml:space="preserve">git clone </w:t>
+      </w:r>
+      <w:hyperlink r:id="rId7" w:history="1">
+        <w:r>
+          <w:rPr>
+            <w:rStyle w:val="Hyperlink"/>
+          </w:rPr>
+          <w:t>https://github.com/user/repo.git</w:t>
+        </w:r>
+      </w:hyperlink>
+    </w:p>
+    <w:p>
+      <w:pPr>
+        <w:rPr>
+          <w:color w:val="0070C0"/>
+        </w:rPr>
+      </w:pPr>
+    </w:p>
+    <w:p>
+      <w:pPr>
+        <w:pStyle w:val="ListParagraph"/>
+        <w:numPr>
+          <w:ilvl w:val="0"/>
+          <w:numId w:val="22"/>
+        </w:numPr>
+      </w:pPr>
+      <w:r>
+        <w:t>Tracking Changes</w:t>
+      </w:r>
+    </w:p>
+    <w:p>
+      <w:pPr>
+        <w:pStyle w:val="ListParagraph"/>
+        <w:rPr>
+          <w:i/>
+          <w:iCs/>
+        </w:rPr>
+      </w:pPr>
+      <w:r>
+        <w:rPr>
+          <w:i/>
+          <w:iCs/>
+        </w:rPr>
+        <w:t># Check file status</w:t>
+      </w:r>
+    </w:p>
+    <w:p>
+      <w:pPr>
+        <w:pStyle w:val="ListParagraph"/>
+        <w:rPr>
+          <w:color w:val="0070C0"/>
+        </w:rPr>
+      </w:pPr>
+      <w:r>
+        <w:rPr>
+          <w:color w:val="0070C0"/>
+        </w:rPr>
+        <w:t>git status</w:t>
+      </w:r>
+    </w:p>
+    <w:p>
+      <w:pPr>
+        <w:pStyle w:val="ListParagraph"/>
+      </w:pPr>
+    </w:p>
+    <w:p>
+      <w:pPr>
+        <w:pStyle w:val="ListParagraph"/>
+        <w:rPr>
+          <w:i/>
+          <w:iCs/>
+        </w:rPr>
+      </w:pPr>
+      <w:r>
+        <w:rPr>
+          <w:i/>
+          <w:iCs/>
+        </w:rPr>
+        <w:t># Add a file to staging</w:t>
+      </w:r>
+    </w:p>
+    <w:p>
+      <w:pPr>
+        <w:pStyle w:val="ListParagraph"/>
+        <w:rPr>
+          <w:color w:val="0070C0"/>
+        </w:rPr>
+      </w:pPr>
+      <w:r>
+        <w:rPr>
+          <w:color w:val="0070C0"/>
+        </w:rPr>
+        <w:t>git add filename.txt</w:t>
+      </w:r>
+    </w:p>
+    <w:p>
+      <w:pPr>
+        <w:pStyle w:val="ListParagraph"/>
+      </w:pPr>
+    </w:p>
+    <w:p>
+      <w:pPr>
+        <w:pStyle w:val="ListParagraph"/>
+        <w:rPr>
+          <w:i/>
+          <w:iCs/>
+        </w:rPr>
+      </w:pPr>
+      <w:r>
+        <w:rPr>
+          <w:i/>
+          <w:iCs/>
+        </w:rPr>
+        <w:t># Add all changes to staging</w:t>
+      </w:r>
+    </w:p>
+    <w:p>
+      <w:pPr>
+        <w:pStyle w:val="ListParagraph"/>
+        <w:rPr>
+          <w:color w:val="0070C0"/>
+        </w:rPr>
+      </w:pPr>
+      <w:r>
+        <w:rPr>
+          <w:color w:val="0070C0"/>
+        </w:rPr>
+        <w:t xml:space="preserve">git </w:t>
+      </w:r>
+      <w:proofErr w:type="gramStart"/>
+      <w:r>
+        <w:rPr>
+          <w:color w:val="0070C0"/>
+        </w:rPr>
+        <w:t>add .</w:t>
+      </w:r>
+      <w:proofErr w:type="gramEnd"/>
+    </w:p>
+    <w:p>
+      <w:pPr>
+        <w:pStyle w:val="ListParagraph"/>
+      </w:pPr>
+    </w:p>
+    <w:p>
+      <w:pPr>
+        <w:pStyle w:val="ListParagraph"/>
+        <w:rPr>
+          <w:i/>
+          <w:iCs/>
+        </w:rPr>
+      </w:pPr>
+      <w:r>
+        <w:rPr>
+          <w:i/>
+          <w:iCs/>
+        </w:rPr>
+        <w:t># Commit changes with a message</w:t>
+      </w:r>
+    </w:p>
+    <w:p>
+      <w:pPr>
+        <w:pStyle w:val="ListParagraph"/>
+        <w:rPr>
+          <w:color w:val="0070C0"/>
+        </w:rPr>
+      </w:pPr>
+      <w:r>
+        <w:rPr>
+          <w:color w:val="0070C0"/>
+        </w:rPr>
+        <w:t>git commit -m "Added new feature"</w:t>
+      </w:r>
+    </w:p>
+    <w:p>
+      <w:pPr>
+        <w:pStyle w:val="ListParagraph"/>
+        <w:rPr>
+          <w:color w:val="0070C0"/>
+        </w:rPr>
+      </w:pPr>
+    </w:p>
+    <w:p>
+      <w:pPr>
+        <w:pStyle w:val="ListParagraph"/>
+        <w:numPr>
+          <w:ilvl w:val="0"/>
+          <w:numId w:val="22"/>
+        </w:numPr>
+      </w:pPr>
+      <w:r>
+        <w:t>Viewing History</w:t>
+      </w:r>
+    </w:p>
+    <w:p>
+      <w:pPr>
+        <w:pStyle w:val="ListParagraph"/>
+        <w:rPr>
+          <w:i/>
+          <w:iCs/>
+        </w:rPr>
+      </w:pPr>
+      <w:r>
+        <w:rPr>
+          <w:i/>
+          <w:iCs/>
+        </w:rPr>
+        <w:t># Show commit history</w:t>
+      </w:r>
+    </w:p>
+    <w:p>
+      <w:pPr>
+        <w:pStyle w:val="ListParagraph"/>
+        <w:rPr>
+          <w:color w:val="0070C0"/>
+        </w:rPr>
+      </w:pPr>
+      <w:r>
+        <w:rPr>
+          <w:color w:val="0070C0"/>
+        </w:rPr>
+        <w:t>git log</w:t>
+      </w:r>
+    </w:p>
+    <w:p>
+      <w:pPr>
+        <w:pStyle w:val="ListParagraph"/>
+      </w:pPr>
+    </w:p>
+    <w:p>
+      <w:pPr>
+        <w:pStyle w:val="ListParagraph"/>
+        <w:rPr>
+          <w:i/>
+          <w:iCs/>
+        </w:rPr>
+      </w:pPr>
+      <w:r>
+        <w:rPr>
+          <w:i/>
+          <w:iCs/>
+        </w:rPr>
+        <w:lastRenderedPageBreak/>
+        <w:t># Show compact log</w:t>
+      </w:r>
+    </w:p>
+    <w:p>
+      <w:pPr>
+        <w:pStyle w:val="ListParagraph"/>
+        <w:rPr>
+          <w:color w:val="0070C0"/>
+        </w:rPr>
+      </w:pPr>
+      <w:r>
+        <w:rPr>
+          <w:color w:val="0070C0"/>
+        </w:rPr>
+        <w:t>git log --</w:t>
+      </w:r>
+      <w:proofErr w:type="spellStart"/>
+      <w:r>
+        <w:rPr>
+          <w:color w:val="0070C0"/>
+        </w:rPr>
+        <w:t>oneline</w:t>
+      </w:r>
+      <w:proofErr w:type="spellEnd"/>
+    </w:p>
+    <w:p>
+      <w:pPr>
+        <w:pStyle w:val="ListParagraph"/>
+      </w:pPr>
+    </w:p>
+    <w:p>
+      <w:pPr>
+        <w:pStyle w:val="ListParagraph"/>
+        <w:rPr>
+          <w:i/>
+          <w:iCs/>
+        </w:rPr>
+      </w:pPr>
+      <w:r>
+        <w:rPr>
+          <w:i/>
+          <w:iCs/>
+        </w:rPr>
+        <w:t># See changes in a commit</w:t>
+      </w:r>
+    </w:p>
+    <w:p>
+      <w:pPr>
+        <w:pStyle w:val="ListParagraph"/>
+        <w:rPr>
+          <w:color w:val="0070C0"/>
+        </w:rPr>
+      </w:pPr>
+      <w:r>
+        <w:rPr>
+          <w:color w:val="0070C0"/>
+        </w:rPr>
+        <w:t>git show &lt;commit-hash&gt;</w:t>
+      </w:r>
+    </w:p>
+    <w:p>
+      <w:pPr>
+        <w:pStyle w:val="ListParagraph"/>
+      </w:pPr>
+    </w:p>
+    <w:p>
+      <w:pPr>
+        <w:pStyle w:val="Heading3"/>
+        <w:rPr>
+          <w:b/>
+          <w:bCs/>
+        </w:rPr>
+      </w:pPr>
+      <w:r>
+        <w:rPr>
+          <w:b/>
+          <w:bCs/>
+        </w:rPr>
+        <w:t xml:space="preserve">Basic </w:t>
+      </w:r>
+      <w:r>
+        <w:rPr>
+          <w:b/>
+          <w:bCs/>
+        </w:rPr>
+        <w:t>Branching and Merge</w:t>
+      </w:r>
+      <w:r>
+        <w:rPr>
+          <w:b/>
+          <w:bCs/>
+        </w:rPr>
+        <w:t xml:space="preserve"> Commands with Examples</w:t>
+      </w:r>
+    </w:p>
+    <w:p>
+      <w:pPr>
+        <w:pStyle w:val="ListParagraph"/>
+        <w:numPr>
+          <w:ilvl w:val="0"/>
+          <w:numId w:val="23"/>
+        </w:numPr>
+      </w:pPr>
+      <w:r>
+        <w:t xml:space="preserve">Creating &amp; </w:t>
+      </w:r>
+      <w:r>
+        <w:t>Switchi</w:t>
+      </w:r>
+      <w:r>
+        <w:t xml:space="preserve">ng </w:t>
+      </w:r>
+      <w:r>
+        <w:t>Branches</w:t>
+      </w:r>
+    </w:p>
+    <w:p>
+      <w:pPr>
+        <w:pStyle w:val="ListParagraph"/>
+        <w:rPr>
+          <w:i/>
+          <w:iCs/>
+        </w:rPr>
+      </w:pPr>
+      <w:r>
+        <w:rPr>
+          <w:i/>
+          <w:iCs/>
+        </w:rPr>
+        <w:t># List all branches</w:t>
+      </w:r>
+    </w:p>
+    <w:p>
+      <w:pPr>
+        <w:pStyle w:val="ListParagraph"/>
+        <w:rPr>
+          <w:color w:val="0070C0"/>
+        </w:rPr>
+      </w:pPr>
+      <w:r>
+        <w:rPr>
+          <w:color w:val="0070C0"/>
+        </w:rPr>
+        <w:t>git branch</w:t>
+      </w:r>
+    </w:p>
+    <w:p>
+      <w:pPr>
+        <w:pStyle w:val="ListParagraph"/>
+      </w:pPr>
+    </w:p>
+    <w:p>
+      <w:pPr>
+        <w:pStyle w:val="ListParagraph"/>
+        <w:rPr>
+          <w:i/>
+          <w:iCs/>
+        </w:rPr>
+      </w:pPr>
+      <w:r>
+        <w:rPr>
+          <w:i/>
+          <w:iCs/>
+        </w:rPr>
+        <w:t># Create a new branch</w:t>
+      </w:r>
+    </w:p>
+    <w:p>
+      <w:pPr>
+        <w:pStyle w:val="ListParagraph"/>
+        <w:rPr>
+          <w:color w:val="0070C0"/>
+        </w:rPr>
+      </w:pPr>
+      <w:r>
+        <w:rPr>
+          <w:color w:val="0070C0"/>
+        </w:rPr>
+        <w:t>git branch feature-login</w:t>
+      </w:r>
+    </w:p>
+    <w:p>
+      <w:pPr>
+        <w:pStyle w:val="ListParagraph"/>
+      </w:pPr>
+    </w:p>
+    <w:p>
+      <w:pPr>
+        <w:pStyle w:val="ListParagraph"/>
+        <w:rPr>
+          <w:i/>
+          <w:iCs/>
+        </w:rPr>
+      </w:pPr>
+      <w:r>
+        <w:rPr>
+          <w:i/>
+          <w:iCs/>
+        </w:rPr>
+        <w:t># Switch to a branch</w:t>
+      </w:r>
+    </w:p>
+    <w:p>
+      <w:pPr>
+        <w:pStyle w:val="ListParagraph"/>
+        <w:rPr>
+          <w:color w:val="0070C0"/>
+        </w:rPr>
+      </w:pPr>
+      <w:r>
+        <w:rPr>
+          <w:color w:val="0070C0"/>
+        </w:rPr>
+        <w:t>git checkout feature-login</w:t>
+      </w:r>
+    </w:p>
+    <w:p>
+      <w:pPr>
+        <w:pStyle w:val="ListParagraph"/>
+        <w:rPr>
+          <w:i/>
+          <w:iCs/>
+        </w:rPr>
+      </w:pPr>
+      <w:r>
+        <w:rPr>
+          <w:i/>
+          <w:iCs/>
+        </w:rPr>
+        <w:t># OR (newer Git versions)</w:t>
+      </w:r>
+    </w:p>
+    <w:p>
+      <w:pPr>
+        <w:pStyle w:val="ListParagraph"/>
+        <w:rPr>
+          <w:color w:val="0070C0"/>
+        </w:rPr>
+      </w:pPr>
+      <w:r>
+        <w:rPr>
+          <w:color w:val="0070C0"/>
+        </w:rPr>
+        <w:t>git switch feature-login</w:t>
+      </w:r>
+    </w:p>
+    <w:p>
+      <w:pPr>
+        <w:pStyle w:val="ListParagraph"/>
+      </w:pPr>
+    </w:p>
+    <w:p>
+      <w:pPr>
+        <w:pStyle w:val="ListParagraph"/>
+        <w:numPr>
+          <w:ilvl w:val="0"/>
+          <w:numId w:val="23"/>
+        </w:numPr>
+      </w:pPr>
+      <w:r>
+        <w:t>Merging Branches</w:t>
+      </w:r>
+    </w:p>
+    <w:p>
+      <w:pPr>
+        <w:pStyle w:val="ListParagraph"/>
+        <w:rPr>
+          <w:i/>
+          <w:iCs/>
+        </w:rPr>
+      </w:pPr>
+      <w:r>
+        <w:rPr>
+          <w:i/>
+          <w:iCs/>
+        </w:rPr>
+        <w:t># Switch to `main` branch</w:t>
+      </w:r>
+    </w:p>
+    <w:p>
+      <w:pPr>
+        <w:pStyle w:val="ListParagraph"/>
+        <w:rPr>
+          <w:color w:val="0070C0"/>
+        </w:rPr>
+      </w:pPr>
+      <w:r>
+        <w:rPr>
+          <w:color w:val="0070C0"/>
+        </w:rPr>
+        <w:t xml:space="preserve">git </w:t>
+      </w:r>
+      <w:proofErr w:type="gramStart"/>
+      <w:r>
+        <w:rPr>
+          <w:color w:val="0070C0"/>
+        </w:rPr>
+        <w:t>switch</w:t>
+      </w:r>
+      <w:proofErr w:type="gramEnd"/>
+      <w:r>
+        <w:rPr>
+          <w:color w:val="0070C0"/>
+        </w:rPr>
+        <w:t xml:space="preserve"> main</w:t>
+      </w:r>
+    </w:p>
+    <w:p>
+      <w:pPr>
+        <w:pStyle w:val="ListParagraph"/>
+      </w:pPr>
+    </w:p>
+    <w:p>
+      <w:pPr>
+        <w:pStyle w:val="ListParagraph"/>
+        <w:rPr>
+          <w:i/>
+          <w:iCs/>
+        </w:rPr>
+      </w:pPr>
+      <w:r>
+        <w:rPr>
+          <w:i/>
+          <w:iCs/>
+        </w:rPr>
+        <w:t># Merge `feature-login` into `main`</w:t>
+      </w:r>
+    </w:p>
+    <w:p>
+      <w:pPr>
+        <w:pStyle w:val="ListParagraph"/>
+        <w:rPr>
+          <w:color w:val="0070C0"/>
+        </w:rPr>
+      </w:pPr>
+      <w:r>
+        <w:rPr>
+          <w:color w:val="0070C0"/>
+        </w:rPr>
+        <w:t>git merge feature-login</w:t>
+      </w:r>
+    </w:p>
+    <w:p>
+      <w:pPr>
+        <w:pStyle w:val="ListParagraph"/>
+        <w:rPr>
+          <w:color w:val="0070C0"/>
+        </w:rPr>
+      </w:pPr>
+    </w:p>
+    <w:p>
+      <w:pPr>
+        <w:pStyle w:val="ListParagraph"/>
+        <w:numPr>
+          <w:ilvl w:val="0"/>
+          <w:numId w:val="23"/>
+        </w:numPr>
+      </w:pPr>
+      <w:r>
+        <w:t>Handling Merge Conflicts</w:t>
+      </w:r>
+    </w:p>
+    <w:p>
+      <w:pPr>
+        <w:pStyle w:val="ListParagraph"/>
+      </w:pPr>
+      <w:r>
+        <w:t>If two branches modify the same file, Git may show:</w:t>
+      </w:r>
+    </w:p>
+    <w:p>
+      <w:pPr>
+        <w:pStyle w:val="ListParagraph"/>
+        <w:rPr>
+          <w:color w:val="FF0000"/>
+        </w:rPr>
+      </w:pPr>
+      <w:r>
+        <w:rPr>
+          <w:color w:val="FF0000"/>
+        </w:rPr>
+        <w:t>CONFLICT (content): Merge conflict in file.txt</w:t>
+      </w:r>
+    </w:p>
+    <w:p>
+      <w:pPr>
+        <w:pStyle w:val="ListParagraph"/>
+      </w:pPr>
+      <w:r>
+        <w:t xml:space="preserve">Open the file, resolve conflicts (remove </w:t>
+      </w:r>
+      <w:r>
+        <w:t>&lt;&lt;&lt;&lt;&lt;&lt;&lt;, =======, &gt;&gt;&gt;&gt;&gt;&gt;</w:t>
+      </w:r>
+      <w:proofErr w:type="gramStart"/>
+      <w:r>
+        <w:t>&gt;</w:t>
+      </w:r>
+      <w:r>
+        <w:t xml:space="preserve"> )</w:t>
+      </w:r>
+      <w:proofErr w:type="gramEnd"/>
+      <w:r>
+        <w:t>, then:</w:t>
+      </w:r>
+    </w:p>
+    <w:p>
+      <w:pPr>
+        <w:pStyle w:val="ListParagraph"/>
+        <w:rPr>
+          <w:color w:val="0070C0"/>
+        </w:rPr>
+      </w:pPr>
+      <w:r>
+        <w:rPr>
+          <w:color w:val="0070C0"/>
+        </w:rPr>
+        <w:t>git add file.txt</w:t>
+      </w:r>
+    </w:p>
+    <w:p>
+      <w:pPr>
+        <w:pStyle w:val="ListParagraph"/>
+        <w:rPr>
+          <w:color w:val="0070C0"/>
+        </w:rPr>
+      </w:pPr>
+      <w:r>
+        <w:rPr>
+          <w:color w:val="0070C0"/>
+        </w:rPr>
+        <w:t>git commit -m "Resolved merge conflict"</w:t>
+      </w:r>
+    </w:p>
+    <w:p>
+      <w:pPr>
+        <w:pStyle w:val="ListParagraph"/>
+        <w:rPr>
+          <w:color w:val="0070C0"/>
+        </w:rPr>
+      </w:pPr>
+    </w:p>
+    <w:p>
+      <w:pPr>
+        <w:pStyle w:val="ListParagraph"/>
+        <w:rPr>
+          <w:color w:val="0070C0"/>
+        </w:rPr>
+      </w:pPr>
+    </w:p>
+    <w:p>
+      <w:pPr>
+        <w:pStyle w:val="Heading3"/>
+        <w:rPr>
+          <w:b/>
+          <w:bCs/>
+        </w:rPr>
+      </w:pPr>
+      <w:r>
+        <w:rPr>
+          <w:b/>
+          <w:bCs/>
+        </w:rPr>
+        <w:t>Remote Repositories (GitHub)</w:t>
+      </w:r>
+    </w:p>
+    <w:p>
+      <w:r>
+        <w:t>Pushing and Pulling Changes</w:t>
+      </w:r>
+    </w:p>
+    <w:p>
+      <w:r>
+        <w:t>Forking &amp; Pull Requests (PRs)</w:t>
+      </w:r>
+    </w:p>
+    <w:p>
+      <w:pPr>
+        <w:pStyle w:val="Heading3"/>
+        <w:rPr>
+          <w:b/>
+          <w:bCs/>
+        </w:rPr>
+      </w:pPr>
+      <w:r>
+        <w:rPr>
+          <w:b/>
+          <w:bCs/>
+        </w:rPr>
+        <w:lastRenderedPageBreak/>
+        <w:t>Undoing Changes</w:t>
+      </w:r>
+    </w:p>
+    <w:tbl>
+      <w:tblPr>
+        <w:tblStyle w:val="TableGrid"/>
+        <w:tblW w:w="0" w:type="auto"/>
+        <w:tblLook w:val="04A0" w:firstRow="1" w:lastRow="0" w:firstColumn="1" w:lastColumn="0" w:noHBand="0" w:noVBand="1"/>
+      </w:tblPr>
+      <w:tblGrid>
+        <w:gridCol w:w="3005"/>
+        <w:gridCol w:w="3005"/>
+        <w:gridCol w:w="3006"/>
+      </w:tblGrid>
+      <w:tr>
+        <w:tc>
+          <w:tcPr>
+            <w:tcW w:w="3005" w:type="dxa"/>
+            <w:shd w:val="clear" w:color="auto" w:fill="002060"/>
+          </w:tcPr>
+          <w:p>
+            <w:pPr>
+              <w:rPr>
+                <w:color w:val="FFFFFF" w:themeColor="background1"/>
+              </w:rPr>
+            </w:pPr>
+            <w:r>
+              <w:rPr>
+                <w:color w:val="FFFFFF" w:themeColor="background1"/>
+              </w:rPr>
+              <w:t>Command</w:t>
+            </w:r>
+          </w:p>
+        </w:tc>
+        <w:tc>
+          <w:tcPr>
+            <w:tcW w:w="3005" w:type="dxa"/>
+            <w:shd w:val="clear" w:color="auto" w:fill="002060"/>
+          </w:tcPr>
+          <w:p>
+            <w:pPr>
+              <w:rPr>
+                <w:color w:val="FFFFFF" w:themeColor="background1"/>
+              </w:rPr>
+            </w:pPr>
+            <w:r>
+              <w:rPr>
+                <w:color w:val="FFFFFF" w:themeColor="background1"/>
+              </w:rPr>
+              <w:t>Use Case</w:t>
+            </w:r>
+          </w:p>
+        </w:tc>
+        <w:tc>
+          <w:tcPr>
+            <w:tcW w:w="3006" w:type="dxa"/>
+            <w:shd w:val="clear" w:color="auto" w:fill="002060"/>
+          </w:tcPr>
+          <w:p>
+            <w:pPr>
+              <w:rPr>
+                <w:color w:val="FFFFFF" w:themeColor="background1"/>
+              </w:rPr>
+            </w:pPr>
+            <w:r>
+              <w:rPr>
+                <w:color w:val="FFFFFF" w:themeColor="background1"/>
+              </w:rPr>
+              <w:t>Example</w:t>
+            </w:r>
+          </w:p>
+        </w:tc>
+      </w:tr>
+      <w:tr>
+        <w:tc>
+          <w:tcPr>
+            <w:tcW w:w="3005" w:type="dxa"/>
+          </w:tcPr>
+          <w:p>
+            <w:r>
+              <w:t>git restore file.txt</w:t>
+            </w:r>
+          </w:p>
+        </w:tc>
+        <w:tc>
+          <w:tcPr>
+            <w:tcW w:w="3005" w:type="dxa"/>
+          </w:tcPr>
+          <w:p>
+            <w:r>
+              <w:t xml:space="preserve">Discard </w:t>
+            </w:r>
+            <w:proofErr w:type="spellStart"/>
+            <w:r>
+              <w:t>unstaged</w:t>
+            </w:r>
+            <w:proofErr w:type="spellEnd"/>
+            <w:r>
+              <w:t xml:space="preserve"> changes</w:t>
+            </w:r>
+          </w:p>
+        </w:tc>
+        <w:tc>
+          <w:tcPr>
+            <w:tcW w:w="3006" w:type="dxa"/>
+          </w:tcPr>
+          <w:p>
+            <w:r>
+              <w:t>git restore script.js</w:t>
+            </w:r>
+          </w:p>
+        </w:tc>
+      </w:tr>
+      <w:tr>
+        <w:tc>
+          <w:tcPr>
+            <w:tcW w:w="3005" w:type="dxa"/>
+          </w:tcPr>
+          <w:p>
+            <w:r>
+              <w:t>g</w:t>
+            </w:r>
+            <w:r>
+              <w:t>it</w:t>
+            </w:r>
+            <w:r>
+              <w:t xml:space="preserve"> reset –soft HEAD~1</w:t>
+            </w:r>
+          </w:p>
+        </w:tc>
+        <w:tc>
+          <w:tcPr>
+            <w:tcW w:w="3005" w:type="dxa"/>
+          </w:tcPr>
+          <w:p>
+            <w:r>
+              <w:t>Undo last commit (keep changes staged)</w:t>
+            </w:r>
+          </w:p>
+        </w:tc>
+        <w:tc>
+          <w:tcPr>
+            <w:tcW w:w="3006" w:type="dxa"/>
+          </w:tcPr>
+          <w:p>
+            <w:r>
+              <w:t>git reset –soft HEAD~1</w:t>
+            </w:r>
+          </w:p>
+        </w:tc>
+      </w:tr>
+      <w:tr>
+        <w:tc>
+          <w:tcPr>
+            <w:tcW w:w="3005" w:type="dxa"/>
+          </w:tcPr>
+          <w:p>
+            <w:r>
+              <w:t>git reset –</w:t>
+            </w:r>
+            <w:r>
+              <w:t>hard</w:t>
+            </w:r>
+            <w:r>
+              <w:t xml:space="preserve"> HEAD~1</w:t>
+            </w:r>
+          </w:p>
+        </w:tc>
+        <w:tc>
+          <w:tcPr>
+            <w:tcW w:w="3005" w:type="dxa"/>
+          </w:tcPr>
+          <w:p>
+            <w:r>
+              <w:t>DANGER! Permanently discard last commit</w:t>
+            </w:r>
+          </w:p>
+        </w:tc>
+        <w:tc>
+          <w:tcPr>
+            <w:tcW w:w="3006" w:type="dxa"/>
+          </w:tcPr>
+          <w:p>
+            <w:r>
+              <w:t>git reset –</w:t>
+            </w:r>
+            <w:r>
+              <w:t>hard</w:t>
+            </w:r>
+            <w:r>
+              <w:t xml:space="preserve"> HEAD~1</w:t>
+            </w:r>
+          </w:p>
+        </w:tc>
+      </w:tr>
+      <w:tr>
+        <w:tc>
+          <w:tcPr>
+            <w:tcW w:w="3005" w:type="dxa"/>
+          </w:tcPr>
+          <w:p>
+            <w:r>
+              <w:t xml:space="preserve">git revert &lt;commit-hash&gt; </w:t>
+            </w:r>
+          </w:p>
+        </w:tc>
+        <w:tc>
+          <w:tcPr>
+            <w:tcW w:w="3005" w:type="dxa"/>
+          </w:tcPr>
+          <w:p>
+            <w:r>
+              <w:t>Safely undo a commit (creates a new commit)</w:t>
+            </w:r>
+          </w:p>
+        </w:tc>
+        <w:tc>
+          <w:tcPr>
+            <w:tcW w:w="3006" w:type="dxa"/>
+          </w:tcPr>
+          <w:p>
+            <w:r>
+              <w:t>git re</w:t>
+            </w:r>
+            <w:r>
+              <w:t>v</w:t>
+            </w:r>
+            <w:r>
+              <w:t>e</w:t>
+            </w:r>
+            <w:r>
+              <w:t>r</w:t>
+            </w:r>
+            <w:r>
+              <w:t xml:space="preserve">t </w:t>
+            </w:r>
+            <w:r>
+              <w:t>abc1234</w:t>
+            </w:r>
+          </w:p>
+        </w:tc>
+      </w:tr>
+      <w:tr>
+        <w:tc>
+          <w:tcPr>
+            <w:tcW w:w="3005" w:type="dxa"/>
+          </w:tcPr>
+          <w:p>
+            <w:r>
+              <w:t xml:space="preserve">git stash </w:t>
+            </w:r>
+          </w:p>
+        </w:tc>
+        <w:tc>
+          <w:tcPr>
+            <w:tcW w:w="3005" w:type="dxa"/>
+          </w:tcPr>
+          <w:p>
+            <w:r>
+              <w:t>Temporarily save uncommitted changes</w:t>
+            </w:r>
+          </w:p>
+        </w:tc>
+        <w:tc>
+          <w:tcPr>
+            <w:tcW w:w="3006" w:type="dxa"/>
+          </w:tcPr>
+          <w:p>
+            <w:r>
+              <w:t>Git stash pop (to restore)</w:t>
+            </w:r>
+          </w:p>
+        </w:tc>
+      </w:tr>
+    </w:tbl>
+    <w:p/>
+    <w:p>
+      <w:pPr>
+        <w:pStyle w:val="Heading3"/>
+        <w:rPr>
+          <w:b/>
+          <w:bCs/>
+        </w:rPr>
+      </w:pPr>
+      <w:r>
+        <w:rPr>
+          <w:b/>
+          <w:bCs/>
+        </w:rPr>
+        <w:t>Advanced Git Command</w:t>
+      </w:r>
+      <w:r>
+        <w:rPr>
+          <w:b/>
+          <w:bCs/>
+        </w:rPr>
+        <w:t>s</w:t>
+      </w:r>
+    </w:p>
+    <w:p/>
+    <w:p>
+      <w:pPr>
+        <w:pStyle w:val="Heading4"/>
+        <w:rPr>
+          <w:b/>
+          <w:bCs/>
+        </w:rPr>
+      </w:pPr>
+      <w:r>
+        <w:rPr>
+          <w:b/>
+          <w:bCs/>
+        </w:rPr>
+        <w:t>Rebasing (Cleaner History)</w:t>
+      </w:r>
+    </w:p>
+    <w:p>
+      <w:r>
+        <w:t>git switch feature</w:t>
+      </w:r>
+    </w:p>
+    <w:p>
+      <w:r>
+        <w:t xml:space="preserve">git rebase </w:t>
+      </w:r>
+      <w:proofErr w:type="gramStart"/>
+      <w:r>
+        <w:t>main  #</w:t>
+      </w:r>
+      <w:proofErr w:type="gramEnd"/>
+      <w:r>
+        <w:t xml:space="preserve"> Reapply commits on top of `main`</w:t>
+      </w:r>
+    </w:p>
+    <w:p/>
+    <w:p>
+      <w:pPr>
+        <w:pStyle w:val="Heading4"/>
+        <w:rPr>
+          <w:b/>
+          <w:bCs/>
+        </w:rPr>
+      </w:pPr>
+      <w:r>
+        <w:rPr>
+          <w:b/>
+          <w:bCs/>
+        </w:rPr>
+        <w:t>Cherry Picking (Copy a Commit)</w:t>
+      </w:r>
+    </w:p>
+    <w:p>
+      <w:r>
+        <w:t>git cherry-pick abc</w:t>
+      </w:r>
+      <w:proofErr w:type="gramStart"/>
+      <w:r>
+        <w:t>1234  #</w:t>
+      </w:r>
+      <w:proofErr w:type="gramEnd"/>
+      <w:r>
+        <w:t xml:space="preserve"> Apply commit `abc1234` to current branch</w:t>
+      </w:r>
+    </w:p>
+    <w:p/>
+    <w:p>
+      <w:pPr>
+        <w:pStyle w:val="Heading4"/>
+        <w:rPr>
+          <w:b/>
+          <w:bCs/>
+        </w:rPr>
+      </w:pPr>
+      <w:proofErr w:type="spellStart"/>
+      <w:r>
+        <w:rPr>
+          <w:b/>
+          <w:bCs/>
+        </w:rPr>
+        <w:t>Reflog</w:t>
+      </w:r>
+      <w:proofErr w:type="spellEnd"/>
+      <w:r>
+        <w:rPr>
+          <w:b/>
+          <w:bCs/>
+        </w:rPr>
+        <w:t xml:space="preserve"> (Recover Lost Commits)</w:t>
+      </w:r>
+    </w:p>
+    <w:p>
+      <w:r>
+        <w:t xml:space="preserve">git </w:t>
+      </w:r>
+      <w:proofErr w:type="spellStart"/>
+      <w:proofErr w:type="gramStart"/>
+      <w:r>
+        <w:t>reflog</w:t>
+      </w:r>
+      <w:proofErr w:type="spellEnd"/>
+      <w:r>
+        <w:t xml:space="preserve">  #</w:t>
+      </w:r>
+      <w:proofErr w:type="gramEnd"/>
+      <w:r>
+        <w:t xml:space="preserve"> View all Git actions</w:t>
+      </w:r>
+    </w:p>
+    <w:p>
+      <w:r>
+        <w:t>git checkout abc</w:t>
+      </w:r>
+      <w:proofErr w:type="gramStart"/>
+      <w:r>
+        <w:t>1234  #</w:t>
+      </w:r>
+      <w:proofErr w:type="gramEnd"/>
+      <w:r>
+        <w:t xml:space="preserve"> Recover a lost commit</w:t>
+      </w:r>
+    </w:p>
+    <w:p/>
+    <w:p/>
+    <w:p>
+      <w:pPr>
+        <w:pStyle w:val="Heading3"/>
+        <w:rPr>
+          <w:b/>
+          <w:bCs/>
+        </w:rPr>
+      </w:pPr>
+      <w:r>
+        <w:rPr>
+          <w:b/>
+          <w:bCs/>
+        </w:rPr>
+        <w:t>Git</w:t>
+      </w:r>
+      <w:r>
+        <w:rPr>
+          <w:b/>
+          <w:bCs/>
+        </w:rPr>
+        <w:t xml:space="preserve"> Workflow Example</w:t>
+      </w:r>
+    </w:p>
+    <w:p>
+      <w:r>
+        <w:t>Scenario: Fix a bug in a project</w:t>
+      </w:r>
+    </w:p>
+    <w:p>
+      <w:pPr>
+        <w:pStyle w:val="ListParagraph"/>
+        <w:numPr>
+          <w:ilvl w:val="0"/>
+          <w:numId w:val="24"/>
+        </w:numPr>
+      </w:pPr>
+      <w:r>
+        <w:t>Pull latest changes</w:t>
+      </w:r>
+    </w:p>
+    <w:p>
+      <w:pPr>
+        <w:pStyle w:val="ListParagraph"/>
+        <w:rPr>
+          <w:color w:val="0070C0"/>
+        </w:rPr>
+      </w:pPr>
+      <w:r>
+        <w:rPr>
+          <w:color w:val="0070C0"/>
+        </w:rPr>
+        <w:t>git pull origin main</w:t>
+      </w:r>
+    </w:p>
+    <w:p>
+      <w:pPr>
+        <w:pStyle w:val="ListParagraph"/>
+        <w:numPr>
+          <w:ilvl w:val="0"/>
+          <w:numId w:val="24"/>
+        </w:numPr>
+      </w:pPr>
+      <w:r>
+        <w:t>Create a new branch</w:t>
+      </w:r>
+    </w:p>
+    <w:p>
+      <w:pPr>
+        <w:pStyle w:val="ListParagraph"/>
+        <w:rPr>
+          <w:color w:val="0070C0"/>
+        </w:rPr>
+      </w:pPr>
+      <w:r>
+        <w:rPr>
+          <w:color w:val="0070C0"/>
+        </w:rPr>
+        <w:t>git switch -c fix-bug</w:t>
+      </w:r>
+    </w:p>
+    <w:p>
+      <w:pPr>
+        <w:pStyle w:val="ListParagraph"/>
+        <w:numPr>
+          <w:ilvl w:val="0"/>
+          <w:numId w:val="24"/>
+        </w:numPr>
+      </w:pPr>
+      <w:r>
+        <w:t>Make Changes &amp; Commit</w:t>
+      </w:r>
+    </w:p>
+    <w:p>
+      <w:pPr>
+        <w:pStyle w:val="ListParagraph"/>
+        <w:rPr>
+          <w:color w:val="0070C0"/>
+        </w:rPr>
+      </w:pPr>
+      <w:r>
+        <w:rPr>
+          <w:color w:val="0070C0"/>
+        </w:rPr>
+        <w:t xml:space="preserve">git </w:t>
+      </w:r>
+      <w:proofErr w:type="gramStart"/>
+      <w:r>
+        <w:rPr>
+          <w:color w:val="0070C0"/>
+        </w:rPr>
+        <w:t>add .</w:t>
+      </w:r>
+      <w:proofErr w:type="gramEnd"/>
+    </w:p>
+    <w:p>
+      <w:pPr>
+        <w:pStyle w:val="ListParagraph"/>
+      </w:pPr>
+      <w:r>
+        <w:rPr>
+          <w:color w:val="0070C0"/>
+        </w:rPr>
+        <w:t>git commit -m "Fixed login bug</w:t>
+      </w:r>
+      <w:r>
+        <w:t>"</w:t>
+      </w:r>
+    </w:p>
+    <w:p>
+      <w:pPr>
+        <w:pStyle w:val="ListParagraph"/>
+        <w:numPr>
+          <w:ilvl w:val="0"/>
+          <w:numId w:val="24"/>
+        </w:numPr>
+      </w:pPr>
+      <w:r>
+        <w:lastRenderedPageBreak/>
+        <w:t>Push to GitHub &amp; Open PR</w:t>
+      </w:r>
+    </w:p>
+    <w:p>
+      <w:pPr>
+        <w:pStyle w:val="ListParagraph"/>
+        <w:rPr>
+          <w:color w:val="0070C0"/>
+        </w:rPr>
+      </w:pPr>
+      <w:r>
+        <w:rPr>
+          <w:color w:val="0070C0"/>
+        </w:rPr>
+        <w:t>git push origin fix-bug</w:t>
+      </w:r>
+    </w:p>
+    <w:p>
+      <w:pPr>
+        <w:pStyle w:val="ListParagraph"/>
+        <w:numPr>
+          <w:ilvl w:val="0"/>
+          <w:numId w:val="24"/>
+        </w:numPr>
+      </w:pPr>
+      <w:r>
+        <w:t>After PR is merged</w:t>
+      </w:r>
+    </w:p>
+    <w:p>
+      <w:pPr>
+        <w:pStyle w:val="ListParagraph"/>
+        <w:rPr>
+          <w:color w:val="0070C0"/>
+        </w:rPr>
+      </w:pPr>
+      <w:r>
+        <w:rPr>
+          <w:color w:val="0070C0"/>
+        </w:rPr>
+        <w:t xml:space="preserve">git </w:t>
+      </w:r>
+      <w:proofErr w:type="gramStart"/>
+      <w:r>
+        <w:rPr>
+          <w:color w:val="0070C0"/>
+        </w:rPr>
+        <w:t>switch</w:t>
+      </w:r>
+      <w:proofErr w:type="gramEnd"/>
+      <w:r>
+        <w:rPr>
+          <w:color w:val="0070C0"/>
+        </w:rPr>
+        <w:t xml:space="preserve"> main</w:t>
+      </w:r>
+    </w:p>
+    <w:p>
+      <w:pPr>
+        <w:pStyle w:val="ListParagraph"/>
+        <w:rPr>
+          <w:color w:val="0070C0"/>
+        </w:rPr>
+      </w:pPr>
+      <w:r>
+        <w:rPr>
+          <w:color w:val="0070C0"/>
+        </w:rPr>
+        <w:t>git pull origin main</w:t>
+      </w:r>
+    </w:p>
+    <w:p>
+      <w:pPr>
+        <w:pStyle w:val="ListParagraph"/>
+      </w:pPr>
+      <w:r>
+        <w:rPr>
+          <w:color w:val="0070C0"/>
+        </w:rPr>
+        <w:t>git branch -d fix-</w:t>
+      </w:r>
+      <w:proofErr w:type="gramStart"/>
+      <w:r>
+        <w:rPr>
+          <w:color w:val="0070C0"/>
+        </w:rPr>
+        <w:t xml:space="preserve">bug  </w:t>
+      </w:r>
+      <w:r>
+        <w:t>#</w:t>
+      </w:r>
+      <w:proofErr w:type="gramEnd"/>
+      <w:r>
+        <w:t xml:space="preserve"> Delete local branch</w:t>
+      </w:r>
+    </w:p>
+    <w:p>
+      <w:pPr>
+        <w:rPr>
+          <w:color w:val="0070C0"/>
+        </w:rPr>
+      </w:pPr>
+    </w:p>
+    <w:p>
+      <w:pPr>
+        <w:pStyle w:val="ListParagraph"/>
+      </w:pPr>
+    </w:p>
     <w:sectPr>
-      <w:footerReference w:type="default" r:id="rId7"/>
+      <w:footerReference w:type="default" r:id="rId8"/>
       <w:pgSz w:w="11906" w:h="16838"/>
       <w:pgMar w:top="1440" w:right="1440" w:bottom="1440" w:left="1440" w:header="708" w:footer="708" w:gutter="0"/>
       <w:cols w:space="708"/>
@@ -4845,6 +6971,184 @@
     </w:lvl>
   </w:abstractNum>
   <w:abstractNum w:abstractNumId="4" w15:restartNumberingAfterBreak="0">
+    <w:nsid w:val="0BC54162"/>
+    <w:multiLevelType w:val="hybridMultilevel"/>
+    <w:tmpl w:val="75CEC4EE"/>
+    <w:lvl w:ilvl="0" w:tplc="FFFFFFFF">
+      <w:start w:val="1"/>
+      <w:numFmt w:val="lowerLetter"/>
+      <w:lvlText w:val="%1."/>
+      <w:lvlJc w:val="left"/>
+      <w:pPr>
+        <w:ind w:left="720" w:hanging="360"/>
+      </w:pPr>
+      <w:rPr>
+        <w:rFonts w:hint="default"/>
+      </w:rPr>
+    </w:lvl>
+    <w:lvl w:ilvl="1" w:tplc="FFFFFFFF" w:tentative="1">
+      <w:start w:val="1"/>
+      <w:numFmt w:val="lowerLetter"/>
+      <w:lvlText w:val="%2."/>
+      <w:lvlJc w:val="left"/>
+      <w:pPr>
+        <w:ind w:left="1440" w:hanging="360"/>
+      </w:pPr>
+    </w:lvl>
+    <w:lvl w:ilvl="2" w:tplc="FFFFFFFF" w:tentative="1">
+      <w:start w:val="1"/>
+      <w:numFmt w:val="lowerRoman"/>
+      <w:lvlText w:val="%3."/>
+      <w:lvlJc w:val="right"/>
+      <w:pPr>
+        <w:ind w:left="2160" w:hanging="180"/>
+      </w:pPr>
+    </w:lvl>
+    <w:lvl w:ilvl="3" w:tplc="FFFFFFFF" w:tentative="1">
+      <w:start w:val="1"/>
+      <w:numFmt w:val="decimal"/>
+      <w:lvlText w:val="%4."/>
+      <w:lvlJc w:val="left"/>
+      <w:pPr>
+        <w:ind w:left="2880" w:hanging="360"/>
+      </w:pPr>
+    </w:lvl>
+    <w:lvl w:ilvl="4" w:tplc="FFFFFFFF" w:tentative="1">
+      <w:start w:val="1"/>
+      <w:numFmt w:val="lowerLetter"/>
+      <w:lvlText w:val="%5."/>
+      <w:lvlJc w:val="left"/>
+      <w:pPr>
+        <w:ind w:left="3600" w:hanging="360"/>
+      </w:pPr>
+    </w:lvl>
+    <w:lvl w:ilvl="5" w:tplc="FFFFFFFF" w:tentative="1">
+      <w:start w:val="1"/>
+      <w:numFmt w:val="lowerRoman"/>
+      <w:lvlText w:val="%6."/>
+      <w:lvlJc w:val="right"/>
+      <w:pPr>
+        <w:ind w:left="4320" w:hanging="180"/>
+      </w:pPr>
+    </w:lvl>
+    <w:lvl w:ilvl="6" w:tplc="FFFFFFFF" w:tentative="1">
+      <w:start w:val="1"/>
+      <w:numFmt w:val="decimal"/>
+      <w:lvlText w:val="%7."/>
+      <w:lvlJc w:val="left"/>
+      <w:pPr>
+        <w:ind w:left="5040" w:hanging="360"/>
+      </w:pPr>
+    </w:lvl>
+    <w:lvl w:ilvl="7" w:tplc="FFFFFFFF" w:tentative="1">
+      <w:start w:val="1"/>
+      <w:numFmt w:val="lowerLetter"/>
+      <w:lvlText w:val="%8."/>
+      <w:lvlJc w:val="left"/>
+      <w:pPr>
+        <w:ind w:left="5760" w:hanging="360"/>
+      </w:pPr>
+    </w:lvl>
+    <w:lvl w:ilvl="8" w:tplc="FFFFFFFF" w:tentative="1">
+      <w:start w:val="1"/>
+      <w:numFmt w:val="lowerRoman"/>
+      <w:lvlText w:val="%9."/>
+      <w:lvlJc w:val="right"/>
+      <w:pPr>
+        <w:ind w:left="6480" w:hanging="180"/>
+      </w:pPr>
+    </w:lvl>
+  </w:abstractNum>
+  <w:abstractNum w:abstractNumId="5" w15:restartNumberingAfterBreak="0">
+    <w:nsid w:val="11A5270A"/>
+    <w:multiLevelType w:val="hybridMultilevel"/>
+    <w:tmpl w:val="75CEC4EE"/>
+    <w:lvl w:ilvl="0" w:tplc="40090019">
+      <w:start w:val="1"/>
+      <w:numFmt w:val="lowerLetter"/>
+      <w:lvlText w:val="%1."/>
+      <w:lvlJc w:val="left"/>
+      <w:pPr>
+        <w:ind w:left="720" w:hanging="360"/>
+      </w:pPr>
+      <w:rPr>
+        <w:rFonts w:hint="default"/>
+      </w:rPr>
+    </w:lvl>
+    <w:lvl w:ilvl="1" w:tplc="40090019" w:tentative="1">
+      <w:start w:val="1"/>
+      <w:numFmt w:val="lowerLetter"/>
+      <w:lvlText w:val="%2."/>
+      <w:lvlJc w:val="left"/>
+      <w:pPr>
+        <w:ind w:left="1440" w:hanging="360"/>
+      </w:pPr>
+    </w:lvl>
+    <w:lvl w:ilvl="2" w:tplc="4009001B" w:tentative="1">
+      <w:start w:val="1"/>
+      <w:numFmt w:val="lowerRoman"/>
+      <w:lvlText w:val="%3."/>
+      <w:lvlJc w:val="right"/>
+      <w:pPr>
+        <w:ind w:left="2160" w:hanging="180"/>
+      </w:pPr>
+    </w:lvl>
+    <w:lvl w:ilvl="3" w:tplc="4009000F" w:tentative="1">
+      <w:start w:val="1"/>
+      <w:numFmt w:val="decimal"/>
+      <w:lvlText w:val="%4."/>
+      <w:lvlJc w:val="left"/>
+      <w:pPr>
+        <w:ind w:left="2880" w:hanging="360"/>
+      </w:pPr>
+    </w:lvl>
+    <w:lvl w:ilvl="4" w:tplc="40090019" w:tentative="1">
+      <w:start w:val="1"/>
+      <w:numFmt w:val="lowerLetter"/>
+      <w:lvlText w:val="%5."/>
+      <w:lvlJc w:val="left"/>
+      <w:pPr>
+        <w:ind w:left="3600" w:hanging="360"/>
+      </w:pPr>
+    </w:lvl>
+    <w:lvl w:ilvl="5" w:tplc="4009001B" w:tentative="1">
+      <w:start w:val="1"/>
+      <w:numFmt w:val="lowerRoman"/>
+      <w:lvlText w:val="%6."/>
+      <w:lvlJc w:val="right"/>
+      <w:pPr>
+        <w:ind w:left="4320" w:hanging="180"/>
+      </w:pPr>
+    </w:lvl>
+    <w:lvl w:ilvl="6" w:tplc="4009000F" w:tentative="1">
+      <w:start w:val="1"/>
+      <w:numFmt w:val="decimal"/>
+      <w:lvlText w:val="%7."/>
+      <w:lvlJc w:val="left"/>
+      <w:pPr>
+        <w:ind w:left="5040" w:hanging="360"/>
+      </w:pPr>
+    </w:lvl>
+    <w:lvl w:ilvl="7" w:tplc="40090019" w:tentative="1">
+      <w:start w:val="1"/>
+      <w:numFmt w:val="lowerLetter"/>
+      <w:lvlText w:val="%8."/>
+      <w:lvlJc w:val="left"/>
+      <w:pPr>
+        <w:ind w:left="5760" w:hanging="360"/>
+      </w:pPr>
+    </w:lvl>
+    <w:lvl w:ilvl="8" w:tplc="4009001B" w:tentative="1">
+      <w:start w:val="1"/>
+      <w:numFmt w:val="lowerRoman"/>
+      <w:lvlText w:val="%9."/>
+      <w:lvlJc w:val="right"/>
+      <w:pPr>
+        <w:ind w:left="6480" w:hanging="180"/>
+      </w:pPr>
+    </w:lvl>
+  </w:abstractNum>
+  <w:abstractNum w:abstractNumId="6" w15:restartNumberingAfterBreak="0">
     <w:nsid w:val="22DF7073"/>
     <w:multiLevelType w:val="multilevel"/>
     <w:tmpl w:val="63E487B0"/>
@@ -4965,7 +7269,7 @@
       </w:pPr>
     </w:lvl>
   </w:abstractNum>
-  <w:abstractNum w:abstractNumId="5" w15:restartNumberingAfterBreak="0">
+  <w:abstractNum w:abstractNumId="7" w15:restartNumberingAfterBreak="0">
     <w:nsid w:val="2AA77561"/>
     <w:multiLevelType w:val="hybridMultilevel"/>
     <w:tmpl w:val="AB9878CE"/>
@@ -5078,7 +7382,7 @@
       </w:rPr>
     </w:lvl>
   </w:abstractNum>
-  <w:abstractNum w:abstractNumId="6" w15:restartNumberingAfterBreak="0">
+  <w:abstractNum w:abstractNumId="8" w15:restartNumberingAfterBreak="0">
     <w:nsid w:val="2B157EDB"/>
     <w:multiLevelType w:val="hybridMultilevel"/>
     <w:tmpl w:val="EBCCADF8"/>
@@ -5191,7 +7495,7 @@
       </w:rPr>
     </w:lvl>
   </w:abstractNum>
-  <w:abstractNum w:abstractNumId="7" w15:restartNumberingAfterBreak="0">
+  <w:abstractNum w:abstractNumId="9" w15:restartNumberingAfterBreak="0">
     <w:nsid w:val="2CAD1BE8"/>
     <w:multiLevelType w:val="multilevel"/>
     <w:tmpl w:val="948682EC"/>
@@ -5340,7 +7644,7 @@
       </w:rPr>
     </w:lvl>
   </w:abstractNum>
-  <w:abstractNum w:abstractNumId="8" w15:restartNumberingAfterBreak="0">
+  <w:abstractNum w:abstractNumId="10" w15:restartNumberingAfterBreak="0">
     <w:nsid w:val="342F3234"/>
     <w:multiLevelType w:val="multilevel"/>
     <w:tmpl w:val="58ECB1A2"/>
@@ -5457,7 +7761,7 @@
       </w:pPr>
     </w:lvl>
   </w:abstractNum>
-  <w:abstractNum w:abstractNumId="9" w15:restartNumberingAfterBreak="0">
+  <w:abstractNum w:abstractNumId="11" w15:restartNumberingAfterBreak="0">
     <w:nsid w:val="37A72D8F"/>
     <w:multiLevelType w:val="multilevel"/>
     <w:tmpl w:val="E5F0AEB8"/>
@@ -5606,7 +7910,7 @@
       </w:rPr>
     </w:lvl>
   </w:abstractNum>
-  <w:abstractNum w:abstractNumId="10" w15:restartNumberingAfterBreak="0">
+  <w:abstractNum w:abstractNumId="12" w15:restartNumberingAfterBreak="0">
     <w:nsid w:val="3BB84104"/>
     <w:multiLevelType w:val="hybridMultilevel"/>
     <w:tmpl w:val="003A1FB8"/>
@@ -5719,7 +8023,7 @@
       </w:rPr>
     </w:lvl>
   </w:abstractNum>
-  <w:abstractNum w:abstractNumId="11" w15:restartNumberingAfterBreak="0">
+  <w:abstractNum w:abstractNumId="13" w15:restartNumberingAfterBreak="0">
     <w:nsid w:val="48E07C56"/>
     <w:multiLevelType w:val="multilevel"/>
     <w:tmpl w:val="8A869A16"/>
@@ -5836,7 +8140,7 @@
       </w:pPr>
     </w:lvl>
   </w:abstractNum>
-  <w:abstractNum w:abstractNumId="12" w15:restartNumberingAfterBreak="0">
+  <w:abstractNum w:abstractNumId="14" w15:restartNumberingAfterBreak="0">
     <w:nsid w:val="4EC21DE6"/>
     <w:multiLevelType w:val="multilevel"/>
     <w:tmpl w:val="7A4C44A6"/>
@@ -5985,7 +8289,7 @@
       </w:rPr>
     </w:lvl>
   </w:abstractNum>
-  <w:abstractNum w:abstractNumId="13" w15:restartNumberingAfterBreak="0">
+  <w:abstractNum w:abstractNumId="15" w15:restartNumberingAfterBreak="0">
     <w:nsid w:val="4F844098"/>
     <w:multiLevelType w:val="hybridMultilevel"/>
     <w:tmpl w:val="A0A6A0F2"/>
@@ -6071,7 +8375,7 @@
       </w:pPr>
     </w:lvl>
   </w:abstractNum>
-  <w:abstractNum w:abstractNumId="14" w15:restartNumberingAfterBreak="0">
+  <w:abstractNum w:abstractNumId="16" w15:restartNumberingAfterBreak="0">
     <w:nsid w:val="61025EA0"/>
     <w:multiLevelType w:val="multilevel"/>
     <w:tmpl w:val="B266627E"/>
@@ -6184,7 +8488,7 @@
       </w:pPr>
     </w:lvl>
   </w:abstractNum>
-  <w:abstractNum w:abstractNumId="15" w15:restartNumberingAfterBreak="0">
+  <w:abstractNum w:abstractNumId="17" w15:restartNumberingAfterBreak="0">
     <w:nsid w:val="64AB3814"/>
     <w:multiLevelType w:val="multilevel"/>
     <w:tmpl w:val="06EAB5D4"/>
@@ -6333,7 +8637,7 @@
       </w:rPr>
     </w:lvl>
   </w:abstractNum>
-  <w:abstractNum w:abstractNumId="16" w15:restartNumberingAfterBreak="0">
+  <w:abstractNum w:abstractNumId="18" w15:restartNumberingAfterBreak="0">
     <w:nsid w:val="655407B7"/>
     <w:multiLevelType w:val="hybridMultilevel"/>
     <w:tmpl w:val="324ACB5A"/>
@@ -6446,7 +8750,7 @@
       </w:rPr>
     </w:lvl>
   </w:abstractNum>
-  <w:abstractNum w:abstractNumId="17" w15:restartNumberingAfterBreak="0">
+  <w:abstractNum w:abstractNumId="19" w15:restartNumberingAfterBreak="0">
     <w:nsid w:val="6F526D3C"/>
     <w:multiLevelType w:val="multilevel"/>
     <w:tmpl w:val="CFE04162"/>
@@ -6595,7 +8899,7 @@
       </w:rPr>
     </w:lvl>
   </w:abstractNum>
-  <w:abstractNum w:abstractNumId="18" w15:restartNumberingAfterBreak="0">
+  <w:abstractNum w:abstractNumId="20" w15:restartNumberingAfterBreak="0">
     <w:nsid w:val="72EF03D7"/>
     <w:multiLevelType w:val="hybridMultilevel"/>
     <w:tmpl w:val="4B5430BA"/>
@@ -6684,10 +8988,10 @@
       </w:pPr>
     </w:lvl>
   </w:abstractNum>
-  <w:abstractNum w:abstractNumId="19" w15:restartNumberingAfterBreak="0">
+  <w:abstractNum w:abstractNumId="21" w15:restartNumberingAfterBreak="0">
     <w:nsid w:val="74D025E5"/>
     <w:multiLevelType w:val="multilevel"/>
-    <w:tmpl w:val="05DE5270"/>
+    <w:tmpl w:val="432426DC"/>
     <w:lvl w:ilvl="0">
       <w:start w:val="1"/>
       <w:numFmt w:val="decimal"/>
@@ -6732,7 +9036,7 @@
         <w:sz w:val="20"/>
       </w:rPr>
     </w:lvl>
-    <w:lvl w:ilvl="3" w:tentative="1">
+    <w:lvl w:ilvl="3">
       <w:start w:val="1"/>
       <w:numFmt w:val="decimal"/>
       <w:lvlText w:val="%4."/>
@@ -6805,65 +9109,319 @@
       </w:pPr>
     </w:lvl>
   </w:abstractNum>
+  <w:abstractNum w:abstractNumId="22" w15:restartNumberingAfterBreak="0">
+    <w:nsid w:val="7A490DC2"/>
+    <w:multiLevelType w:val="multilevel"/>
+    <w:tmpl w:val="432426DC"/>
+    <w:lvl w:ilvl="0">
+      <w:start w:val="1"/>
+      <w:numFmt w:val="decimal"/>
+      <w:lvlText w:val="%1."/>
+      <w:lvlJc w:val="left"/>
+      <w:pPr>
+        <w:tabs>
+          <w:tab w:val="num" w:pos="720"/>
+        </w:tabs>
+        <w:ind w:left="720" w:hanging="360"/>
+      </w:pPr>
+    </w:lvl>
+    <w:lvl w:ilvl="1">
+      <w:start w:val="1"/>
+      <w:numFmt w:val="bullet"/>
+      <w:lvlText w:val="o"/>
+      <w:lvlJc w:val="left"/>
+      <w:pPr>
+        <w:tabs>
+          <w:tab w:val="num" w:pos="1440"/>
+        </w:tabs>
+        <w:ind w:left="1440" w:hanging="360"/>
+      </w:pPr>
+      <w:rPr>
+        <w:rFonts w:ascii="Courier New" w:hAnsi="Courier New" w:hint="default"/>
+        <w:sz w:val="20"/>
+      </w:rPr>
+    </w:lvl>
+    <w:lvl w:ilvl="2">
+      <w:start w:val="1"/>
+      <w:numFmt w:val="bullet"/>
+      <w:lvlText w:val=""/>
+      <w:lvlJc w:val="left"/>
+      <w:pPr>
+        <w:tabs>
+          <w:tab w:val="num" w:pos="2160"/>
+        </w:tabs>
+        <w:ind w:left="2160" w:hanging="360"/>
+      </w:pPr>
+      <w:rPr>
+        <w:rFonts w:ascii="Wingdings" w:hAnsi="Wingdings" w:hint="default"/>
+        <w:sz w:val="20"/>
+      </w:rPr>
+    </w:lvl>
+    <w:lvl w:ilvl="3">
+      <w:start w:val="1"/>
+      <w:numFmt w:val="decimal"/>
+      <w:lvlText w:val="%4."/>
+      <w:lvlJc w:val="left"/>
+      <w:pPr>
+        <w:tabs>
+          <w:tab w:val="num" w:pos="2880"/>
+        </w:tabs>
+        <w:ind w:left="2880" w:hanging="360"/>
+      </w:pPr>
+    </w:lvl>
+    <w:lvl w:ilvl="4" w:tentative="1">
+      <w:start w:val="1"/>
+      <w:numFmt w:val="decimal"/>
+      <w:lvlText w:val="%5."/>
+      <w:lvlJc w:val="left"/>
+      <w:pPr>
+        <w:tabs>
+          <w:tab w:val="num" w:pos="3600"/>
+        </w:tabs>
+        <w:ind w:left="3600" w:hanging="360"/>
+      </w:pPr>
+    </w:lvl>
+    <w:lvl w:ilvl="5" w:tentative="1">
+      <w:start w:val="1"/>
+      <w:numFmt w:val="decimal"/>
+      <w:lvlText w:val="%6."/>
+      <w:lvlJc w:val="left"/>
+      <w:pPr>
+        <w:tabs>
+          <w:tab w:val="num" w:pos="4320"/>
+        </w:tabs>
+        <w:ind w:left="4320" w:hanging="360"/>
+      </w:pPr>
+    </w:lvl>
+    <w:lvl w:ilvl="6" w:tentative="1">
+      <w:start w:val="1"/>
+      <w:numFmt w:val="decimal"/>
+      <w:lvlText w:val="%7."/>
+      <w:lvlJc w:val="left"/>
+      <w:pPr>
+        <w:tabs>
+          <w:tab w:val="num" w:pos="5040"/>
+        </w:tabs>
+        <w:ind w:left="5040" w:hanging="360"/>
+      </w:pPr>
+    </w:lvl>
+    <w:lvl w:ilvl="7" w:tentative="1">
+      <w:start w:val="1"/>
+      <w:numFmt w:val="decimal"/>
+      <w:lvlText w:val="%8."/>
+      <w:lvlJc w:val="left"/>
+      <w:pPr>
+        <w:tabs>
+          <w:tab w:val="num" w:pos="5760"/>
+        </w:tabs>
+        <w:ind w:left="5760" w:hanging="360"/>
+      </w:pPr>
+    </w:lvl>
+    <w:lvl w:ilvl="8" w:tentative="1">
+      <w:start w:val="1"/>
+      <w:numFmt w:val="decimal"/>
+      <w:lvlText w:val="%9."/>
+      <w:lvlJc w:val="left"/>
+      <w:pPr>
+        <w:tabs>
+          <w:tab w:val="num" w:pos="6480"/>
+        </w:tabs>
+        <w:ind w:left="6480" w:hanging="360"/>
+      </w:pPr>
+    </w:lvl>
+  </w:abstractNum>
+  <w:abstractNum w:abstractNumId="23" w15:restartNumberingAfterBreak="0">
+    <w:nsid w:val="7E740673"/>
+    <w:multiLevelType w:val="multilevel"/>
+    <w:tmpl w:val="432426DC"/>
+    <w:lvl w:ilvl="0">
+      <w:start w:val="1"/>
+      <w:numFmt w:val="decimal"/>
+      <w:lvlText w:val="%1."/>
+      <w:lvlJc w:val="left"/>
+      <w:pPr>
+        <w:tabs>
+          <w:tab w:val="num" w:pos="720"/>
+        </w:tabs>
+        <w:ind w:left="720" w:hanging="360"/>
+      </w:pPr>
+    </w:lvl>
+    <w:lvl w:ilvl="1">
+      <w:start w:val="1"/>
+      <w:numFmt w:val="bullet"/>
+      <w:lvlText w:val="o"/>
+      <w:lvlJc w:val="left"/>
+      <w:pPr>
+        <w:tabs>
+          <w:tab w:val="num" w:pos="1440"/>
+        </w:tabs>
+        <w:ind w:left="1440" w:hanging="360"/>
+      </w:pPr>
+      <w:rPr>
+        <w:rFonts w:ascii="Courier New" w:hAnsi="Courier New" w:hint="default"/>
+        <w:sz w:val="20"/>
+      </w:rPr>
+    </w:lvl>
+    <w:lvl w:ilvl="2">
+      <w:start w:val="1"/>
+      <w:numFmt w:val="bullet"/>
+      <w:lvlText w:val=""/>
+      <w:lvlJc w:val="left"/>
+      <w:pPr>
+        <w:tabs>
+          <w:tab w:val="num" w:pos="2160"/>
+        </w:tabs>
+        <w:ind w:left="2160" w:hanging="360"/>
+      </w:pPr>
+      <w:rPr>
+        <w:rFonts w:ascii="Wingdings" w:hAnsi="Wingdings" w:hint="default"/>
+        <w:sz w:val="20"/>
+      </w:rPr>
+    </w:lvl>
+    <w:lvl w:ilvl="3">
+      <w:start w:val="1"/>
+      <w:numFmt w:val="decimal"/>
+      <w:lvlText w:val="%4."/>
+      <w:lvlJc w:val="left"/>
+      <w:pPr>
+        <w:tabs>
+          <w:tab w:val="num" w:pos="2880"/>
+        </w:tabs>
+        <w:ind w:left="2880" w:hanging="360"/>
+      </w:pPr>
+    </w:lvl>
+    <w:lvl w:ilvl="4" w:tentative="1">
+      <w:start w:val="1"/>
+      <w:numFmt w:val="decimal"/>
+      <w:lvlText w:val="%5."/>
+      <w:lvlJc w:val="left"/>
+      <w:pPr>
+        <w:tabs>
+          <w:tab w:val="num" w:pos="3600"/>
+        </w:tabs>
+        <w:ind w:left="3600" w:hanging="360"/>
+      </w:pPr>
+    </w:lvl>
+    <w:lvl w:ilvl="5" w:tentative="1">
+      <w:start w:val="1"/>
+      <w:numFmt w:val="decimal"/>
+      <w:lvlText w:val="%6."/>
+      <w:lvlJc w:val="left"/>
+      <w:pPr>
+        <w:tabs>
+          <w:tab w:val="num" w:pos="4320"/>
+        </w:tabs>
+        <w:ind w:left="4320" w:hanging="360"/>
+      </w:pPr>
+    </w:lvl>
+    <w:lvl w:ilvl="6" w:tentative="1">
+      <w:start w:val="1"/>
+      <w:numFmt w:val="decimal"/>
+      <w:lvlText w:val="%7."/>
+      <w:lvlJc w:val="left"/>
+      <w:pPr>
+        <w:tabs>
+          <w:tab w:val="num" w:pos="5040"/>
+        </w:tabs>
+        <w:ind w:left="5040" w:hanging="360"/>
+      </w:pPr>
+    </w:lvl>
+    <w:lvl w:ilvl="7" w:tentative="1">
+      <w:start w:val="1"/>
+      <w:numFmt w:val="decimal"/>
+      <w:lvlText w:val="%8."/>
+      <w:lvlJc w:val="left"/>
+      <w:pPr>
+        <w:tabs>
+          <w:tab w:val="num" w:pos="5760"/>
+        </w:tabs>
+        <w:ind w:left="5760" w:hanging="360"/>
+      </w:pPr>
+    </w:lvl>
+    <w:lvl w:ilvl="8" w:tentative="1">
+      <w:start w:val="1"/>
+      <w:numFmt w:val="decimal"/>
+      <w:lvlText w:val="%9."/>
+      <w:lvlJc w:val="left"/>
+      <w:pPr>
+        <w:tabs>
+          <w:tab w:val="num" w:pos="6480"/>
+        </w:tabs>
+        <w:ind w:left="6480" w:hanging="360"/>
+      </w:pPr>
+    </w:lvl>
+  </w:abstractNum>
   <w:num w:numId="1" w16cid:durableId="1905987902">
+    <w:abstractNumId w:val="20"/>
+  </w:num>
+  <w:num w:numId="2" w16cid:durableId="1373962997">
+    <w:abstractNumId w:val="8"/>
+  </w:num>
+  <w:num w:numId="3" w16cid:durableId="233011202">
+    <w:abstractNumId w:val="12"/>
+  </w:num>
+  <w:num w:numId="4" w16cid:durableId="1746950008">
     <w:abstractNumId w:val="18"/>
   </w:num>
-  <w:num w:numId="2" w16cid:durableId="1373962997">
-    <w:abstractNumId w:val="6"/>
-  </w:num>
-  <w:num w:numId="3" w16cid:durableId="233011202">
-    <w:abstractNumId w:val="10"/>
-  </w:num>
-  <w:num w:numId="4" w16cid:durableId="1746950008">
-    <w:abstractNumId w:val="16"/>
-  </w:num>
   <w:num w:numId="5" w16cid:durableId="1341200997">
-    <w:abstractNumId w:val="13"/>
+    <w:abstractNumId w:val="15"/>
   </w:num>
   <w:num w:numId="6" w16cid:durableId="989290186">
-    <w:abstractNumId w:val="5"/>
+    <w:abstractNumId w:val="7"/>
   </w:num>
   <w:num w:numId="7" w16cid:durableId="642462875">
     <w:abstractNumId w:val="0"/>
   </w:num>
   <w:num w:numId="8" w16cid:durableId="1941260275">
-    <w:abstractNumId w:val="14"/>
+    <w:abstractNumId w:val="16"/>
   </w:num>
   <w:num w:numId="9" w16cid:durableId="114494293">
     <w:abstractNumId w:val="1"/>
   </w:num>
   <w:num w:numId="10" w16cid:durableId="228197116">
-    <w:abstractNumId w:val="15"/>
+    <w:abstractNumId w:val="17"/>
   </w:num>
   <w:num w:numId="11" w16cid:durableId="444739480">
-    <w:abstractNumId w:val="9"/>
+    <w:abstractNumId w:val="11"/>
   </w:num>
   <w:num w:numId="12" w16cid:durableId="971325971">
     <w:abstractNumId w:val="2"/>
   </w:num>
   <w:num w:numId="13" w16cid:durableId="2076587406">
-    <w:abstractNumId w:val="4"/>
+    <w:abstractNumId w:val="6"/>
   </w:num>
   <w:num w:numId="14" w16cid:durableId="364407029">
-    <w:abstractNumId w:val="8"/>
+    <w:abstractNumId w:val="10"/>
   </w:num>
   <w:num w:numId="15" w16cid:durableId="1758090997">
-    <w:abstractNumId w:val="11"/>
+    <w:abstractNumId w:val="13"/>
   </w:num>
   <w:num w:numId="16" w16cid:durableId="1933004811">
-    <w:abstractNumId w:val="12"/>
+    <w:abstractNumId w:val="14"/>
   </w:num>
   <w:num w:numId="17" w16cid:durableId="1898973161">
-    <w:abstractNumId w:val="19"/>
+    <w:abstractNumId w:val="21"/>
   </w:num>
   <w:num w:numId="18" w16cid:durableId="469633977">
-    <w:abstractNumId w:val="7"/>
+    <w:abstractNumId w:val="9"/>
   </w:num>
   <w:num w:numId="19" w16cid:durableId="1521701743">
-    <w:abstractNumId w:val="17"/>
+    <w:abstractNumId w:val="19"/>
   </w:num>
   <w:num w:numId="20" w16cid:durableId="417988609">
     <w:abstractNumId w:val="3"/>
+  </w:num>
+  <w:num w:numId="21" w16cid:durableId="1973749770">
+    <w:abstractNumId w:val="22"/>
+  </w:num>
+  <w:num w:numId="22" w16cid:durableId="1616982547">
+    <w:abstractNumId w:val="5"/>
+  </w:num>
+  <w:num w:numId="23" w16cid:durableId="452987060">
+    <w:abstractNumId w:val="4"/>
+  </w:num>
+  <w:num w:numId="24" w16cid:durableId="1963683533">
+    <w:abstractNumId w:val="23"/>
   </w:num>
 </w:numbering>
 </file>
@@ -7340,7 +9898,6 @@
     <w:next w:val="Normal"/>
     <w:link w:val="Heading4Char"/>
     <w:uiPriority w:val="9"/>
-    <w:semiHidden/>
     <w:unhideWhenUsed/>
     <w:qFormat/>
     <w:rsid w:val="003E02B0"/>
@@ -7536,7 +10093,6 @@
     <w:basedOn w:val="DefaultParagraphFont"/>
     <w:link w:val="Heading4"/>
     <w:uiPriority w:val="9"/>
-    <w:semiHidden/>
     <w:rsid w:val="003E02B0"/>
     <w:rPr>
       <w:rFonts w:eastAsiaTheme="majorEastAsia" w:cstheme="majorBidi"/>
@@ -7842,6 +10398,29 @@
         <w:insideV w:val="single" w:sz="4" w:space="0" w:color="auto"/>
       </w:tblBorders>
     </w:tblPr>
+  </w:style>
+  <w:style w:type="character" w:styleId="Hyperlink">
+    <w:name w:val="Hyperlink"/>
+    <w:basedOn w:val="DefaultParagraphFont"/>
+    <w:uiPriority w:val="99"/>
+    <w:unhideWhenUsed/>
+    <w:rsid w:val="002A095D"/>
+    <w:rPr>
+      <w:color w:val="467886" w:themeColor="hyperlink"/>
+      <w:u w:val="single"/>
+    </w:rPr>
+  </w:style>
+  <w:style w:type="character" w:styleId="UnresolvedMention">
+    <w:name w:val="Unresolved Mention"/>
+    <w:basedOn w:val="DefaultParagraphFont"/>
+    <w:uiPriority w:val="99"/>
+    <w:semiHidden/>
+    <w:unhideWhenUsed/>
+    <w:rsid w:val="002A095D"/>
+    <w:rPr>
+      <w:color w:val="605E5C"/>
+      <w:shd w:val="clear" w:color="auto" w:fill="E1DFDD"/>
+    </w:rPr>
   </w:style>
 </w:styles>
 </file>

</xml_diff>

<commit_message>
Updated Introduction to CI/CD
</commit_message>
<xml_diff>
--- a/Learn_DevOps_With_NaveenSilvester.docx
+++ b/Learn_DevOps_With_NaveenSilvester.docx
@@ -5189,16 +5189,7 @@
         </w:numPr>
       </w:pPr>
       <w:r>
-        <w:t xml:space="preserve">Creating &amp; </w:t>
-      </w:r>
-      <w:r>
-        <w:t>Switchi</w:t>
-      </w:r>
-      <w:r>
-        <w:t xml:space="preserve">ng </w:t>
-      </w:r>
-      <w:r>
-        <w:t>Branches</w:t>
+        <w:t>Creating &amp; Switching Branches</w:t>
       </w:r>
     </w:p>
     <w:p>
@@ -5695,13 +5686,7 @@
           </w:tcPr>
           <w:p>
             <w:r>
-              <w:t>g</w:t>
-            </w:r>
-            <w:r>
-              <w:t>it</w:t>
-            </w:r>
-            <w:r>
-              <w:t xml:space="preserve"> reset –soft HEAD~1</w:t>
+              <w:t>git reset –soft HEAD~1</w:t>
             </w:r>
           </w:p>
         </w:tc>
@@ -5733,13 +5718,7 @@
           </w:tcPr>
           <w:p>
             <w:r>
-              <w:t>git reset –</w:t>
-            </w:r>
-            <w:r>
-              <w:t>hard</w:t>
-            </w:r>
-            <w:r>
-              <w:t xml:space="preserve"> HEAD~1</w:t>
+              <w:t>git reset –hard HEAD~1</w:t>
             </w:r>
           </w:p>
         </w:tc>
@@ -5759,13 +5738,7 @@
           </w:tcPr>
           <w:p>
             <w:r>
-              <w:t>git reset –</w:t>
-            </w:r>
-            <w:r>
-              <w:t>hard</w:t>
-            </w:r>
-            <w:r>
-              <w:t xml:space="preserve"> HEAD~1</w:t>
+              <w:t>git reset –hard HEAD~1</w:t>
             </w:r>
           </w:p>
         </w:tc>
@@ -5797,22 +5770,7 @@
           </w:tcPr>
           <w:p>
             <w:r>
-              <w:t>git re</w:t>
-            </w:r>
-            <w:r>
-              <w:t>v</w:t>
-            </w:r>
-            <w:r>
-              <w:t>e</w:t>
-            </w:r>
-            <w:r>
-              <w:t>r</w:t>
-            </w:r>
-            <w:r>
-              <w:t xml:space="preserve">t </w:t>
-            </w:r>
-            <w:r>
-              <w:t>abc1234</w:t>
+              <w:t>git revert abc1234</w:t>
             </w:r>
           </w:p>
         </w:tc>
@@ -5864,14 +5822,7 @@
           <w:b/>
           <w:bCs/>
         </w:rPr>
-        <w:t>Advanced Git Command</w:t>
-      </w:r>
-      <w:r>
-        <w:rPr>
-          <w:b/>
-          <w:bCs/>
-        </w:rPr>
-        <w:t>s</w:t>
+        <w:t>Advanced Git Commands</w:t>
       </w:r>
     </w:p>
     <w:p/>
@@ -6241,8 +6192,539 @@
     </w:p>
     <w:p>
       <w:pPr>
-        <w:pStyle w:val="ListParagraph"/>
-      </w:pPr>
+        <w:rPr>
+          <w:color w:val="0070C0"/>
+        </w:rPr>
+      </w:pPr>
+    </w:p>
+    <w:p>
+      <w:pPr>
+        <w:rPr>
+          <w:color w:val="0070C0"/>
+        </w:rPr>
+      </w:pPr>
+    </w:p>
+    <w:p>
+      <w:pPr>
+        <w:rPr>
+          <w:color w:val="0070C0"/>
+        </w:rPr>
+      </w:pPr>
+    </w:p>
+    <w:p>
+      <w:pPr>
+        <w:rPr>
+          <w:color w:val="0070C0"/>
+        </w:rPr>
+      </w:pPr>
+    </w:p>
+    <w:p>
+      <w:pPr>
+        <w:rPr>
+          <w:color w:val="0070C0"/>
+        </w:rPr>
+      </w:pPr>
+    </w:p>
+    <w:p>
+      <w:pPr>
+        <w:rPr>
+          <w:color w:val="0070C0"/>
+        </w:rPr>
+      </w:pPr>
+    </w:p>
+    <w:p>
+      <w:pPr>
+        <w:rPr>
+          <w:color w:val="0070C0"/>
+        </w:rPr>
+      </w:pPr>
+    </w:p>
+    <w:p>
+      <w:pPr>
+        <w:rPr>
+          <w:color w:val="0070C0"/>
+        </w:rPr>
+      </w:pPr>
+    </w:p>
+    <w:p>
+      <w:pPr>
+        <w:rPr>
+          <w:color w:val="0070C0"/>
+        </w:rPr>
+      </w:pPr>
+    </w:p>
+    <w:p>
+      <w:pPr>
+        <w:rPr>
+          <w:color w:val="0070C0"/>
+        </w:rPr>
+      </w:pPr>
+    </w:p>
+    <w:p>
+      <w:pPr>
+        <w:rPr>
+          <w:color w:val="0070C0"/>
+        </w:rPr>
+      </w:pPr>
+    </w:p>
+    <w:p>
+      <w:pPr>
+        <w:rPr>
+          <w:color w:val="0070C0"/>
+        </w:rPr>
+      </w:pPr>
+    </w:p>
+    <w:p>
+      <w:pPr>
+        <w:rPr>
+          <w:color w:val="0070C0"/>
+        </w:rPr>
+      </w:pPr>
+    </w:p>
+    <w:p>
+      <w:pPr>
+        <w:rPr>
+          <w:color w:val="0070C0"/>
+        </w:rPr>
+      </w:pPr>
+    </w:p>
+    <w:p>
+      <w:pPr>
+        <w:rPr>
+          <w:color w:val="0070C0"/>
+        </w:rPr>
+      </w:pPr>
+    </w:p>
+    <w:p>
+      <w:pPr>
+        <w:rPr>
+          <w:color w:val="0070C0"/>
+        </w:rPr>
+      </w:pPr>
+    </w:p>
+    <w:p>
+      <w:pPr>
+        <w:rPr>
+          <w:color w:val="0070C0"/>
+        </w:rPr>
+      </w:pPr>
+    </w:p>
+    <w:p>
+      <w:pPr>
+        <w:rPr>
+          <w:color w:val="0070C0"/>
+        </w:rPr>
+      </w:pPr>
+    </w:p>
+    <w:p>
+      <w:pPr>
+        <w:rPr>
+          <w:color w:val="0070C0"/>
+        </w:rPr>
+      </w:pPr>
+    </w:p>
+    <w:p>
+      <w:pPr>
+        <w:rPr>
+          <w:color w:val="0070C0"/>
+        </w:rPr>
+      </w:pPr>
+    </w:p>
+    <w:p>
+      <w:pPr>
+        <w:rPr>
+          <w:color w:val="0070C0"/>
+        </w:rPr>
+      </w:pPr>
+    </w:p>
+    <w:p>
+      <w:pPr>
+        <w:rPr>
+          <w:color w:val="0070C0"/>
+        </w:rPr>
+      </w:pPr>
+    </w:p>
+    <w:p>
+      <w:pPr>
+        <w:rPr>
+          <w:color w:val="0070C0"/>
+        </w:rPr>
+      </w:pPr>
+    </w:p>
+    <w:p>
+      <w:pPr>
+        <w:pStyle w:val="Heading1"/>
+        <w:rPr>
+          <w:b/>
+          <w:bCs/>
+        </w:rPr>
+      </w:pPr>
+      <w:r>
+        <w:rPr>
+          <w:b/>
+          <w:bCs/>
+        </w:rPr>
+        <w:t>Introduction to CI/CD Pipelines</w:t>
+      </w:r>
+    </w:p>
+    <w:p>
+      <w:r>
+        <w:t>Continuous Integration (CI) and Continuous Deployment are essential practices in modern software development. They help teams automate and streamline the process of integrating code changes, testing, and deploying applications. CI/CD pipelines enable developers to deliver high-quality software efficiently and reduce manual intervention in the deployment process.</w:t>
+      </w:r>
+    </w:p>
+    <w:p/>
+    <w:p>
+      <w:pPr>
+        <w:rPr>
+          <w:b/>
+          <w:bCs/>
+        </w:rPr>
+      </w:pPr>
+      <w:r>
+        <w:rPr>
+          <w:b/>
+          <w:bCs/>
+        </w:rPr>
+        <w:t>What is CI/CD?</w:t>
+      </w:r>
+    </w:p>
+    <w:p>
+      <w:r>
+        <w:t>CI/CD Stands for:</w:t>
+      </w:r>
+    </w:p>
+    <w:p>
+      <w:pPr>
+        <w:pStyle w:val="ListParagraph"/>
+        <w:numPr>
+          <w:ilvl w:val="0"/>
+          <w:numId w:val="26"/>
+        </w:numPr>
+      </w:pPr>
+      <w:r>
+        <w:rPr>
+          <w:b/>
+          <w:bCs/>
+        </w:rPr>
+        <w:t>Continuous Integration (CI):</w:t>
+      </w:r>
+      <w:r>
+        <w:t xml:space="preserve"> The process of automatically integrating code changes into a shared repository multiple times a day. It involves automated testing to ensure new code does not introduce errors.</w:t>
+      </w:r>
+    </w:p>
+    <w:p>
+      <w:pPr>
+        <w:pStyle w:val="ListParagraph"/>
+        <w:numPr>
+          <w:ilvl w:val="0"/>
+          <w:numId w:val="26"/>
+        </w:numPr>
+      </w:pPr>
+      <w:r>
+        <w:rPr>
+          <w:b/>
+          <w:bCs/>
+        </w:rPr>
+        <w:t xml:space="preserve">Continuous Deployment (CD): </w:t>
+      </w:r>
+      <w:r>
+        <w:t>The practice of automatically deploying code changes to production after passing the necessary tests. This ensures that software is always in a deployable state.</w:t>
+      </w:r>
+    </w:p>
+    <w:p/>
+    <w:p>
+      <w:pPr>
+        <w:rPr>
+          <w:b/>
+          <w:bCs/>
+        </w:rPr>
+      </w:pPr>
+      <w:r>
+        <w:rPr>
+          <w:b/>
+          <w:bCs/>
+        </w:rPr>
+        <w:t>Key Components of a CI/CD Pipeline</w:t>
+      </w:r>
+    </w:p>
+    <w:p>
+      <w:r>
+        <w:t>A typical CI/CD pipeline consists of several stages:</w:t>
+      </w:r>
+    </w:p>
+    <w:p>
+      <w:pPr>
+        <w:pStyle w:val="ListParagraph"/>
+        <w:numPr>
+          <w:ilvl w:val="0"/>
+          <w:numId w:val="25"/>
+        </w:numPr>
+      </w:pPr>
+      <w:r>
+        <w:rPr>
+          <w:b/>
+          <w:bCs/>
+        </w:rPr>
+        <w:t xml:space="preserve">Source Code Management: </w:t>
+      </w:r>
+      <w:r>
+        <w:t>Developers commit their code to a version control system like Git.</w:t>
+      </w:r>
+    </w:p>
+    <w:p>
+      <w:pPr>
+        <w:pStyle w:val="ListParagraph"/>
+        <w:numPr>
+          <w:ilvl w:val="0"/>
+          <w:numId w:val="25"/>
+        </w:numPr>
+      </w:pPr>
+      <w:r>
+        <w:rPr>
+          <w:b/>
+          <w:bCs/>
+        </w:rPr>
+        <w:t>Build stage</w:t>
+      </w:r>
+      <w:r>
+        <w:t>: The Source code is compiled, dependencies are installed, and the application is packaged</w:t>
+      </w:r>
+    </w:p>
+    <w:p>
+      <w:pPr>
+        <w:pStyle w:val="ListParagraph"/>
+        <w:numPr>
+          <w:ilvl w:val="0"/>
+          <w:numId w:val="25"/>
+        </w:numPr>
+        <w:rPr>
+          <w:b/>
+          <w:bCs/>
+        </w:rPr>
+      </w:pPr>
+      <w:r>
+        <w:rPr>
+          <w:b/>
+          <w:bCs/>
+        </w:rPr>
+        <w:t>Testing stage:</w:t>
+      </w:r>
+    </w:p>
+    <w:p>
+      <w:pPr>
+        <w:pStyle w:val="ListParagraph"/>
+        <w:numPr>
+          <w:ilvl w:val="1"/>
+          <w:numId w:val="25"/>
+        </w:numPr>
+      </w:pPr>
+      <w:r>
+        <w:rPr>
+          <w:b/>
+          <w:bCs/>
+        </w:rPr>
+        <w:t xml:space="preserve">Unit testing: </w:t>
+      </w:r>
+      <w:r>
+        <w:t>Validates individual components of the code</w:t>
+      </w:r>
+    </w:p>
+    <w:p>
+      <w:pPr>
+        <w:pStyle w:val="ListParagraph"/>
+        <w:numPr>
+          <w:ilvl w:val="1"/>
+          <w:numId w:val="25"/>
+        </w:numPr>
+      </w:pPr>
+      <w:r>
+        <w:rPr>
+          <w:b/>
+          <w:bCs/>
+        </w:rPr>
+        <w:t>Integration Testing:</w:t>
+      </w:r>
+      <w:r>
+        <w:t xml:space="preserve"> Ensures that different modules work together</w:t>
+      </w:r>
+    </w:p>
+    <w:p>
+      <w:pPr>
+        <w:pStyle w:val="ListParagraph"/>
+        <w:numPr>
+          <w:ilvl w:val="1"/>
+          <w:numId w:val="25"/>
+        </w:numPr>
+      </w:pPr>
+      <w:r>
+        <w:rPr>
+          <w:b/>
+          <w:bCs/>
+        </w:rPr>
+        <w:t>Functional Testing:</w:t>
+      </w:r>
+      <w:r>
+        <w:t xml:space="preserve"> Confirms that the application meets business requirements</w:t>
+      </w:r>
+    </w:p>
+    <w:p>
+      <w:pPr>
+        <w:pStyle w:val="ListParagraph"/>
+        <w:numPr>
+          <w:ilvl w:val="0"/>
+          <w:numId w:val="25"/>
+        </w:numPr>
+        <w:rPr>
+          <w:b/>
+          <w:bCs/>
+        </w:rPr>
+      </w:pPr>
+      <w:r>
+        <w:rPr>
+          <w:b/>
+          <w:bCs/>
+        </w:rPr>
+        <w:t>Deployment Stage</w:t>
+      </w:r>
+    </w:p>
+    <w:p>
+      <w:pPr>
+        <w:pStyle w:val="ListParagraph"/>
+        <w:numPr>
+          <w:ilvl w:val="1"/>
+          <w:numId w:val="25"/>
+        </w:numPr>
+      </w:pPr>
+      <w:r>
+        <w:rPr>
+          <w:b/>
+          <w:bCs/>
+        </w:rPr>
+        <w:t>Staging Environment:</w:t>
+      </w:r>
+      <w:r>
+        <w:t xml:space="preserve"> A Pre-production setup where test</w:t>
+      </w:r>
+      <w:r>
+        <w:t>s</w:t>
+      </w:r>
+      <w:r>
+        <w:t xml:space="preserve"> are run before final deployment</w:t>
+      </w:r>
+    </w:p>
+    <w:p>
+      <w:pPr>
+        <w:pStyle w:val="ListParagraph"/>
+        <w:numPr>
+          <w:ilvl w:val="1"/>
+          <w:numId w:val="25"/>
+        </w:numPr>
+      </w:pPr>
+      <w:r>
+        <w:rPr>
+          <w:b/>
+          <w:bCs/>
+        </w:rPr>
+        <w:t>Production Deployment:</w:t>
+      </w:r>
+      <w:r>
+        <w:t xml:space="preserve"> The application is released for users</w:t>
+      </w:r>
+    </w:p>
+    <w:p>
+      <w:pPr>
+        <w:pStyle w:val="ListParagraph"/>
+        <w:numPr>
+          <w:ilvl w:val="0"/>
+          <w:numId w:val="25"/>
+        </w:numPr>
+      </w:pPr>
+      <w:r>
+        <w:rPr>
+          <w:b/>
+          <w:bCs/>
+        </w:rPr>
+        <w:t>Monitoring &amp; Feedback:</w:t>
+      </w:r>
+      <w:r>
+        <w:t xml:space="preserve"> Logs and metrics are collected to monitor application performance and detect issues.</w:t>
+      </w:r>
+    </w:p>
+    <w:p/>
+    <w:p>
+      <w:pPr>
+        <w:rPr>
+          <w:b/>
+          <w:bCs/>
+        </w:rPr>
+      </w:pPr>
+      <w:r>
+        <w:rPr>
+          <w:b/>
+          <w:bCs/>
+        </w:rPr>
+        <w:t>Benefits of CI/CD pipelines</w:t>
+      </w:r>
+    </w:p>
+    <w:p>
+      <w:pPr>
+        <w:ind w:left="720"/>
+      </w:pPr>
+      <w:r>
+        <w:rPr>
+          <w:b/>
+          <w:bCs/>
+        </w:rPr>
+        <w:t>Speed &amp; Efficiency:</w:t>
+      </w:r>
+      <w:r>
+        <w:t xml:space="preserve"> Automates the development cycle, reducing manual effort.</w:t>
+      </w:r>
+    </w:p>
+    <w:p>
+      <w:pPr>
+        <w:ind w:left="720"/>
+      </w:pPr>
+      <w:r>
+        <w:rPr>
+          <w:b/>
+          <w:bCs/>
+        </w:rPr>
+        <w:t>Reliability:</w:t>
+      </w:r>
+      <w:r>
+        <w:t xml:space="preserve"> Ensure consistent deployments and minimized errors</w:t>
+      </w:r>
+    </w:p>
+    <w:p>
+      <w:pPr>
+        <w:ind w:left="720"/>
+      </w:pPr>
+      <w:r>
+        <w:rPr>
+          <w:b/>
+          <w:bCs/>
+        </w:rPr>
+        <w:t>Scalability:</w:t>
+      </w:r>
+      <w:r>
+        <w:t xml:space="preserve"> Enables teams to handle large codebases with multiple contributors</w:t>
+      </w:r>
+    </w:p>
+    <w:p>
+      <w:pPr>
+        <w:ind w:left="720"/>
+      </w:pPr>
+      <w:r>
+        <w:rPr>
+          <w:b/>
+          <w:bCs/>
+        </w:rPr>
+        <w:t>Improved Collaboration:</w:t>
+      </w:r>
+      <w:r>
+        <w:t xml:space="preserve"> Developers work in sync, reducing integration conflicts.</w:t>
+      </w:r>
     </w:p>
     <w:sectPr>
       <w:footerReference w:type="default" r:id="rId8"/>
@@ -7149,6 +7631,119 @@
     </w:lvl>
   </w:abstractNum>
   <w:abstractNum w:abstractNumId="6" w15:restartNumberingAfterBreak="0">
+    <w:nsid w:val="13D16C4C"/>
+    <w:multiLevelType w:val="hybridMultilevel"/>
+    <w:tmpl w:val="E7424F52"/>
+    <w:lvl w:ilvl="0" w:tplc="40090001">
+      <w:start w:val="1"/>
+      <w:numFmt w:val="bullet"/>
+      <w:lvlText w:val=""/>
+      <w:lvlJc w:val="left"/>
+      <w:pPr>
+        <w:ind w:left="720" w:hanging="360"/>
+      </w:pPr>
+      <w:rPr>
+        <w:rFonts w:ascii="Symbol" w:hAnsi="Symbol" w:hint="default"/>
+      </w:rPr>
+    </w:lvl>
+    <w:lvl w:ilvl="1" w:tplc="40090003" w:tentative="1">
+      <w:start w:val="1"/>
+      <w:numFmt w:val="bullet"/>
+      <w:lvlText w:val="o"/>
+      <w:lvlJc w:val="left"/>
+      <w:pPr>
+        <w:ind w:left="1440" w:hanging="360"/>
+      </w:pPr>
+      <w:rPr>
+        <w:rFonts w:ascii="Courier New" w:hAnsi="Courier New" w:cs="Courier New" w:hint="default"/>
+      </w:rPr>
+    </w:lvl>
+    <w:lvl w:ilvl="2" w:tplc="40090005" w:tentative="1">
+      <w:start w:val="1"/>
+      <w:numFmt w:val="bullet"/>
+      <w:lvlText w:val=""/>
+      <w:lvlJc w:val="left"/>
+      <w:pPr>
+        <w:ind w:left="2160" w:hanging="360"/>
+      </w:pPr>
+      <w:rPr>
+        <w:rFonts w:ascii="Wingdings" w:hAnsi="Wingdings" w:hint="default"/>
+      </w:rPr>
+    </w:lvl>
+    <w:lvl w:ilvl="3" w:tplc="40090001" w:tentative="1">
+      <w:start w:val="1"/>
+      <w:numFmt w:val="bullet"/>
+      <w:lvlText w:val=""/>
+      <w:lvlJc w:val="left"/>
+      <w:pPr>
+        <w:ind w:left="2880" w:hanging="360"/>
+      </w:pPr>
+      <w:rPr>
+        <w:rFonts w:ascii="Symbol" w:hAnsi="Symbol" w:hint="default"/>
+      </w:rPr>
+    </w:lvl>
+    <w:lvl w:ilvl="4" w:tplc="40090003" w:tentative="1">
+      <w:start w:val="1"/>
+      <w:numFmt w:val="bullet"/>
+      <w:lvlText w:val="o"/>
+      <w:lvlJc w:val="left"/>
+      <w:pPr>
+        <w:ind w:left="3600" w:hanging="360"/>
+      </w:pPr>
+      <w:rPr>
+        <w:rFonts w:ascii="Courier New" w:hAnsi="Courier New" w:cs="Courier New" w:hint="default"/>
+      </w:rPr>
+    </w:lvl>
+    <w:lvl w:ilvl="5" w:tplc="40090005" w:tentative="1">
+      <w:start w:val="1"/>
+      <w:numFmt w:val="bullet"/>
+      <w:lvlText w:val=""/>
+      <w:lvlJc w:val="left"/>
+      <w:pPr>
+        <w:ind w:left="4320" w:hanging="360"/>
+      </w:pPr>
+      <w:rPr>
+        <w:rFonts w:ascii="Wingdings" w:hAnsi="Wingdings" w:hint="default"/>
+      </w:rPr>
+    </w:lvl>
+    <w:lvl w:ilvl="6" w:tplc="40090001" w:tentative="1">
+      <w:start w:val="1"/>
+      <w:numFmt w:val="bullet"/>
+      <w:lvlText w:val=""/>
+      <w:lvlJc w:val="left"/>
+      <w:pPr>
+        <w:ind w:left="5040" w:hanging="360"/>
+      </w:pPr>
+      <w:rPr>
+        <w:rFonts w:ascii="Symbol" w:hAnsi="Symbol" w:hint="default"/>
+      </w:rPr>
+    </w:lvl>
+    <w:lvl w:ilvl="7" w:tplc="40090003" w:tentative="1">
+      <w:start w:val="1"/>
+      <w:numFmt w:val="bullet"/>
+      <w:lvlText w:val="o"/>
+      <w:lvlJc w:val="left"/>
+      <w:pPr>
+        <w:ind w:left="5760" w:hanging="360"/>
+      </w:pPr>
+      <w:rPr>
+        <w:rFonts w:ascii="Courier New" w:hAnsi="Courier New" w:cs="Courier New" w:hint="default"/>
+      </w:rPr>
+    </w:lvl>
+    <w:lvl w:ilvl="8" w:tplc="40090005" w:tentative="1">
+      <w:start w:val="1"/>
+      <w:numFmt w:val="bullet"/>
+      <w:lvlText w:val=""/>
+      <w:lvlJc w:val="left"/>
+      <w:pPr>
+        <w:ind w:left="6480" w:hanging="360"/>
+      </w:pPr>
+      <w:rPr>
+        <w:rFonts w:ascii="Wingdings" w:hAnsi="Wingdings" w:hint="default"/>
+      </w:rPr>
+    </w:lvl>
+  </w:abstractNum>
+  <w:abstractNum w:abstractNumId="7" w15:restartNumberingAfterBreak="0">
     <w:nsid w:val="22DF7073"/>
     <w:multiLevelType w:val="multilevel"/>
     <w:tmpl w:val="63E487B0"/>
@@ -7269,7 +7864,7 @@
       </w:pPr>
     </w:lvl>
   </w:abstractNum>
-  <w:abstractNum w:abstractNumId="7" w15:restartNumberingAfterBreak="0">
+  <w:abstractNum w:abstractNumId="8" w15:restartNumberingAfterBreak="0">
     <w:nsid w:val="2AA77561"/>
     <w:multiLevelType w:val="hybridMultilevel"/>
     <w:tmpl w:val="AB9878CE"/>
@@ -7382,7 +7977,7 @@
       </w:rPr>
     </w:lvl>
   </w:abstractNum>
-  <w:abstractNum w:abstractNumId="8" w15:restartNumberingAfterBreak="0">
+  <w:abstractNum w:abstractNumId="9" w15:restartNumberingAfterBreak="0">
     <w:nsid w:val="2B157EDB"/>
     <w:multiLevelType w:val="hybridMultilevel"/>
     <w:tmpl w:val="EBCCADF8"/>
@@ -7495,7 +8090,7 @@
       </w:rPr>
     </w:lvl>
   </w:abstractNum>
-  <w:abstractNum w:abstractNumId="9" w15:restartNumberingAfterBreak="0">
+  <w:abstractNum w:abstractNumId="10" w15:restartNumberingAfterBreak="0">
     <w:nsid w:val="2CAD1BE8"/>
     <w:multiLevelType w:val="multilevel"/>
     <w:tmpl w:val="948682EC"/>
@@ -7644,7 +8239,7 @@
       </w:rPr>
     </w:lvl>
   </w:abstractNum>
-  <w:abstractNum w:abstractNumId="10" w15:restartNumberingAfterBreak="0">
+  <w:abstractNum w:abstractNumId="11" w15:restartNumberingAfterBreak="0">
     <w:nsid w:val="342F3234"/>
     <w:multiLevelType w:val="multilevel"/>
     <w:tmpl w:val="58ECB1A2"/>
@@ -7761,7 +8356,7 @@
       </w:pPr>
     </w:lvl>
   </w:abstractNum>
-  <w:abstractNum w:abstractNumId="11" w15:restartNumberingAfterBreak="0">
+  <w:abstractNum w:abstractNumId="12" w15:restartNumberingAfterBreak="0">
     <w:nsid w:val="37A72D8F"/>
     <w:multiLevelType w:val="multilevel"/>
     <w:tmpl w:val="E5F0AEB8"/>
@@ -7910,7 +8505,7 @@
       </w:rPr>
     </w:lvl>
   </w:abstractNum>
-  <w:abstractNum w:abstractNumId="12" w15:restartNumberingAfterBreak="0">
+  <w:abstractNum w:abstractNumId="13" w15:restartNumberingAfterBreak="0">
     <w:nsid w:val="3BB84104"/>
     <w:multiLevelType w:val="hybridMultilevel"/>
     <w:tmpl w:val="003A1FB8"/>
@@ -8023,7 +8618,7 @@
       </w:rPr>
     </w:lvl>
   </w:abstractNum>
-  <w:abstractNum w:abstractNumId="13" w15:restartNumberingAfterBreak="0">
+  <w:abstractNum w:abstractNumId="14" w15:restartNumberingAfterBreak="0">
     <w:nsid w:val="48E07C56"/>
     <w:multiLevelType w:val="multilevel"/>
     <w:tmpl w:val="8A869A16"/>
@@ -8140,7 +8735,7 @@
       </w:pPr>
     </w:lvl>
   </w:abstractNum>
-  <w:abstractNum w:abstractNumId="14" w15:restartNumberingAfterBreak="0">
+  <w:abstractNum w:abstractNumId="15" w15:restartNumberingAfterBreak="0">
     <w:nsid w:val="4EC21DE6"/>
     <w:multiLevelType w:val="multilevel"/>
     <w:tmpl w:val="7A4C44A6"/>
@@ -8289,7 +8884,7 @@
       </w:rPr>
     </w:lvl>
   </w:abstractNum>
-  <w:abstractNum w:abstractNumId="15" w15:restartNumberingAfterBreak="0">
+  <w:abstractNum w:abstractNumId="16" w15:restartNumberingAfterBreak="0">
     <w:nsid w:val="4F844098"/>
     <w:multiLevelType w:val="hybridMultilevel"/>
     <w:tmpl w:val="A0A6A0F2"/>
@@ -8375,7 +8970,132 @@
       </w:pPr>
     </w:lvl>
   </w:abstractNum>
-  <w:abstractNum w:abstractNumId="16" w15:restartNumberingAfterBreak="0">
+  <w:abstractNum w:abstractNumId="17" w15:restartNumberingAfterBreak="0">
+    <w:nsid w:val="55EB5952"/>
+    <w:multiLevelType w:val="multilevel"/>
+    <w:tmpl w:val="7A6AC838"/>
+    <w:lvl w:ilvl="0">
+      <w:start w:val="1"/>
+      <w:numFmt w:val="decimal"/>
+      <w:lvlText w:val="%1."/>
+      <w:lvlJc w:val="left"/>
+      <w:pPr>
+        <w:tabs>
+          <w:tab w:val="num" w:pos="720"/>
+        </w:tabs>
+        <w:ind w:left="720" w:hanging="360"/>
+      </w:pPr>
+      <w:rPr>
+        <w:b/>
+        <w:bCs/>
+      </w:rPr>
+    </w:lvl>
+    <w:lvl w:ilvl="1">
+      <w:start w:val="1"/>
+      <w:numFmt w:val="bullet"/>
+      <w:lvlText w:val="o"/>
+      <w:lvlJc w:val="left"/>
+      <w:pPr>
+        <w:tabs>
+          <w:tab w:val="num" w:pos="1440"/>
+        </w:tabs>
+        <w:ind w:left="1440" w:hanging="360"/>
+      </w:pPr>
+      <w:rPr>
+        <w:rFonts w:ascii="Courier New" w:hAnsi="Courier New" w:hint="default"/>
+        <w:sz w:val="20"/>
+      </w:rPr>
+    </w:lvl>
+    <w:lvl w:ilvl="2">
+      <w:start w:val="1"/>
+      <w:numFmt w:val="bullet"/>
+      <w:lvlText w:val=""/>
+      <w:lvlJc w:val="left"/>
+      <w:pPr>
+        <w:tabs>
+          <w:tab w:val="num" w:pos="2160"/>
+        </w:tabs>
+        <w:ind w:left="2160" w:hanging="360"/>
+      </w:pPr>
+      <w:rPr>
+        <w:rFonts w:ascii="Wingdings" w:hAnsi="Wingdings" w:hint="default"/>
+        <w:sz w:val="20"/>
+      </w:rPr>
+    </w:lvl>
+    <w:lvl w:ilvl="3">
+      <w:start w:val="1"/>
+      <w:numFmt w:val="decimal"/>
+      <w:lvlText w:val="%4."/>
+      <w:lvlJc w:val="left"/>
+      <w:pPr>
+        <w:tabs>
+          <w:tab w:val="num" w:pos="2880"/>
+        </w:tabs>
+        <w:ind w:left="2880" w:hanging="360"/>
+      </w:pPr>
+    </w:lvl>
+    <w:lvl w:ilvl="4" w:tentative="1">
+      <w:start w:val="1"/>
+      <w:numFmt w:val="decimal"/>
+      <w:lvlText w:val="%5."/>
+      <w:lvlJc w:val="left"/>
+      <w:pPr>
+        <w:tabs>
+          <w:tab w:val="num" w:pos="3600"/>
+        </w:tabs>
+        <w:ind w:left="3600" w:hanging="360"/>
+      </w:pPr>
+    </w:lvl>
+    <w:lvl w:ilvl="5" w:tentative="1">
+      <w:start w:val="1"/>
+      <w:numFmt w:val="decimal"/>
+      <w:lvlText w:val="%6."/>
+      <w:lvlJc w:val="left"/>
+      <w:pPr>
+        <w:tabs>
+          <w:tab w:val="num" w:pos="4320"/>
+        </w:tabs>
+        <w:ind w:left="4320" w:hanging="360"/>
+      </w:pPr>
+    </w:lvl>
+    <w:lvl w:ilvl="6" w:tentative="1">
+      <w:start w:val="1"/>
+      <w:numFmt w:val="decimal"/>
+      <w:lvlText w:val="%7."/>
+      <w:lvlJc w:val="left"/>
+      <w:pPr>
+        <w:tabs>
+          <w:tab w:val="num" w:pos="5040"/>
+        </w:tabs>
+        <w:ind w:left="5040" w:hanging="360"/>
+      </w:pPr>
+    </w:lvl>
+    <w:lvl w:ilvl="7" w:tentative="1">
+      <w:start w:val="1"/>
+      <w:numFmt w:val="decimal"/>
+      <w:lvlText w:val="%8."/>
+      <w:lvlJc w:val="left"/>
+      <w:pPr>
+        <w:tabs>
+          <w:tab w:val="num" w:pos="5760"/>
+        </w:tabs>
+        <w:ind w:left="5760" w:hanging="360"/>
+      </w:pPr>
+    </w:lvl>
+    <w:lvl w:ilvl="8" w:tentative="1">
+      <w:start w:val="1"/>
+      <w:numFmt w:val="decimal"/>
+      <w:lvlText w:val="%9."/>
+      <w:lvlJc w:val="left"/>
+      <w:pPr>
+        <w:tabs>
+          <w:tab w:val="num" w:pos="6480"/>
+        </w:tabs>
+        <w:ind w:left="6480" w:hanging="360"/>
+      </w:pPr>
+    </w:lvl>
+  </w:abstractNum>
+  <w:abstractNum w:abstractNumId="18" w15:restartNumberingAfterBreak="0">
     <w:nsid w:val="61025EA0"/>
     <w:multiLevelType w:val="multilevel"/>
     <w:tmpl w:val="B266627E"/>
@@ -8488,7 +9208,7 @@
       </w:pPr>
     </w:lvl>
   </w:abstractNum>
-  <w:abstractNum w:abstractNumId="17" w15:restartNumberingAfterBreak="0">
+  <w:abstractNum w:abstractNumId="19" w15:restartNumberingAfterBreak="0">
     <w:nsid w:val="64AB3814"/>
     <w:multiLevelType w:val="multilevel"/>
     <w:tmpl w:val="06EAB5D4"/>
@@ -8637,7 +9357,7 @@
       </w:rPr>
     </w:lvl>
   </w:abstractNum>
-  <w:abstractNum w:abstractNumId="18" w15:restartNumberingAfterBreak="0">
+  <w:abstractNum w:abstractNumId="20" w15:restartNumberingAfterBreak="0">
     <w:nsid w:val="655407B7"/>
     <w:multiLevelType w:val="hybridMultilevel"/>
     <w:tmpl w:val="324ACB5A"/>
@@ -8750,7 +9470,7 @@
       </w:rPr>
     </w:lvl>
   </w:abstractNum>
-  <w:abstractNum w:abstractNumId="19" w15:restartNumberingAfterBreak="0">
+  <w:abstractNum w:abstractNumId="21" w15:restartNumberingAfterBreak="0">
     <w:nsid w:val="6F526D3C"/>
     <w:multiLevelType w:val="multilevel"/>
     <w:tmpl w:val="CFE04162"/>
@@ -8899,7 +9619,7 @@
       </w:rPr>
     </w:lvl>
   </w:abstractNum>
-  <w:abstractNum w:abstractNumId="20" w15:restartNumberingAfterBreak="0">
+  <w:abstractNum w:abstractNumId="22" w15:restartNumberingAfterBreak="0">
     <w:nsid w:val="72EF03D7"/>
     <w:multiLevelType w:val="hybridMultilevel"/>
     <w:tmpl w:val="4B5430BA"/>
@@ -8988,7 +9708,7 @@
       </w:pPr>
     </w:lvl>
   </w:abstractNum>
-  <w:abstractNum w:abstractNumId="21" w15:restartNumberingAfterBreak="0">
+  <w:abstractNum w:abstractNumId="23" w15:restartNumberingAfterBreak="0">
     <w:nsid w:val="74D025E5"/>
     <w:multiLevelType w:val="multilevel"/>
     <w:tmpl w:val="432426DC"/>
@@ -9109,7 +9829,7 @@
       </w:pPr>
     </w:lvl>
   </w:abstractNum>
-  <w:abstractNum w:abstractNumId="22" w15:restartNumberingAfterBreak="0">
+  <w:abstractNum w:abstractNumId="24" w15:restartNumberingAfterBreak="0">
     <w:nsid w:val="7A490DC2"/>
     <w:multiLevelType w:val="multilevel"/>
     <w:tmpl w:val="432426DC"/>
@@ -9230,7 +9950,7 @@
       </w:pPr>
     </w:lvl>
   </w:abstractNum>
-  <w:abstractNum w:abstractNumId="23" w15:restartNumberingAfterBreak="0">
+  <w:abstractNum w:abstractNumId="25" w15:restartNumberingAfterBreak="0">
     <w:nsid w:val="7E740673"/>
     <w:multiLevelType w:val="multilevel"/>
     <w:tmpl w:val="432426DC"/>
@@ -9352,67 +10072,67 @@
     </w:lvl>
   </w:abstractNum>
   <w:num w:numId="1" w16cid:durableId="1905987902">
+    <w:abstractNumId w:val="22"/>
+  </w:num>
+  <w:num w:numId="2" w16cid:durableId="1373962997">
+    <w:abstractNumId w:val="9"/>
+  </w:num>
+  <w:num w:numId="3" w16cid:durableId="233011202">
+    <w:abstractNumId w:val="13"/>
+  </w:num>
+  <w:num w:numId="4" w16cid:durableId="1746950008">
     <w:abstractNumId w:val="20"/>
   </w:num>
-  <w:num w:numId="2" w16cid:durableId="1373962997">
-    <w:abstractNumId w:val="8"/>
-  </w:num>
-  <w:num w:numId="3" w16cid:durableId="233011202">
-    <w:abstractNumId w:val="12"/>
-  </w:num>
-  <w:num w:numId="4" w16cid:durableId="1746950008">
-    <w:abstractNumId w:val="18"/>
-  </w:num>
   <w:num w:numId="5" w16cid:durableId="1341200997">
-    <w:abstractNumId w:val="15"/>
+    <w:abstractNumId w:val="16"/>
   </w:num>
   <w:num w:numId="6" w16cid:durableId="989290186">
-    <w:abstractNumId w:val="7"/>
+    <w:abstractNumId w:val="8"/>
   </w:num>
   <w:num w:numId="7" w16cid:durableId="642462875">
     <w:abstractNumId w:val="0"/>
   </w:num>
   <w:num w:numId="8" w16cid:durableId="1941260275">
-    <w:abstractNumId w:val="16"/>
+    <w:abstractNumId w:val="18"/>
   </w:num>
   <w:num w:numId="9" w16cid:durableId="114494293">
     <w:abstractNumId w:val="1"/>
   </w:num>
   <w:num w:numId="10" w16cid:durableId="228197116">
-    <w:abstractNumId w:val="17"/>
+    <w:abstractNumId w:val="19"/>
   </w:num>
   <w:num w:numId="11" w16cid:durableId="444739480">
-    <w:abstractNumId w:val="11"/>
+    <w:abstractNumId w:val="12"/>
   </w:num>
   <w:num w:numId="12" w16cid:durableId="971325971">
     <w:abstractNumId w:val="2"/>
   </w:num>
   <w:num w:numId="13" w16cid:durableId="2076587406">
-    <w:abstractNumId w:val="6"/>
+    <w:abstractNumId w:val="7"/>
   </w:num>
   <w:num w:numId="14" w16cid:durableId="364407029">
+    <w:abstractNumId w:val="11"/>
+  </w:num>
+  <w:num w:numId="15" w16cid:durableId="1758090997">
+    <w:abstractNumId w:val="14"/>
+  </w:num>
+  <w:num w:numId="16" w16cid:durableId="1933004811">
+    <w:abstractNumId w:val="15"/>
+  </w:num>
+  <w:num w:numId="17" w16cid:durableId="1898973161">
+    <w:abstractNumId w:val="23"/>
+  </w:num>
+  <w:num w:numId="18" w16cid:durableId="469633977">
     <w:abstractNumId w:val="10"/>
   </w:num>
-  <w:num w:numId="15" w16cid:durableId="1758090997">
-    <w:abstractNumId w:val="13"/>
-  </w:num>
-  <w:num w:numId="16" w16cid:durableId="1933004811">
-    <w:abstractNumId w:val="14"/>
-  </w:num>
-  <w:num w:numId="17" w16cid:durableId="1898973161">
+  <w:num w:numId="19" w16cid:durableId="1521701743">
     <w:abstractNumId w:val="21"/>
-  </w:num>
-  <w:num w:numId="18" w16cid:durableId="469633977">
-    <w:abstractNumId w:val="9"/>
-  </w:num>
-  <w:num w:numId="19" w16cid:durableId="1521701743">
-    <w:abstractNumId w:val="19"/>
   </w:num>
   <w:num w:numId="20" w16cid:durableId="417988609">
     <w:abstractNumId w:val="3"/>
   </w:num>
   <w:num w:numId="21" w16cid:durableId="1973749770">
-    <w:abstractNumId w:val="22"/>
+    <w:abstractNumId w:val="24"/>
   </w:num>
   <w:num w:numId="22" w16cid:durableId="1616982547">
     <w:abstractNumId w:val="5"/>
@@ -9421,7 +10141,13 @@
     <w:abstractNumId w:val="4"/>
   </w:num>
   <w:num w:numId="24" w16cid:durableId="1963683533">
-    <w:abstractNumId w:val="23"/>
+    <w:abstractNumId w:val="25"/>
+  </w:num>
+  <w:num w:numId="25" w16cid:durableId="1789204388">
+    <w:abstractNumId w:val="17"/>
+  </w:num>
+  <w:num w:numId="26" w16cid:durableId="1910768403">
+    <w:abstractNumId w:val="6"/>
   </w:num>
 </w:numbering>
 </file>
@@ -10026,6 +10752,7 @@
   <w:style w:type="character" w:default="1" w:styleId="DefaultParagraphFont">
     <w:name w:val="Default Paragraph Font"/>
     <w:uiPriority w:val="1"/>
+    <w:semiHidden/>
     <w:unhideWhenUsed/>
   </w:style>
   <w:style w:type="table" w:default="1" w:styleId="TableNormal">

</xml_diff>